<commit_message>
clean up innovasium jobs
</commit_message>
<xml_diff>
--- a/JAMES.D.HAGEMAN_resume_winter_2017.docx
+++ b/JAMES.D.HAGEMAN_resume_winter_2017.docx
@@ -98,15 +98,32 @@
         </w:rPr>
         <w:tab/>
       </w:r>
-      <w:r>
-        <w:rPr>
-          <w:rFonts w:ascii="Calibri" w:eastAsia="Arial Unicode MS" w:hAnsi="Calibri" w:cs="Calibri"/>
-          <w:bCs/>
-          <w:sz w:val="16"/>
-          <w:szCs w:val="16"/>
-        </w:rPr>
-        <w:t>jamesd@hageman.ca</w:t>
-      </w:r>
+      <w:hyperlink r:id="rId6" w:history="1">
+        <w:r>
+          <w:rPr>
+            <w:rStyle w:val="Hyperlink"/>
+            <w:rFonts w:ascii="Calibri" w:eastAsia="Arial Unicode MS" w:hAnsi="Calibri" w:cs="Calibri"/>
+            <w:bCs/>
+            <w:color w:val="000000" w:themeColor="text1"/>
+            <w:sz w:val="16"/>
+            <w:szCs w:val="16"/>
+            <w:u w:val="none"/>
+          </w:rPr>
+          <w:t>jamesd@ha</w:t>
+        </w:r>
+        <w:r>
+          <w:rPr>
+            <w:rStyle w:val="Hyperlink"/>
+            <w:rFonts w:ascii="Calibri" w:eastAsia="Arial Unicode MS" w:hAnsi="Calibri" w:cs="Calibri"/>
+            <w:bCs/>
+            <w:color w:val="000000" w:themeColor="text1"/>
+            <w:sz w:val="16"/>
+            <w:szCs w:val="16"/>
+            <w:u w:val="none"/>
+          </w:rPr>
+          <w:t>geman.ca</w:t>
+        </w:r>
+      </w:hyperlink>
       <w:r>
         <w:rPr>
           <w:rFonts w:ascii="Calibri" w:eastAsia="Arial Unicode MS" w:hAnsi="Calibri" w:cs="Calibri"/>
@@ -141,82 +158,127 @@
         </w:rPr>
         <w:t xml:space="preserve">| </w:t>
       </w:r>
+      <w:hyperlink r:id="rId7" w:history="1">
+        <w:r>
+          <w:rPr>
+            <w:rStyle w:val="Hyperlink"/>
+            <w:rFonts w:ascii="Calibri" w:eastAsia="Arial Unicode MS" w:hAnsi="Calibri" w:cs="Calibri"/>
+            <w:color w:val="000000" w:themeColor="text1"/>
+            <w:sz w:val="16"/>
+            <w:szCs w:val="16"/>
+            <w:u w:val="none"/>
+          </w:rPr>
+          <w:t>github.com/</w:t>
+        </w:r>
+        <w:proofErr w:type="spellStart"/>
+        <w:r>
+          <w:rPr>
+            <w:rStyle w:val="Hyperlink"/>
+            <w:rFonts w:ascii="Calibri" w:eastAsia="Arial Unicode MS" w:hAnsi="Calibri" w:cs="Calibri"/>
+            <w:color w:val="000000" w:themeColor="text1"/>
+            <w:sz w:val="16"/>
+            <w:szCs w:val="16"/>
+            <w:u w:val="none"/>
+          </w:rPr>
+          <w:t>Ja</w:t>
+        </w:r>
+        <w:r>
+          <w:rPr>
+            <w:rStyle w:val="Hyperlink"/>
+            <w:rFonts w:ascii="Calibri" w:eastAsia="Arial Unicode MS" w:hAnsi="Calibri" w:cs="Calibri"/>
+            <w:color w:val="000000" w:themeColor="text1"/>
+            <w:sz w:val="16"/>
+            <w:szCs w:val="16"/>
+            <w:u w:val="none"/>
+          </w:rPr>
+          <w:t>m</w:t>
+        </w:r>
+        <w:r>
+          <w:rPr>
+            <w:rStyle w:val="Hyperlink"/>
+            <w:rFonts w:ascii="Calibri" w:eastAsia="Arial Unicode MS" w:hAnsi="Calibri" w:cs="Calibri"/>
+            <w:color w:val="000000" w:themeColor="text1"/>
+            <w:sz w:val="16"/>
+            <w:szCs w:val="16"/>
+            <w:u w:val="none"/>
+          </w:rPr>
+          <w:t>esHageman</w:t>
+        </w:r>
+        <w:proofErr w:type="spellEnd"/>
+      </w:hyperlink>
+      <w:r>
+        <w:rPr>
+          <w:rFonts w:ascii="Calibri" w:eastAsia="Arial Unicode MS" w:hAnsi="Calibri" w:cs="Calibri"/>
+          <w:color w:val="000000" w:themeColor="text1"/>
+          <w:sz w:val="16"/>
+          <w:szCs w:val="16"/>
+        </w:rPr>
+        <w:tab/>
+      </w:r>
+      <w:r>
+        <w:rPr>
+          <w:rFonts w:ascii="Calibri" w:eastAsia="Arial Unicode MS" w:hAnsi="Calibri" w:cs="Calibri"/>
+          <w:color w:val="000000" w:themeColor="text1"/>
+          <w:sz w:val="16"/>
+          <w:szCs w:val="16"/>
+        </w:rPr>
+        <w:tab/>
+      </w:r>
+      <w:r>
+        <w:rPr>
+          <w:rFonts w:ascii="Calibri" w:eastAsia="Arial Unicode MS" w:hAnsi="Calibri" w:cs="Calibri"/>
+          <w:color w:val="000000" w:themeColor="text1"/>
+          <w:sz w:val="16"/>
+          <w:szCs w:val="16"/>
+        </w:rPr>
+        <w:tab/>
+        <w:t xml:space="preserve">             </w:t>
+      </w:r>
+      <w:r>
+        <w:rPr>
+          <w:rFonts w:ascii="Calibri" w:eastAsia="Arial Unicode MS" w:hAnsi="Calibri" w:cs="Calibri"/>
+          <w:color w:val="000000" w:themeColor="text1"/>
+          <w:sz w:val="16"/>
+          <w:szCs w:val="16"/>
+        </w:rPr>
+        <w:t xml:space="preserve"> </w:t>
+      </w:r>
+      <w:r>
+        <w:rPr>
+          <w:rFonts w:ascii="Calibri" w:eastAsia="Arial Unicode MS" w:hAnsi="Calibri" w:cs="Calibri"/>
+          <w:color w:val="000000" w:themeColor="text1"/>
+          <w:sz w:val="16"/>
+          <w:szCs w:val="16"/>
+        </w:rPr>
+        <w:tab/>
+        <w:t xml:space="preserve">              </w:t>
+      </w:r>
+      <w:r>
+        <w:rPr>
+          <w:rFonts w:ascii="Calibri" w:eastAsia="Arial Unicode MS" w:hAnsi="Calibri" w:cs="Calibri"/>
+          <w:color w:val="000000" w:themeColor="text1"/>
+          <w:sz w:val="16"/>
+          <w:szCs w:val="16"/>
+        </w:rPr>
+        <w:tab/>
+        <w:t xml:space="preserve">              </w:t>
+      </w:r>
+      <w:r>
+        <w:rPr>
+          <w:rFonts w:ascii="Calibri" w:eastAsia="Arial Unicode MS" w:hAnsi="Calibri" w:cs="Calibri"/>
+          <w:color w:val="000000" w:themeColor="text1"/>
+          <w:sz w:val="16"/>
+          <w:szCs w:val="16"/>
+        </w:rPr>
+        <w:t>416-262</w:t>
+      </w:r>
       <w:r>
         <w:rPr>
           <w:rFonts w:ascii="Calibri" w:eastAsia="Arial Unicode MS" w:hAnsi="Calibri" w:cs="Calibri"/>
           <w:sz w:val="16"/>
           <w:szCs w:val="16"/>
         </w:rPr>
-        <w:t>github.com/</w:t>
-      </w:r>
-      <w:proofErr w:type="spellStart"/>
-      <w:r>
-        <w:rPr>
-          <w:rFonts w:ascii="Calibri" w:eastAsia="Arial Unicode MS" w:hAnsi="Calibri" w:cs="Calibri"/>
-          <w:sz w:val="16"/>
-          <w:szCs w:val="16"/>
-        </w:rPr>
-        <w:t>JamesHageman</w:t>
-      </w:r>
-      <w:proofErr w:type="spellEnd"/>
-      <w:r>
-        <w:rPr>
-          <w:rFonts w:ascii="Calibri" w:eastAsia="Arial Unicode MS" w:hAnsi="Calibri" w:cs="Calibri"/>
-          <w:sz w:val="16"/>
-          <w:szCs w:val="16"/>
-        </w:rPr>
-        <w:tab/>
-      </w:r>
-      <w:r>
-        <w:rPr>
-          <w:rFonts w:ascii="Calibri" w:eastAsia="Arial Unicode MS" w:hAnsi="Calibri" w:cs="Calibri"/>
-          <w:sz w:val="16"/>
-          <w:szCs w:val="16"/>
-        </w:rPr>
-        <w:tab/>
-      </w:r>
-      <w:r>
-        <w:rPr>
-          <w:rFonts w:ascii="Calibri" w:eastAsia="Arial Unicode MS" w:hAnsi="Calibri" w:cs="Calibri"/>
-          <w:sz w:val="16"/>
-          <w:szCs w:val="16"/>
-        </w:rPr>
-        <w:tab/>
-        <w:t xml:space="preserve">             </w:t>
-      </w:r>
-      <w:r>
-        <w:rPr>
-          <w:rFonts w:ascii="Calibri" w:eastAsia="Arial Unicode MS" w:hAnsi="Calibri" w:cs="Calibri"/>
-          <w:sz w:val="16"/>
-          <w:szCs w:val="16"/>
-        </w:rPr>
-        <w:t xml:space="preserve"> </w:t>
-      </w:r>
-      <w:r>
-        <w:rPr>
-          <w:rFonts w:ascii="Calibri" w:eastAsia="Arial Unicode MS" w:hAnsi="Calibri" w:cs="Calibri"/>
-          <w:sz w:val="16"/>
-          <w:szCs w:val="16"/>
-        </w:rPr>
-        <w:tab/>
-        <w:t xml:space="preserve">              </w:t>
-      </w:r>
-      <w:r>
-        <w:rPr>
-          <w:rFonts w:ascii="Calibri" w:eastAsia="Arial Unicode MS" w:hAnsi="Calibri" w:cs="Calibri"/>
-          <w:sz w:val="16"/>
-          <w:szCs w:val="16"/>
-        </w:rPr>
-        <w:tab/>
-        <w:t xml:space="preserve">              </w:t>
-      </w:r>
-      <w:r>
-        <w:rPr>
-          <w:rFonts w:ascii="Calibri" w:eastAsia="Arial Unicode MS" w:hAnsi="Calibri" w:cs="Calibri"/>
-          <w:sz w:val="16"/>
-          <w:szCs w:val="16"/>
-        </w:rPr>
-        <w:t>416-262-9985</w:t>
+        <w:t>-9985</w:t>
       </w:r>
     </w:p>
     <w:p>
@@ -469,6 +531,8 @@
         </w:rPr>
         <w:t xml:space="preserve"> SQL </w:t>
       </w:r>
+      <w:bookmarkStart w:id="0" w:name="_GoBack"/>
+      <w:bookmarkEnd w:id="0"/>
     </w:p>
     <w:p>
       <w:pPr>
@@ -493,8 +557,8 @@
         </w:rPr>
         <w:t>Strong focus on building abstractions and reusable UI components in JavaScript</w:t>
       </w:r>
-      <w:bookmarkStart w:id="0" w:name="h.qmbfqh1c8i8t" w:colFirst="0" w:colLast="0"/>
-      <w:bookmarkEnd w:id="0"/>
+      <w:bookmarkStart w:id="1" w:name="h.qmbfqh1c8i8t" w:colFirst="0" w:colLast="0"/>
+      <w:bookmarkEnd w:id="1"/>
     </w:p>
     <w:p>
       <w:pPr>
@@ -558,19 +622,10 @@
       <w:r>
         <w:rPr>
           <w:rFonts w:ascii="Calibri" w:hAnsi="Calibri"/>
-          <w:b/>
-          <w:sz w:val="20"/>
-          <w:szCs w:val="20"/>
-        </w:rPr>
-        <w:t>JavaScript Developer</w:t>
-      </w:r>
-      <w:r>
-        <w:rPr>
-          <w:rFonts w:ascii="Calibri" w:hAnsi="Calibri"/>
-          <w:sz w:val="20"/>
-          <w:szCs w:val="20"/>
-        </w:rPr>
-        <w:t>,</w:t>
+          <w:sz w:val="20"/>
+          <w:szCs w:val="20"/>
+        </w:rPr>
+        <w:t>JavaScript Developer,</w:t>
       </w:r>
       <w:r>
         <w:rPr>
@@ -888,19 +943,10 @@
       <w:r>
         <w:rPr>
           <w:rFonts w:ascii="Calibri" w:hAnsi="Calibri"/>
-          <w:b/>
-          <w:sz w:val="20"/>
-          <w:szCs w:val="20"/>
-        </w:rPr>
-        <w:t>Full Stack Web Developer</w:t>
-      </w:r>
-      <w:r>
-        <w:rPr>
-          <w:rFonts w:ascii="Calibri" w:hAnsi="Calibri"/>
-          <w:sz w:val="20"/>
-          <w:szCs w:val="20"/>
-        </w:rPr>
-        <w:t>,</w:t>
+          <w:sz w:val="20"/>
+          <w:szCs w:val="20"/>
+        </w:rPr>
+        <w:t>Full Stack Web Developer,</w:t>
       </w:r>
       <w:r>
         <w:rPr>
@@ -1029,15 +1075,31 @@
           <w:sz w:val="20"/>
           <w:szCs w:val="20"/>
         </w:rPr>
-        <w:t>Facilitated</w:t>
-      </w:r>
-      <w:r>
-        <w:rPr>
-          <w:rFonts w:asciiTheme="minorHAnsi" w:hAnsiTheme="minorHAnsi"/>
-          <w:sz w:val="20"/>
-          <w:szCs w:val="20"/>
-        </w:rPr>
-        <w:t xml:space="preserve"> onboarding sessions for Co-op Students teaching React, Redux and integration with Rails</w:t>
+        <w:t>Taught</w:t>
+      </w:r>
+      <w:r>
+        <w:rPr>
+          <w:rFonts w:asciiTheme="minorHAnsi" w:hAnsiTheme="minorHAnsi"/>
+          <w:sz w:val="20"/>
+          <w:szCs w:val="20"/>
+        </w:rPr>
+        <w:t xml:space="preserve"> onboarding Co-op Students React, Redux and</w:t>
+      </w:r>
+      <w:r>
+        <w:rPr>
+          <w:rFonts w:asciiTheme="minorHAnsi" w:hAnsiTheme="minorHAnsi"/>
+          <w:sz w:val="20"/>
+          <w:szCs w:val="20"/>
+        </w:rPr>
+        <w:t xml:space="preserve"> </w:t>
+      </w:r>
+      <w:r>
+        <w:rPr>
+          <w:rFonts w:asciiTheme="minorHAnsi" w:hAnsiTheme="minorHAnsi"/>
+          <w:sz w:val="20"/>
+          <w:szCs w:val="20"/>
+        </w:rPr>
+        <w:t>Rails</w:t>
       </w:r>
     </w:p>
     <w:p>
@@ -1045,7 +1107,7 @@
         <w:spacing w:line="240" w:lineRule="auto"/>
         <w:rPr>
           <w:rFonts w:ascii="Calibri" w:eastAsia="Calibri" w:hAnsi="Calibri" w:cs="Calibri"/>
-          <w:b/>
+          <w:i/>
           <w:sz w:val="20"/>
           <w:szCs w:val="20"/>
         </w:rPr>
@@ -1053,11 +1115,29 @@
       <w:r>
         <w:rPr>
           <w:rFonts w:ascii="Calibri" w:eastAsia="Calibri" w:hAnsi="Calibri" w:cs="Calibri"/>
-          <w:b/>
+          <w:i/>
+          <w:sz w:val="20"/>
+          <w:szCs w:val="20"/>
+        </w:rPr>
+        <w:t xml:space="preserve">    </w:t>
+      </w:r>
+      <w:r>
+        <w:rPr>
+          <w:rFonts w:ascii="Calibri" w:eastAsia="Calibri" w:hAnsi="Calibri" w:cs="Calibri"/>
+          <w:i/>
           <w:sz w:val="20"/>
           <w:szCs w:val="20"/>
         </w:rPr>
         <w:t>PAAB Advertising Approval System (2013-2015)</w:t>
+      </w:r>
+      <w:r>
+        <w:rPr>
+          <w:rFonts w:ascii="Calibri" w:eastAsia="Calibri" w:hAnsi="Calibri" w:cs="Calibri"/>
+          <w:i/>
+          <w:sz w:val="20"/>
+          <w:szCs w:val="20"/>
+        </w:rPr>
+        <w:t>:</w:t>
       </w:r>
     </w:p>
     <w:p>
@@ -1150,7 +1230,7 @@
         <w:pStyle w:val="Normal1"/>
         <w:rPr>
           <w:rFonts w:ascii="Calibri" w:eastAsia="Calibri" w:hAnsi="Calibri" w:cs="Calibri"/>
-          <w:b/>
+          <w:i/>
           <w:sz w:val="20"/>
           <w:szCs w:val="20"/>
         </w:rPr>
@@ -1158,11 +1238,29 @@
       <w:r>
         <w:rPr>
           <w:rFonts w:ascii="Calibri" w:eastAsia="Calibri" w:hAnsi="Calibri" w:cs="Calibri"/>
-          <w:b/>
+          <w:i/>
+          <w:sz w:val="20"/>
+          <w:szCs w:val="20"/>
+        </w:rPr>
+        <w:t xml:space="preserve">    </w:t>
+      </w:r>
+      <w:r>
+        <w:rPr>
+          <w:rFonts w:ascii="Calibri" w:eastAsia="Calibri" w:hAnsi="Calibri" w:cs="Calibri"/>
+          <w:i/>
           <w:sz w:val="20"/>
           <w:szCs w:val="20"/>
         </w:rPr>
         <w:t>Plexus Promotional Gateway v8 (2015)</w:t>
+      </w:r>
+      <w:r>
+        <w:rPr>
+          <w:rFonts w:ascii="Calibri" w:eastAsia="Calibri" w:hAnsi="Calibri" w:cs="Calibri"/>
+          <w:i/>
+          <w:sz w:val="20"/>
+          <w:szCs w:val="20"/>
+        </w:rPr>
+        <w:t>:</w:t>
       </w:r>
     </w:p>
     <w:p>
@@ -1216,7 +1314,8 @@
         <w:pStyle w:val="Normal1"/>
         <w:rPr>
           <w:rFonts w:ascii="Calibri" w:eastAsia="Calibri" w:hAnsi="Calibri" w:cs="Calibri"/>
-          <w:b/>
+          <w:i/>
+          <w:color w:val="000000" w:themeColor="text1"/>
           <w:sz w:val="20"/>
           <w:szCs w:val="20"/>
         </w:rPr>
@@ -1224,12 +1323,39 @@
       <w:r>
         <w:rPr>
           <w:rFonts w:ascii="Calibri" w:eastAsia="Calibri" w:hAnsi="Calibri" w:cs="Calibri"/>
-          <w:b/>
-          <w:sz w:val="20"/>
-          <w:szCs w:val="20"/>
-        </w:rPr>
-        <w:t>Frontend Web Development Starter Kit (2015-react-stack on Github, open source)</w:t>
-      </w:r>
+          <w:i/>
+          <w:color w:val="000000" w:themeColor="text1"/>
+          <w:sz w:val="20"/>
+          <w:szCs w:val="20"/>
+        </w:rPr>
+        <w:t xml:space="preserve">    </w:t>
+      </w:r>
+      <w:hyperlink r:id="rId8" w:history="1">
+        <w:r>
+          <w:rPr>
+            <w:rStyle w:val="Hyperlink"/>
+            <w:rFonts w:ascii="Calibri" w:eastAsia="Calibri" w:hAnsi="Calibri" w:cs="Calibri"/>
+            <w:i/>
+            <w:color w:val="000000" w:themeColor="text1"/>
+            <w:sz w:val="20"/>
+            <w:szCs w:val="20"/>
+            <w:u w:val="none"/>
+          </w:rPr>
+          <w:t>Frontend Web Development Starter Kit (2015, open source)</w:t>
+        </w:r>
+        <w:r>
+          <w:rPr>
+            <w:rStyle w:val="Hyperlink"/>
+            <w:rFonts w:ascii="Calibri" w:eastAsia="Calibri" w:hAnsi="Calibri" w:cs="Calibri"/>
+            <w:i/>
+            <w:color w:val="000000" w:themeColor="text1"/>
+            <w:sz w:val="20"/>
+            <w:szCs w:val="20"/>
+            <w:u w:val="none"/>
+          </w:rPr>
+          <w:t>:</w:t>
+        </w:r>
+      </w:hyperlink>
     </w:p>
     <w:p>
       <w:pPr>
@@ -1245,15 +1371,31 @@
           <w:szCs w:val="20"/>
         </w:rPr>
       </w:pPr>
-      <w:bookmarkStart w:id="1" w:name="h.hvgjop14sakv" w:colFirst="0" w:colLast="0"/>
-      <w:bookmarkEnd w:id="1"/>
-      <w:r>
-        <w:rPr>
-          <w:rFonts w:asciiTheme="minorHAnsi" w:hAnsiTheme="minorHAnsi"/>
-          <w:sz w:val="20"/>
-          <w:szCs w:val="20"/>
-        </w:rPr>
-        <w:t>Modernized our web development process by combining React, Flux MVC Architecture, BabelJS, Webpack, jQuery, Bootstrap, LESS, ESLint, NPM into one package</w:t>
+      <w:bookmarkStart w:id="2" w:name="h.hvgjop14sakv" w:colFirst="0" w:colLast="0"/>
+      <w:bookmarkEnd w:id="2"/>
+      <w:r>
+        <w:rPr>
+          <w:rFonts w:asciiTheme="minorHAnsi" w:hAnsiTheme="minorHAnsi"/>
+          <w:sz w:val="20"/>
+          <w:szCs w:val="20"/>
+        </w:rPr>
+        <w:t>Modernized our web development process by combining React</w:t>
+      </w:r>
+      <w:r>
+        <w:rPr>
+          <w:rFonts w:asciiTheme="minorHAnsi" w:hAnsiTheme="minorHAnsi"/>
+          <w:sz w:val="20"/>
+          <w:szCs w:val="20"/>
+        </w:rPr>
+        <w:t>, Flux MVC Architecture, Babel</w:t>
+      </w:r>
+      <w:r>
+        <w:rPr>
+          <w:rFonts w:asciiTheme="minorHAnsi" w:hAnsiTheme="minorHAnsi"/>
+          <w:sz w:val="20"/>
+          <w:szCs w:val="20"/>
+        </w:rPr>
+        <w:t>, Webpack, jQuery, Bootstrap, LESS, ESLint, NPM into one package</w:t>
       </w:r>
     </w:p>
     <w:p>
@@ -1339,8 +1481,6 @@
         </w:rPr>
         <w:t>EDUCATION</w:t>
       </w:r>
-      <w:bookmarkStart w:id="2" w:name="_GoBack"/>
-      <w:bookmarkEnd w:id="2"/>
     </w:p>
     <w:p>
       <w:pPr>
@@ -3681,6 +3821,29 @@
       <w:lang w:val="en-US"/>
     </w:rPr>
   </w:style>
+  <w:style w:type="character" w:styleId="Hyperlink">
+    <w:name w:val="Hyperlink"/>
+    <w:basedOn w:val="DefaultParagraphFont"/>
+    <w:uiPriority w:val="99"/>
+    <w:unhideWhenUsed/>
+    <w:rsid w:val="00857E1B"/>
+    <w:rPr>
+      <w:color w:val="0000FF" w:themeColor="hyperlink"/>
+      <w:u w:val="single"/>
+    </w:rPr>
+  </w:style>
+  <w:style w:type="character" w:styleId="FollowedHyperlink">
+    <w:name w:val="FollowedHyperlink"/>
+    <w:basedOn w:val="DefaultParagraphFont"/>
+    <w:uiPriority w:val="99"/>
+    <w:semiHidden/>
+    <w:unhideWhenUsed/>
+    <w:rsid w:val="00857E1B"/>
+    <w:rPr>
+      <w:color w:val="800080" w:themeColor="followedHyperlink"/>
+      <w:u w:val="single"/>
+    </w:rPr>
+  </w:style>
 </w:styles>
 </file>
 
@@ -4009,7 +4172,7 @@
 </file>
 
 <file path=customXml/itemProps1.xml><?xml version="1.0" encoding="utf-8"?>
-<ds:datastoreItem xmlns:ds="http://schemas.openxmlformats.org/officeDocument/2006/customXml" ds:itemID="{43D2F0DB-0CAA-8441-8BED-B33267E05002}">
+<ds:datastoreItem xmlns:ds="http://schemas.openxmlformats.org/officeDocument/2006/customXml" ds:itemID="{C13AEA42-0414-894D-A372-C97B67F7C6A8}">
   <ds:schemaRefs>
     <ds:schemaRef ds:uri="http://schemas.openxmlformats.org/officeDocument/2006/bibliography"/>
   </ds:schemaRefs>

</xml_diff>

<commit_message>
Remove top description and increase font size
</commit_message>
<xml_diff>
--- a/JAMES.D.HAGEMAN_resume_winter_2017.docx
+++ b/JAMES.D.HAGEMAN_resume_winter_2017.docx
@@ -8,7 +8,7 @@
         <w:pStyle w:val="Normal1"/>
         <w:rPr>
           <w:rFonts w:ascii="Calibri" w:eastAsia="Arial Unicode MS" w:hAnsi="Calibri" w:cs="Calibri"/>
-          <w:sz w:val="16"/>
+          <w:sz w:val="18"/>
           <w:szCs w:val="16"/>
         </w:rPr>
       </w:pPr>
@@ -77,26 +77,7 @@
           <w:szCs w:val="48"/>
         </w:rPr>
         <w:tab/>
-        <w:t xml:space="preserve">   </w:t>
-      </w:r>
-      <w:r>
-        <w:rPr>
-          <w:rFonts w:ascii="Calibri" w:eastAsia="Arial Unicode MS" w:hAnsi="Calibri" w:cs="Calibri"/>
-          <w:bCs/>
-          <w:color w:val="17365D"/>
-          <w:szCs w:val="48"/>
-        </w:rPr>
-        <w:tab/>
-        <w:t xml:space="preserve"> </w:t>
-      </w:r>
-      <w:r>
-        <w:rPr>
-          <w:rFonts w:ascii="Calibri" w:eastAsia="Arial Unicode MS" w:hAnsi="Calibri" w:cs="Calibri"/>
-          <w:bCs/>
-          <w:color w:val="17365D"/>
-          <w:szCs w:val="48"/>
-        </w:rPr>
-        <w:tab/>
+        <w:t xml:space="preserve">                    </w:t>
       </w:r>
       <w:hyperlink r:id="rId6" w:history="1">
         <w:r>
@@ -105,29 +86,17 @@
             <w:rFonts w:ascii="Calibri" w:eastAsia="Arial Unicode MS" w:hAnsi="Calibri" w:cs="Calibri"/>
             <w:bCs/>
             <w:color w:val="000000" w:themeColor="text1"/>
-            <w:sz w:val="16"/>
-            <w:szCs w:val="16"/>
+            <w:sz w:val="21"/>
+            <w:szCs w:val="21"/>
             <w:u w:val="none"/>
           </w:rPr>
-          <w:t>jamesd@ha</w:t>
-        </w:r>
-        <w:r>
-          <w:rPr>
-            <w:rStyle w:val="Hyperlink"/>
-            <w:rFonts w:ascii="Calibri" w:eastAsia="Arial Unicode MS" w:hAnsi="Calibri" w:cs="Calibri"/>
-            <w:bCs/>
-            <w:color w:val="000000" w:themeColor="text1"/>
-            <w:sz w:val="16"/>
-            <w:szCs w:val="16"/>
-            <w:u w:val="none"/>
-          </w:rPr>
-          <w:t>geman.ca</w:t>
+          <w:t>jamesd@hageman.ca</w:t>
         </w:r>
       </w:hyperlink>
       <w:r>
         <w:rPr>
           <w:rFonts w:ascii="Calibri" w:eastAsia="Arial Unicode MS" w:hAnsi="Calibri" w:cs="Calibri"/>
-          <w:sz w:val="16"/>
+          <w:sz w:val="18"/>
           <w:szCs w:val="16"/>
         </w:rPr>
         <w:pict w14:anchorId="48BED4A0">
@@ -137,24 +106,24 @@
       <w:r>
         <w:rPr>
           <w:rFonts w:ascii="Calibri" w:eastAsia="Arial Unicode MS" w:hAnsi="Calibri" w:cs="Calibri"/>
-          <w:sz w:val="16"/>
-          <w:szCs w:val="16"/>
+          <w:sz w:val="21"/>
+          <w:szCs w:val="21"/>
         </w:rPr>
         <w:t>Software Engineering</w:t>
       </w:r>
       <w:r>
         <w:rPr>
           <w:rFonts w:ascii="Calibri" w:eastAsia="Arial Unicode MS" w:hAnsi="Calibri" w:cs="Calibri"/>
-          <w:sz w:val="16"/>
-          <w:szCs w:val="16"/>
+          <w:sz w:val="21"/>
+          <w:szCs w:val="21"/>
         </w:rPr>
         <w:t xml:space="preserve"> | University of Waterloo </w:t>
       </w:r>
       <w:r>
         <w:rPr>
           <w:rFonts w:ascii="Calibri" w:eastAsia="Arial Unicode MS" w:hAnsi="Calibri" w:cs="Calibri"/>
-          <w:sz w:val="16"/>
-          <w:szCs w:val="16"/>
+          <w:sz w:val="21"/>
+          <w:szCs w:val="21"/>
         </w:rPr>
         <w:t xml:space="preserve">| </w:t>
       </w:r>
@@ -164,8 +133,8 @@
             <w:rStyle w:val="Hyperlink"/>
             <w:rFonts w:ascii="Calibri" w:eastAsia="Arial Unicode MS" w:hAnsi="Calibri" w:cs="Calibri"/>
             <w:color w:val="000000" w:themeColor="text1"/>
-            <w:sz w:val="16"/>
-            <w:szCs w:val="16"/>
+            <w:sz w:val="21"/>
+            <w:szCs w:val="21"/>
             <w:u w:val="none"/>
           </w:rPr>
           <w:t>github.com/</w:t>
@@ -176,107 +145,39 @@
             <w:rStyle w:val="Hyperlink"/>
             <w:rFonts w:ascii="Calibri" w:eastAsia="Arial Unicode MS" w:hAnsi="Calibri" w:cs="Calibri"/>
             <w:color w:val="000000" w:themeColor="text1"/>
-            <w:sz w:val="16"/>
-            <w:szCs w:val="16"/>
+            <w:sz w:val="21"/>
+            <w:szCs w:val="21"/>
             <w:u w:val="none"/>
           </w:rPr>
-          <w:t>Ja</w:t>
-        </w:r>
-        <w:r>
-          <w:rPr>
-            <w:rStyle w:val="Hyperlink"/>
-            <w:rFonts w:ascii="Calibri" w:eastAsia="Arial Unicode MS" w:hAnsi="Calibri" w:cs="Calibri"/>
-            <w:color w:val="000000" w:themeColor="text1"/>
-            <w:sz w:val="16"/>
-            <w:szCs w:val="16"/>
-            <w:u w:val="none"/>
-          </w:rPr>
-          <w:t>m</w:t>
-        </w:r>
-        <w:r>
-          <w:rPr>
-            <w:rStyle w:val="Hyperlink"/>
-            <w:rFonts w:ascii="Calibri" w:eastAsia="Arial Unicode MS" w:hAnsi="Calibri" w:cs="Calibri"/>
-            <w:color w:val="000000" w:themeColor="text1"/>
-            <w:sz w:val="16"/>
-            <w:szCs w:val="16"/>
-            <w:u w:val="none"/>
-          </w:rPr>
-          <w:t>esHageman</w:t>
+          <w:t>JamesHageman</w:t>
         </w:r>
         <w:proofErr w:type="spellEnd"/>
       </w:hyperlink>
       <w:r>
         <w:rPr>
+          <w:rStyle w:val="Hyperlink"/>
           <w:rFonts w:ascii="Calibri" w:eastAsia="Arial Unicode MS" w:hAnsi="Calibri" w:cs="Calibri"/>
           <w:color w:val="000000" w:themeColor="text1"/>
-          <w:sz w:val="16"/>
-          <w:szCs w:val="16"/>
-        </w:rPr>
-        <w:tab/>
+          <w:sz w:val="21"/>
+          <w:szCs w:val="21"/>
+          <w:u w:val="none"/>
+        </w:rPr>
+        <w:t xml:space="preserve">                                  </w:t>
       </w:r>
       <w:r>
         <w:rPr>
           <w:rFonts w:ascii="Calibri" w:eastAsia="Arial Unicode MS" w:hAnsi="Calibri" w:cs="Calibri"/>
           <w:color w:val="000000" w:themeColor="text1"/>
-          <w:sz w:val="16"/>
-          <w:szCs w:val="16"/>
-        </w:rPr>
-        <w:tab/>
+          <w:sz w:val="21"/>
+          <w:szCs w:val="21"/>
+        </w:rPr>
+        <w:t>416-262</w:t>
       </w:r>
       <w:r>
         <w:rPr>
           <w:rFonts w:ascii="Calibri" w:eastAsia="Arial Unicode MS" w:hAnsi="Calibri" w:cs="Calibri"/>
-          <w:color w:val="000000" w:themeColor="text1"/>
-          <w:sz w:val="16"/>
-          <w:szCs w:val="16"/>
-        </w:rPr>
-        <w:tab/>
-        <w:t xml:space="preserve">             </w:t>
-      </w:r>
-      <w:r>
-        <w:rPr>
-          <w:rFonts w:ascii="Calibri" w:eastAsia="Arial Unicode MS" w:hAnsi="Calibri" w:cs="Calibri"/>
-          <w:color w:val="000000" w:themeColor="text1"/>
-          <w:sz w:val="16"/>
-          <w:szCs w:val="16"/>
-        </w:rPr>
-        <w:t xml:space="preserve"> </w:t>
-      </w:r>
-      <w:r>
-        <w:rPr>
-          <w:rFonts w:ascii="Calibri" w:eastAsia="Arial Unicode MS" w:hAnsi="Calibri" w:cs="Calibri"/>
-          <w:color w:val="000000" w:themeColor="text1"/>
-          <w:sz w:val="16"/>
-          <w:szCs w:val="16"/>
-        </w:rPr>
-        <w:tab/>
-        <w:t xml:space="preserve">              </w:t>
-      </w:r>
-      <w:r>
-        <w:rPr>
-          <w:rFonts w:ascii="Calibri" w:eastAsia="Arial Unicode MS" w:hAnsi="Calibri" w:cs="Calibri"/>
-          <w:color w:val="000000" w:themeColor="text1"/>
-          <w:sz w:val="16"/>
-          <w:szCs w:val="16"/>
-        </w:rPr>
-        <w:tab/>
-        <w:t xml:space="preserve">              </w:t>
-      </w:r>
-      <w:r>
-        <w:rPr>
-          <w:rFonts w:ascii="Calibri" w:eastAsia="Arial Unicode MS" w:hAnsi="Calibri" w:cs="Calibri"/>
-          <w:color w:val="000000" w:themeColor="text1"/>
-          <w:sz w:val="16"/>
-          <w:szCs w:val="16"/>
-        </w:rPr>
-        <w:t>416-262</w:t>
-      </w:r>
-      <w:r>
-        <w:rPr>
-          <w:rFonts w:ascii="Calibri" w:eastAsia="Arial Unicode MS" w:hAnsi="Calibri" w:cs="Calibri"/>
-          <w:sz w:val="16"/>
-          <w:szCs w:val="16"/>
+          <w:sz w:val="21"/>
+          <w:szCs w:val="21"/>
         </w:rPr>
         <w:t>-9985</w:t>
       </w:r>
@@ -287,53 +188,7 @@
         <w:contextualSpacing/>
         <w:rPr>
           <w:rFonts w:asciiTheme="majorHAnsi" w:hAnsiTheme="majorHAnsi"/>
-          <w:sz w:val="10"/>
-          <w:szCs w:val="10"/>
-        </w:rPr>
-      </w:pPr>
-    </w:p>
-    <w:p>
-      <w:pPr>
-        <w:pStyle w:val="Normal1"/>
-        <w:contextualSpacing/>
-        <w:rPr>
-          <w:rFonts w:asciiTheme="majorHAnsi" w:hAnsiTheme="majorHAnsi"/>
-          <w:sz w:val="20"/>
-          <w:szCs w:val="20"/>
-        </w:rPr>
-      </w:pPr>
-      <w:r>
-        <w:rPr>
-          <w:rFonts w:asciiTheme="majorHAnsi" w:hAnsiTheme="majorHAnsi"/>
-          <w:sz w:val="20"/>
-          <w:szCs w:val="20"/>
-        </w:rPr>
-        <w:t>A highly focused software developer with advanced problem solving skills and an ability to create complex application architecture.  A quick learner who absorbs new inform</w:t>
-      </w:r>
-      <w:r>
-        <w:rPr>
-          <w:rFonts w:asciiTheme="majorHAnsi" w:hAnsiTheme="majorHAnsi"/>
-          <w:sz w:val="20"/>
-          <w:szCs w:val="20"/>
-        </w:rPr>
-        <w:softHyphen/>
-      </w:r>
-      <w:r>
-        <w:rPr>
-          <w:rFonts w:asciiTheme="majorHAnsi" w:hAnsiTheme="majorHAnsi"/>
-          <w:sz w:val="20"/>
-          <w:szCs w:val="20"/>
-        </w:rPr>
-        <w:t>ation easily with strength in rapidly prototyping a minimum viable product.  Demonstrates, communicates and collaborates effectively in an agile team setting.</w:t>
-      </w:r>
-    </w:p>
-    <w:p>
-      <w:pPr>
-        <w:pStyle w:val="Normal1"/>
-        <w:contextualSpacing/>
-        <w:rPr>
-          <w:rFonts w:asciiTheme="majorHAnsi" w:hAnsiTheme="majorHAnsi"/>
-          <w:sz w:val="10"/>
+          <w:sz w:val="11"/>
           <w:szCs w:val="10"/>
         </w:rPr>
       </w:pPr>
@@ -348,6 +203,7 @@
           <w:rFonts w:ascii="Calibri" w:hAnsi="Calibri"/>
           <w:b/>
           <w:color w:val="17365D"/>
+          <w:sz w:val="24"/>
         </w:rPr>
       </w:pPr>
       <w:r>
@@ -355,6 +211,7 @@
           <w:rFonts w:ascii="Calibri" w:hAnsi="Calibri"/>
           <w:b/>
           <w:color w:val="17365D"/>
+          <w:sz w:val="24"/>
         </w:rPr>
         <w:t>SUMMARY OF QUALIFICATIONS</w:t>
       </w:r>
@@ -365,7 +222,7 @@
         <w:contextualSpacing/>
         <w:rPr>
           <w:rFonts w:asciiTheme="majorHAnsi" w:hAnsiTheme="majorHAnsi"/>
-          <w:sz w:val="8"/>
+          <w:sz w:val="10"/>
           <w:szCs w:val="20"/>
         </w:rPr>
       </w:pPr>
@@ -381,14 +238,14 @@
         <w:contextualSpacing/>
         <w:rPr>
           <w:rFonts w:asciiTheme="majorHAnsi" w:hAnsiTheme="majorHAnsi"/>
-          <w:sz w:val="20"/>
+          <w:sz w:val="21"/>
           <w:szCs w:val="20"/>
         </w:rPr>
       </w:pPr>
       <w:r>
         <w:rPr>
           <w:rFonts w:asciiTheme="majorHAnsi" w:hAnsiTheme="majorHAnsi"/>
-          <w:sz w:val="20"/>
+          <w:sz w:val="21"/>
           <w:szCs w:val="20"/>
         </w:rPr>
         <w:t>4</w:t>
@@ -396,7 +253,7 @@
       <w:r>
         <w:rPr>
           <w:rFonts w:asciiTheme="majorHAnsi" w:hAnsiTheme="majorHAnsi"/>
-          <w:sz w:val="20"/>
+          <w:sz w:val="21"/>
           <w:szCs w:val="20"/>
         </w:rPr>
         <w:t xml:space="preserve"> years experience developing </w:t>
@@ -404,7 +261,7 @@
       <w:r>
         <w:rPr>
           <w:rFonts w:asciiTheme="majorHAnsi" w:hAnsiTheme="majorHAnsi"/>
-          <w:sz w:val="20"/>
+          <w:sz w:val="21"/>
           <w:szCs w:val="20"/>
         </w:rPr>
         <w:t>full stack, MVC web</w:t>
@@ -412,7 +269,7 @@
       <w:r>
         <w:rPr>
           <w:rFonts w:asciiTheme="majorHAnsi" w:hAnsiTheme="majorHAnsi"/>
-          <w:sz w:val="20"/>
+          <w:sz w:val="21"/>
           <w:szCs w:val="20"/>
         </w:rPr>
         <w:t xml:space="preserve"> applications with React</w:t>
@@ -420,7 +277,7 @@
       <w:r>
         <w:rPr>
           <w:rFonts w:asciiTheme="majorHAnsi" w:hAnsiTheme="majorHAnsi"/>
-          <w:sz w:val="20"/>
+          <w:sz w:val="21"/>
           <w:szCs w:val="20"/>
         </w:rPr>
         <w:t>, Flux</w:t>
@@ -428,7 +285,7 @@
       <w:r>
         <w:rPr>
           <w:rFonts w:asciiTheme="majorHAnsi" w:hAnsiTheme="majorHAnsi"/>
-          <w:sz w:val="20"/>
+          <w:sz w:val="21"/>
           <w:szCs w:val="20"/>
         </w:rPr>
         <w:t xml:space="preserve"> and AngularJS</w:t>
@@ -445,14 +302,14 @@
         <w:contextualSpacing/>
         <w:rPr>
           <w:rFonts w:asciiTheme="majorHAnsi" w:hAnsiTheme="majorHAnsi"/>
-          <w:sz w:val="20"/>
+          <w:sz w:val="21"/>
           <w:szCs w:val="20"/>
         </w:rPr>
       </w:pPr>
       <w:r>
         <w:rPr>
           <w:rFonts w:asciiTheme="majorHAnsi" w:hAnsiTheme="majorHAnsi"/>
-          <w:sz w:val="20"/>
+          <w:sz w:val="21"/>
           <w:szCs w:val="20"/>
         </w:rPr>
         <w:t>4</w:t>
@@ -460,23 +317,25 @@
       <w:r>
         <w:rPr>
           <w:rFonts w:asciiTheme="majorHAnsi" w:hAnsiTheme="majorHAnsi"/>
-          <w:sz w:val="20"/>
+          <w:sz w:val="21"/>
           <w:szCs w:val="20"/>
         </w:rPr>
         <w:t xml:space="preserve"> </w:t>
       </w:r>
+      <w:proofErr w:type="gramStart"/>
       <w:r>
         <w:rPr>
           <w:rFonts w:asciiTheme="majorHAnsi" w:hAnsiTheme="majorHAnsi"/>
-          <w:sz w:val="20"/>
+          <w:sz w:val="21"/>
           <w:szCs w:val="20"/>
         </w:rPr>
         <w:t>years</w:t>
       </w:r>
+      <w:proofErr w:type="gramEnd"/>
       <w:r>
         <w:rPr>
           <w:rFonts w:asciiTheme="majorHAnsi" w:hAnsiTheme="majorHAnsi"/>
-          <w:sz w:val="20"/>
+          <w:sz w:val="21"/>
           <w:szCs w:val="20"/>
         </w:rPr>
         <w:t xml:space="preserve"> </w:t>
@@ -485,7 +344,7 @@
         <w:rPr>
           <w:rFonts w:asciiTheme="majorHAnsi" w:eastAsia="Calibri" w:hAnsiTheme="majorHAnsi" w:cs="Calibri"/>
           <w:color w:val="auto"/>
-          <w:sz w:val="20"/>
+          <w:sz w:val="21"/>
           <w:szCs w:val="20"/>
           <w:lang w:val="en-US"/>
         </w:rPr>
@@ -494,7 +353,7 @@
       <w:r>
         <w:rPr>
           <w:rFonts w:asciiTheme="majorHAnsi" w:hAnsiTheme="majorHAnsi"/>
-          <w:sz w:val="20"/>
+          <w:sz w:val="21"/>
           <w:szCs w:val="20"/>
         </w:rPr>
         <w:t xml:space="preserve"> in backend development with </w:t>
@@ -502,7 +361,7 @@
       <w:r>
         <w:rPr>
           <w:rFonts w:asciiTheme="majorHAnsi" w:hAnsiTheme="majorHAnsi"/>
-          <w:sz w:val="20"/>
+          <w:sz w:val="21"/>
           <w:szCs w:val="20"/>
         </w:rPr>
         <w:t xml:space="preserve">Node.js, </w:t>
@@ -510,7 +369,7 @@
       <w:r>
         <w:rPr>
           <w:rFonts w:asciiTheme="majorHAnsi" w:hAnsiTheme="majorHAnsi"/>
-          <w:sz w:val="20"/>
+          <w:sz w:val="21"/>
           <w:szCs w:val="20"/>
         </w:rPr>
         <w:t>Websockets</w:t>
@@ -518,7 +377,7 @@
       <w:r>
         <w:rPr>
           <w:rFonts w:asciiTheme="majorHAnsi" w:hAnsiTheme="majorHAnsi"/>
-          <w:sz w:val="20"/>
+          <w:sz w:val="21"/>
           <w:szCs w:val="20"/>
         </w:rPr>
         <w:t>, PHP and</w:t>
@@ -526,13 +385,11 @@
       <w:r>
         <w:rPr>
           <w:rFonts w:asciiTheme="majorHAnsi" w:hAnsiTheme="majorHAnsi"/>
-          <w:sz w:val="20"/>
+          <w:sz w:val="21"/>
           <w:szCs w:val="20"/>
         </w:rPr>
         <w:t xml:space="preserve"> SQL </w:t>
       </w:r>
-      <w:bookmarkStart w:id="0" w:name="_GoBack"/>
-      <w:bookmarkEnd w:id="0"/>
     </w:p>
     <w:p>
       <w:pPr>
@@ -545,20 +402,69 @@
         <w:contextualSpacing/>
         <w:rPr>
           <w:rFonts w:asciiTheme="majorHAnsi" w:hAnsiTheme="majorHAnsi"/>
-          <w:sz w:val="20"/>
+          <w:sz w:val="21"/>
           <w:szCs w:val="20"/>
         </w:rPr>
       </w:pPr>
       <w:r>
         <w:rPr>
           <w:rFonts w:asciiTheme="majorHAnsi" w:hAnsiTheme="majorHAnsi"/>
-          <w:sz w:val="20"/>
-          <w:szCs w:val="20"/>
-        </w:rPr>
-        <w:t>Strong focus on building abstractions and reusable UI components in JavaScript</w:t>
-      </w:r>
-      <w:bookmarkStart w:id="1" w:name="h.qmbfqh1c8i8t" w:colFirst="0" w:colLast="0"/>
-      <w:bookmarkEnd w:id="1"/>
+          <w:sz w:val="21"/>
+          <w:szCs w:val="20"/>
+        </w:rPr>
+        <w:t xml:space="preserve">Experience using </w:t>
+      </w:r>
+      <w:r>
+        <w:rPr>
+          <w:rFonts w:asciiTheme="majorHAnsi" w:hAnsiTheme="majorHAnsi"/>
+          <w:sz w:val="21"/>
+          <w:szCs w:val="20"/>
+        </w:rPr>
+        <w:t xml:space="preserve">Ramda </w:t>
+      </w:r>
+      <w:r>
+        <w:rPr>
+          <w:rFonts w:asciiTheme="majorHAnsi" w:hAnsiTheme="majorHAnsi"/>
+          <w:sz w:val="21"/>
+          <w:szCs w:val="20"/>
+        </w:rPr>
+        <w:t xml:space="preserve">to leverage </w:t>
+      </w:r>
+      <w:r>
+        <w:rPr>
+          <w:rFonts w:asciiTheme="majorHAnsi" w:hAnsiTheme="majorHAnsi"/>
+          <w:sz w:val="21"/>
+          <w:szCs w:val="20"/>
+        </w:rPr>
+        <w:t xml:space="preserve">functional programming </w:t>
+      </w:r>
+      <w:r>
+        <w:rPr>
+          <w:rFonts w:asciiTheme="majorHAnsi" w:hAnsiTheme="majorHAnsi"/>
+          <w:sz w:val="21"/>
+          <w:szCs w:val="20"/>
+        </w:rPr>
+        <w:t>in</w:t>
+      </w:r>
+      <w:r>
+        <w:rPr>
+          <w:rFonts w:asciiTheme="majorHAnsi" w:hAnsiTheme="majorHAnsi"/>
+          <w:sz w:val="21"/>
+          <w:szCs w:val="20"/>
+        </w:rPr>
+        <w:t xml:space="preserve"> the React ecosystem</w:t>
+      </w:r>
+    </w:p>
+    <w:p>
+      <w:pPr>
+        <w:pStyle w:val="Normal1"/>
+        <w:contextualSpacing/>
+        <w:rPr>
+          <w:rFonts w:asciiTheme="majorHAnsi" w:hAnsiTheme="majorHAnsi"/>
+          <w:sz w:val="10"/>
+          <w:szCs w:val="10"/>
+        </w:rPr>
+      </w:pPr>
     </w:p>
     <w:p>
       <w:pPr>
@@ -570,6 +476,7 @@
           <w:rFonts w:ascii="Calibri" w:hAnsi="Calibri"/>
           <w:b/>
           <w:color w:val="17365D"/>
+          <w:sz w:val="24"/>
         </w:rPr>
       </w:pPr>
       <w:r>
@@ -577,6 +484,7 @@
           <w:rFonts w:ascii="Calibri" w:hAnsi="Calibri"/>
           <w:b/>
           <w:color w:val="17365D"/>
+          <w:sz w:val="24"/>
         </w:rPr>
         <w:t>PROFESSIONAL EXPERIENCE</w:t>
       </w:r>
@@ -587,7 +495,7 @@
         <w:rPr>
           <w:rFonts w:ascii="Calibri" w:hAnsi="Calibri"/>
           <w:b/>
-          <w:sz w:val="8"/>
+          <w:sz w:val="10"/>
           <w:szCs w:val="16"/>
         </w:rPr>
       </w:pPr>
@@ -597,7 +505,7 @@
         <w:rPr>
           <w:rFonts w:ascii="Calibri" w:hAnsi="Calibri"/>
           <w:b/>
-          <w:sz w:val="20"/>
+          <w:sz w:val="21"/>
           <w:szCs w:val="20"/>
         </w:rPr>
       </w:pPr>
@@ -605,33 +513,16 @@
         <w:rPr>
           <w:rFonts w:ascii="Calibri" w:hAnsi="Calibri"/>
           <w:b/>
-          <w:sz w:val="20"/>
+          <w:sz w:val="21"/>
           <w:szCs w:val="20"/>
         </w:rPr>
         <w:t>Rangle.io</w:t>
-      </w:r>
-    </w:p>
-    <w:p>
-      <w:pPr>
-        <w:rPr>
-          <w:rFonts w:ascii="Calibri" w:hAnsi="Calibri"/>
-          <w:sz w:val="20"/>
-          <w:szCs w:val="20"/>
-        </w:rPr>
-      </w:pPr>
-      <w:r>
-        <w:rPr>
-          <w:rFonts w:ascii="Calibri" w:hAnsi="Calibri"/>
-          <w:sz w:val="20"/>
-          <w:szCs w:val="20"/>
-        </w:rPr>
-        <w:t>JavaScript Developer,</w:t>
       </w:r>
       <w:r>
         <w:rPr>
           <w:rFonts w:ascii="Calibri" w:hAnsi="Calibri"/>
           <w:b/>
-          <w:sz w:val="20"/>
+          <w:sz w:val="21"/>
           <w:szCs w:val="20"/>
         </w:rPr>
         <w:t xml:space="preserve"> </w:t>
@@ -639,39 +530,72 @@
       <w:r>
         <w:rPr>
           <w:rFonts w:ascii="Calibri" w:hAnsi="Calibri"/>
-          <w:sz w:val="20"/>
-          <w:szCs w:val="20"/>
-        </w:rPr>
-        <w:t xml:space="preserve">Toronto Ontario  </w:t>
+          <w:sz w:val="21"/>
+          <w:szCs w:val="20"/>
+        </w:rPr>
+        <w:t>JavaScript Developer,</w:t>
       </w:r>
       <w:r>
         <w:rPr>
           <w:rFonts w:ascii="Calibri" w:hAnsi="Calibri"/>
-          <w:sz w:val="20"/>
-          <w:szCs w:val="20"/>
-        </w:rPr>
-        <w:t xml:space="preserve">                                                      </w:t>
+          <w:b/>
+          <w:sz w:val="21"/>
+          <w:szCs w:val="20"/>
+        </w:rPr>
+        <w:t xml:space="preserve"> </w:t>
       </w:r>
       <w:r>
         <w:rPr>
           <w:rFonts w:ascii="Calibri" w:hAnsi="Calibri"/>
-          <w:sz w:val="20"/>
-          <w:szCs w:val="20"/>
-        </w:rPr>
-        <w:t xml:space="preserve">                     </w:t>
+          <w:sz w:val="21"/>
+          <w:szCs w:val="20"/>
+        </w:rPr>
+        <w:t>Toronto Ontario</w:t>
       </w:r>
       <w:r>
         <w:rPr>
           <w:rFonts w:ascii="Calibri" w:hAnsi="Calibri"/>
-          <w:sz w:val="20"/>
-          <w:szCs w:val="20"/>
-        </w:rPr>
-        <w:t xml:space="preserve">               May 2016 </w:t>
+          <w:sz w:val="21"/>
+          <w:szCs w:val="20"/>
+        </w:rPr>
+        <w:t xml:space="preserve">      </w:t>
       </w:r>
       <w:r>
         <w:rPr>
           <w:rFonts w:ascii="Calibri" w:hAnsi="Calibri"/>
-          <w:sz w:val="20"/>
+          <w:sz w:val="21"/>
+          <w:szCs w:val="20"/>
+        </w:rPr>
+        <w:t xml:space="preserve">      </w:t>
+      </w:r>
+      <w:r>
+        <w:rPr>
+          <w:rFonts w:ascii="Calibri" w:hAnsi="Calibri"/>
+          <w:sz w:val="21"/>
+          <w:szCs w:val="20"/>
+        </w:rPr>
+        <w:t xml:space="preserve"> </w:t>
+      </w:r>
+      <w:r>
+        <w:rPr>
+          <w:rFonts w:ascii="Calibri" w:hAnsi="Calibri"/>
+          <w:sz w:val="21"/>
+          <w:szCs w:val="20"/>
+        </w:rPr>
+        <w:t xml:space="preserve">                                                     </w:t>
+      </w:r>
+      <w:r>
+        <w:rPr>
+          <w:rFonts w:ascii="Calibri" w:hAnsi="Calibri"/>
+          <w:sz w:val="21"/>
+          <w:szCs w:val="20"/>
+        </w:rPr>
+        <w:t xml:space="preserve">May 2016 </w:t>
+      </w:r>
+      <w:r>
+        <w:rPr>
+          <w:rFonts w:ascii="Calibri" w:hAnsi="Calibri"/>
+          <w:sz w:val="21"/>
           <w:szCs w:val="20"/>
         </w:rPr>
         <w:t>-</w:t>
@@ -679,7 +603,7 @@
       <w:r>
         <w:rPr>
           <w:rFonts w:ascii="Calibri" w:hAnsi="Calibri"/>
-          <w:sz w:val="20"/>
+          <w:sz w:val="21"/>
           <w:szCs w:val="20"/>
         </w:rPr>
         <w:t xml:space="preserve"> August 2016</w:t>
@@ -695,14 +619,14 @@
         <w:contextualSpacing/>
         <w:rPr>
           <w:rFonts w:asciiTheme="minorHAnsi" w:hAnsiTheme="minorHAnsi"/>
-          <w:sz w:val="20"/>
-          <w:szCs w:val="20"/>
-        </w:rPr>
-      </w:pPr>
-      <w:r>
-        <w:rPr>
-          <w:rFonts w:asciiTheme="minorHAnsi" w:hAnsiTheme="minorHAnsi"/>
-          <w:sz w:val="20"/>
+          <w:sz w:val="21"/>
+          <w:szCs w:val="20"/>
+        </w:rPr>
+      </w:pPr>
+      <w:r>
+        <w:rPr>
+          <w:rFonts w:asciiTheme="minorHAnsi" w:hAnsiTheme="minorHAnsi"/>
+          <w:sz w:val="21"/>
           <w:szCs w:val="20"/>
         </w:rPr>
         <w:t xml:space="preserve">Developed </w:t>
@@ -710,15 +634,15 @@
       <w:r>
         <w:rPr>
           <w:rFonts w:asciiTheme="minorHAnsi" w:hAnsiTheme="minorHAnsi"/>
-          <w:sz w:val="20"/>
-          <w:szCs w:val="20"/>
-        </w:rPr>
-        <w:t>a mission-critical e-c</w:t>
-      </w:r>
-      <w:r>
-        <w:rPr>
-          <w:rFonts w:asciiTheme="minorHAnsi" w:hAnsiTheme="minorHAnsi"/>
-          <w:sz w:val="20"/>
+          <w:sz w:val="21"/>
+          <w:szCs w:val="20"/>
+        </w:rPr>
+        <w:t>a critical e-c</w:t>
+      </w:r>
+      <w:r>
+        <w:rPr>
+          <w:rFonts w:asciiTheme="minorHAnsi" w:hAnsiTheme="minorHAnsi"/>
+          <w:sz w:val="21"/>
           <w:szCs w:val="20"/>
         </w:rPr>
         <w:t>ommerce project for a major retail client</w:t>
@@ -726,7 +650,7 @@
       <w:r>
         <w:rPr>
           <w:rFonts w:asciiTheme="minorHAnsi" w:hAnsiTheme="minorHAnsi"/>
-          <w:sz w:val="20"/>
+          <w:sz w:val="21"/>
           <w:szCs w:val="20"/>
         </w:rPr>
         <w:t xml:space="preserve"> with </w:t>
@@ -734,7 +658,7 @@
       <w:r>
         <w:rPr>
           <w:rFonts w:asciiTheme="minorHAnsi" w:hAnsiTheme="minorHAnsi"/>
-          <w:sz w:val="20"/>
+          <w:sz w:val="21"/>
           <w:szCs w:val="20"/>
         </w:rPr>
         <w:t>React, Redux, Redux-Saga</w:t>
@@ -742,7 +666,15 @@
       <w:r>
         <w:rPr>
           <w:rFonts w:asciiTheme="minorHAnsi" w:hAnsiTheme="minorHAnsi"/>
-          <w:sz w:val="20"/>
+          <w:sz w:val="21"/>
+          <w:szCs w:val="20"/>
+        </w:rPr>
+        <w:t>, Ramda</w:t>
+      </w:r>
+      <w:r>
+        <w:rPr>
+          <w:rFonts w:asciiTheme="minorHAnsi" w:hAnsiTheme="minorHAnsi"/>
+          <w:sz w:val="21"/>
           <w:szCs w:val="20"/>
         </w:rPr>
         <w:t xml:space="preserve"> and functional programming</w:t>
@@ -750,7 +682,7 @@
       <w:r>
         <w:rPr>
           <w:rFonts w:asciiTheme="minorHAnsi" w:hAnsiTheme="minorHAnsi"/>
-          <w:sz w:val="20"/>
+          <w:sz w:val="21"/>
           <w:szCs w:val="20"/>
         </w:rPr>
         <w:t xml:space="preserve"> </w:t>
@@ -758,15 +690,23 @@
       <w:r>
         <w:rPr>
           <w:rFonts w:asciiTheme="minorHAnsi" w:hAnsiTheme="minorHAnsi"/>
-          <w:sz w:val="20"/>
-          <w:szCs w:val="20"/>
-        </w:rPr>
-        <w:t>to make the frontend codebase modular</w:t>
-      </w:r>
-      <w:r>
-        <w:rPr>
-          <w:rFonts w:asciiTheme="minorHAnsi" w:hAnsiTheme="minorHAnsi"/>
-          <w:sz w:val="20"/>
+          <w:sz w:val="21"/>
+          <w:szCs w:val="20"/>
+        </w:rPr>
+        <w:t>to make the frontend code</w:t>
+      </w:r>
+      <w:r>
+        <w:rPr>
+          <w:rFonts w:asciiTheme="minorHAnsi" w:hAnsiTheme="minorHAnsi"/>
+          <w:sz w:val="21"/>
+          <w:szCs w:val="20"/>
+        </w:rPr>
+        <w:t xml:space="preserve"> modular</w:t>
+      </w:r>
+      <w:r>
+        <w:rPr>
+          <w:rFonts w:asciiTheme="minorHAnsi" w:hAnsiTheme="minorHAnsi"/>
+          <w:sz w:val="21"/>
           <w:szCs w:val="20"/>
         </w:rPr>
         <w:t>,</w:t>
@@ -774,7 +714,7 @@
       <w:r>
         <w:rPr>
           <w:rFonts w:asciiTheme="minorHAnsi" w:hAnsiTheme="minorHAnsi"/>
-          <w:sz w:val="20"/>
+          <w:sz w:val="21"/>
           <w:szCs w:val="20"/>
         </w:rPr>
         <w:t xml:space="preserve"> scalable</w:t>
@@ -782,7 +722,7 @@
       <w:r>
         <w:rPr>
           <w:rFonts w:asciiTheme="minorHAnsi" w:hAnsiTheme="minorHAnsi"/>
-          <w:sz w:val="20"/>
+          <w:sz w:val="21"/>
           <w:szCs w:val="20"/>
         </w:rPr>
         <w:t xml:space="preserve"> and fast</w:t>
@@ -798,14 +738,14 @@
         <w:contextualSpacing/>
         <w:rPr>
           <w:rFonts w:asciiTheme="minorHAnsi" w:hAnsiTheme="minorHAnsi"/>
-          <w:sz w:val="20"/>
-          <w:szCs w:val="20"/>
-        </w:rPr>
-      </w:pPr>
-      <w:r>
-        <w:rPr>
-          <w:rFonts w:asciiTheme="minorHAnsi" w:hAnsiTheme="minorHAnsi"/>
-          <w:sz w:val="20"/>
+          <w:sz w:val="21"/>
+          <w:szCs w:val="20"/>
+        </w:rPr>
+      </w:pPr>
+      <w:r>
+        <w:rPr>
+          <w:rFonts w:asciiTheme="minorHAnsi" w:hAnsiTheme="minorHAnsi"/>
+          <w:sz w:val="21"/>
           <w:szCs w:val="20"/>
         </w:rPr>
         <w:t>C</w:t>
@@ -813,7 +753,7 @@
       <w:r>
         <w:rPr>
           <w:rFonts w:asciiTheme="minorHAnsi" w:hAnsiTheme="minorHAnsi"/>
-          <w:sz w:val="20"/>
+          <w:sz w:val="21"/>
           <w:szCs w:val="20"/>
         </w:rPr>
         <w:t xml:space="preserve">omposed APIs from </w:t>
@@ -821,10 +761,34 @@
       <w:r>
         <w:rPr>
           <w:rFonts w:asciiTheme="minorHAnsi" w:hAnsiTheme="minorHAnsi"/>
-          <w:sz w:val="20"/>
-          <w:szCs w:val="20"/>
-        </w:rPr>
-        <w:t xml:space="preserve">a Product Database, a CMS, and other various APIs with a Node.js server </w:t>
+          <w:sz w:val="21"/>
+          <w:szCs w:val="20"/>
+        </w:rPr>
+        <w:t>a product d</w:t>
+      </w:r>
+      <w:r>
+        <w:rPr>
+          <w:rFonts w:asciiTheme="minorHAnsi" w:hAnsiTheme="minorHAnsi"/>
+          <w:sz w:val="21"/>
+          <w:szCs w:val="20"/>
+        </w:rPr>
+        <w:t>atabase, a CMS, and other APIs with a Node.js</w:t>
+      </w:r>
+      <w:r>
+        <w:rPr>
+          <w:rFonts w:asciiTheme="minorHAnsi" w:hAnsiTheme="minorHAnsi"/>
+          <w:sz w:val="21"/>
+          <w:szCs w:val="20"/>
+        </w:rPr>
+        <w:t xml:space="preserve"> Koa</w:t>
+      </w:r>
+      <w:r>
+        <w:rPr>
+          <w:rFonts w:asciiTheme="minorHAnsi" w:hAnsiTheme="minorHAnsi"/>
+          <w:sz w:val="21"/>
+          <w:szCs w:val="20"/>
+        </w:rPr>
+        <w:t xml:space="preserve"> server </w:t>
       </w:r>
     </w:p>
     <w:p>
@@ -837,14 +801,14 @@
         <w:contextualSpacing/>
         <w:rPr>
           <w:rFonts w:asciiTheme="minorHAnsi" w:hAnsiTheme="minorHAnsi"/>
-          <w:sz w:val="20"/>
-          <w:szCs w:val="20"/>
-        </w:rPr>
-      </w:pPr>
-      <w:r>
-        <w:rPr>
-          <w:rFonts w:asciiTheme="minorHAnsi" w:hAnsiTheme="minorHAnsi"/>
-          <w:sz w:val="20"/>
+          <w:sz w:val="21"/>
+          <w:szCs w:val="20"/>
+        </w:rPr>
+      </w:pPr>
+      <w:r>
+        <w:rPr>
+          <w:rFonts w:asciiTheme="minorHAnsi" w:hAnsiTheme="minorHAnsi"/>
+          <w:sz w:val="21"/>
           <w:szCs w:val="20"/>
         </w:rPr>
         <w:t>Rendered the React app on the server side to increase SEO and time-to-interaction</w:t>
@@ -860,17 +824,33 @@
         <w:contextualSpacing/>
         <w:rPr>
           <w:rFonts w:asciiTheme="minorHAnsi" w:hAnsiTheme="minorHAnsi"/>
-          <w:sz w:val="20"/>
-          <w:szCs w:val="20"/>
-        </w:rPr>
-      </w:pPr>
-      <w:r>
-        <w:rPr>
-          <w:rFonts w:asciiTheme="minorHAnsi" w:hAnsiTheme="minorHAnsi"/>
-          <w:sz w:val="20"/>
-          <w:szCs w:val="20"/>
-        </w:rPr>
-        <w:t>Synchronized between 5 teams in 4 locations in an agile scrum process delivering new working software every week</w:t>
+          <w:sz w:val="21"/>
+          <w:szCs w:val="20"/>
+        </w:rPr>
+      </w:pPr>
+      <w:r>
+        <w:rPr>
+          <w:rFonts w:asciiTheme="minorHAnsi" w:hAnsiTheme="minorHAnsi"/>
+          <w:sz w:val="21"/>
+          <w:szCs w:val="20"/>
+        </w:rPr>
+        <w:t xml:space="preserve">Synchronized between 5 </w:t>
+      </w:r>
+      <w:r>
+        <w:rPr>
+          <w:rFonts w:asciiTheme="minorHAnsi" w:hAnsiTheme="minorHAnsi"/>
+          <w:sz w:val="21"/>
+          <w:szCs w:val="20"/>
+        </w:rPr>
+        <w:t xml:space="preserve">remote </w:t>
+      </w:r>
+      <w:r>
+        <w:rPr>
+          <w:rFonts w:asciiTheme="minorHAnsi" w:hAnsiTheme="minorHAnsi"/>
+          <w:sz w:val="21"/>
+          <w:szCs w:val="20"/>
+        </w:rPr>
+        <w:t>teams in an agile scrum process delivering new working software every week</w:t>
       </w:r>
     </w:p>
     <w:p>
@@ -883,22 +863,50 @@
         <w:contextualSpacing/>
         <w:rPr>
           <w:rFonts w:asciiTheme="minorHAnsi" w:hAnsiTheme="minorHAnsi"/>
-          <w:sz w:val="20"/>
-          <w:szCs w:val="20"/>
-        </w:rPr>
-      </w:pPr>
-      <w:r>
-        <w:rPr>
-          <w:rFonts w:asciiTheme="minorHAnsi" w:hAnsiTheme="minorHAnsi"/>
-          <w:sz w:val="20"/>
-          <w:szCs w:val="20"/>
-        </w:rPr>
-        <w:t xml:space="preserve">Reduced bugs by maintaining 80% unit test coverage </w:t>
-      </w:r>
-      <w:r>
-        <w:rPr>
-          <w:rFonts w:asciiTheme="minorHAnsi" w:hAnsiTheme="minorHAnsi"/>
-          <w:sz w:val="20"/>
+          <w:sz w:val="21"/>
+          <w:szCs w:val="20"/>
+        </w:rPr>
+      </w:pPr>
+      <w:r>
+        <w:rPr>
+          <w:rFonts w:asciiTheme="minorHAnsi" w:hAnsiTheme="minorHAnsi"/>
+          <w:sz w:val="21"/>
+          <w:szCs w:val="20"/>
+        </w:rPr>
+        <w:t xml:space="preserve">Reduced bugs by maintaining </w:t>
+      </w:r>
+      <w:proofErr w:type="gramStart"/>
+      <w:r>
+        <w:rPr>
+          <w:rFonts w:asciiTheme="minorHAnsi" w:hAnsiTheme="minorHAnsi"/>
+          <w:sz w:val="21"/>
+          <w:szCs w:val="20"/>
+        </w:rPr>
+        <w:t>80% unit</w:t>
+      </w:r>
+      <w:proofErr w:type="gramEnd"/>
+      <w:r>
+        <w:rPr>
+          <w:rFonts w:asciiTheme="minorHAnsi" w:hAnsiTheme="minorHAnsi"/>
+          <w:sz w:val="21"/>
+          <w:szCs w:val="20"/>
+        </w:rPr>
+        <w:t xml:space="preserve"> t</w:t>
+      </w:r>
+      <w:bookmarkStart w:id="0" w:name="_GoBack"/>
+      <w:bookmarkEnd w:id="0"/>
+      <w:r>
+        <w:rPr>
+          <w:rFonts w:asciiTheme="minorHAnsi" w:hAnsiTheme="minorHAnsi"/>
+          <w:sz w:val="21"/>
+          <w:szCs w:val="20"/>
+        </w:rPr>
+        <w:t xml:space="preserve">est coverage </w:t>
+      </w:r>
+      <w:r>
+        <w:rPr>
+          <w:rFonts w:asciiTheme="minorHAnsi" w:hAnsiTheme="minorHAnsi"/>
+          <w:sz w:val="21"/>
           <w:szCs w:val="20"/>
         </w:rPr>
         <w:t xml:space="preserve">with </w:t>
@@ -906,10 +914,18 @@
       <w:r>
         <w:rPr>
           <w:rFonts w:asciiTheme="minorHAnsi" w:hAnsiTheme="minorHAnsi"/>
-          <w:sz w:val="20"/>
-          <w:szCs w:val="20"/>
-        </w:rPr>
-        <w:t>continuous integration</w:t>
+          <w:sz w:val="21"/>
+          <w:szCs w:val="20"/>
+        </w:rPr>
+        <w:t>Mocha, E</w:t>
+      </w:r>
+      <w:r>
+        <w:rPr>
+          <w:rFonts w:asciiTheme="minorHAnsi" w:hAnsiTheme="minorHAnsi"/>
+          <w:sz w:val="21"/>
+          <w:szCs w:val="20"/>
+        </w:rPr>
+        <w:t>nzyme and CircleCI</w:t>
       </w:r>
     </w:p>
     <w:p>
@@ -918,7 +934,7 @@
         <w:rPr>
           <w:rFonts w:asciiTheme="majorHAnsi" w:hAnsiTheme="majorHAnsi"/>
           <w:b/>
-          <w:sz w:val="20"/>
+          <w:sz w:val="21"/>
           <w:szCs w:val="20"/>
         </w:rPr>
       </w:pPr>
@@ -926,24 +942,24 @@
         <w:rPr>
           <w:rFonts w:asciiTheme="majorHAnsi" w:hAnsiTheme="majorHAnsi"/>
           <w:b/>
-          <w:sz w:val="20"/>
+          <w:sz w:val="21"/>
           <w:szCs w:val="20"/>
         </w:rPr>
         <w:t>Innovasium Digital</w:t>
       </w:r>
-    </w:p>
-    <w:p>
-      <w:pPr>
+      <w:r>
+        <w:rPr>
+          <w:rFonts w:asciiTheme="majorHAnsi" w:hAnsiTheme="majorHAnsi"/>
+          <w:b/>
+          <w:sz w:val="21"/>
+          <w:szCs w:val="20"/>
+        </w:rPr>
+        <w:t xml:space="preserve"> </w:t>
+      </w:r>
+      <w:r>
         <w:rPr>
           <w:rFonts w:ascii="Calibri" w:hAnsi="Calibri"/>
-          <w:sz w:val="20"/>
-          <w:szCs w:val="20"/>
-        </w:rPr>
-      </w:pPr>
-      <w:r>
-        <w:rPr>
-          <w:rFonts w:ascii="Calibri" w:hAnsi="Calibri"/>
-          <w:sz w:val="20"/>
+          <w:sz w:val="21"/>
           <w:szCs w:val="20"/>
         </w:rPr>
         <w:t>Full Stack Web Developer,</w:t>
@@ -952,7 +968,7 @@
         <w:rPr>
           <w:rFonts w:ascii="Calibri" w:hAnsi="Calibri"/>
           <w:b/>
-          <w:sz w:val="20"/>
+          <w:sz w:val="21"/>
           <w:szCs w:val="20"/>
         </w:rPr>
         <w:t xml:space="preserve"> </w:t>
@@ -960,7 +976,7 @@
       <w:r>
         <w:rPr>
           <w:rFonts w:ascii="Calibri" w:hAnsi="Calibri"/>
-          <w:sz w:val="20"/>
+          <w:sz w:val="21"/>
           <w:szCs w:val="20"/>
         </w:rPr>
         <w:t>Markham Ontario</w:t>
@@ -968,7 +984,7 @@
       <w:r>
         <w:rPr>
           <w:rFonts w:ascii="Calibri" w:hAnsi="Calibri"/>
-          <w:sz w:val="20"/>
+          <w:sz w:val="21"/>
           <w:szCs w:val="20"/>
         </w:rPr>
         <w:t xml:space="preserve"> </w:t>
@@ -976,80 +992,47 @@
       <w:r>
         <w:rPr>
           <w:rFonts w:ascii="Calibri" w:hAnsi="Calibri"/>
-          <w:sz w:val="20"/>
-          <w:szCs w:val="20"/>
-        </w:rPr>
-        <w:t xml:space="preserve">                </w:t>
+          <w:sz w:val="21"/>
+          <w:szCs w:val="20"/>
+        </w:rPr>
+        <w:t xml:space="preserve">                                         </w:t>
       </w:r>
       <w:r>
         <w:rPr>
           <w:rFonts w:ascii="Calibri" w:hAnsi="Calibri"/>
-          <w:sz w:val="20"/>
-          <w:szCs w:val="20"/>
-        </w:rPr>
-        <w:tab/>
+          <w:sz w:val="21"/>
+          <w:szCs w:val="20"/>
+        </w:rPr>
+        <w:t>Summers 2012</w:t>
       </w:r>
       <w:r>
         <w:rPr>
           <w:rFonts w:ascii="Calibri" w:hAnsi="Calibri"/>
-          <w:sz w:val="20"/>
-          <w:szCs w:val="20"/>
-        </w:rPr>
-        <w:tab/>
+          <w:sz w:val="21"/>
+          <w:szCs w:val="20"/>
+        </w:rPr>
+        <w:t xml:space="preserve"> </w:t>
       </w:r>
       <w:r>
         <w:rPr>
           <w:rFonts w:ascii="Calibri" w:hAnsi="Calibri"/>
-          <w:sz w:val="20"/>
-          <w:szCs w:val="20"/>
-        </w:rPr>
-        <w:tab/>
+          <w:sz w:val="21"/>
+          <w:szCs w:val="20"/>
+        </w:rPr>
+        <w:t>-</w:t>
       </w:r>
       <w:r>
         <w:rPr>
           <w:rFonts w:ascii="Calibri" w:hAnsi="Calibri"/>
-          <w:sz w:val="20"/>
-          <w:szCs w:val="20"/>
-        </w:rPr>
-        <w:tab/>
-        <w:t xml:space="preserve">       </w:t>
+          <w:sz w:val="21"/>
+          <w:szCs w:val="20"/>
+        </w:rPr>
+        <w:t xml:space="preserve"> </w:t>
       </w:r>
       <w:r>
         <w:rPr>
           <w:rFonts w:ascii="Calibri" w:hAnsi="Calibri"/>
-          <w:sz w:val="20"/>
-          <w:szCs w:val="20"/>
-        </w:rPr>
-        <w:t xml:space="preserve"> Summers 2012</w:t>
-      </w:r>
-      <w:r>
-        <w:rPr>
-          <w:rFonts w:ascii="Calibri" w:hAnsi="Calibri"/>
-          <w:sz w:val="20"/>
-          <w:szCs w:val="20"/>
-        </w:rPr>
-        <w:t xml:space="preserve"> </w:t>
-      </w:r>
-      <w:r>
-        <w:rPr>
-          <w:rFonts w:ascii="Calibri" w:hAnsi="Calibri"/>
-          <w:sz w:val="20"/>
-          <w:szCs w:val="20"/>
-        </w:rPr>
-        <w:t>-</w:t>
-      </w:r>
-      <w:r>
-        <w:rPr>
-          <w:rFonts w:ascii="Calibri" w:hAnsi="Calibri"/>
-          <w:sz w:val="20"/>
-          <w:szCs w:val="20"/>
-        </w:rPr>
-        <w:t xml:space="preserve"> </w:t>
-      </w:r>
-      <w:r>
-        <w:rPr>
-          <w:rFonts w:ascii="Calibri" w:hAnsi="Calibri"/>
-          <w:sz w:val="20"/>
+          <w:sz w:val="21"/>
           <w:szCs w:val="20"/>
         </w:rPr>
         <w:t>2015</w:t>
@@ -1065,14 +1048,14 @@
         <w:contextualSpacing/>
         <w:rPr>
           <w:rFonts w:asciiTheme="minorHAnsi" w:hAnsiTheme="minorHAnsi"/>
-          <w:sz w:val="20"/>
-          <w:szCs w:val="20"/>
-        </w:rPr>
-      </w:pPr>
-      <w:r>
-        <w:rPr>
-          <w:rFonts w:asciiTheme="minorHAnsi" w:hAnsiTheme="minorHAnsi"/>
-          <w:sz w:val="20"/>
+          <w:sz w:val="21"/>
+          <w:szCs w:val="20"/>
+        </w:rPr>
+      </w:pPr>
+      <w:r>
+        <w:rPr>
+          <w:rFonts w:asciiTheme="minorHAnsi" w:hAnsiTheme="minorHAnsi"/>
+          <w:sz w:val="21"/>
           <w:szCs w:val="20"/>
         </w:rPr>
         <w:t>Taught</w:t>
@@ -1080,15 +1063,7 @@
       <w:r>
         <w:rPr>
           <w:rFonts w:asciiTheme="minorHAnsi" w:hAnsiTheme="minorHAnsi"/>
-          <w:sz w:val="20"/>
-          <w:szCs w:val="20"/>
-        </w:rPr>
-        <w:t xml:space="preserve"> onboarding Co-op Students React, Redux and</w:t>
-      </w:r>
-      <w:r>
-        <w:rPr>
-          <w:rFonts w:asciiTheme="minorHAnsi" w:hAnsiTheme="minorHAnsi"/>
-          <w:sz w:val="20"/>
+          <w:sz w:val="21"/>
           <w:szCs w:val="20"/>
         </w:rPr>
         <w:t xml:space="preserve"> </w:t>
@@ -1096,10 +1071,42 @@
       <w:r>
         <w:rPr>
           <w:rFonts w:asciiTheme="minorHAnsi" w:hAnsiTheme="minorHAnsi"/>
-          <w:sz w:val="20"/>
+          <w:sz w:val="21"/>
+          <w:szCs w:val="20"/>
+        </w:rPr>
+        <w:t>new</w:t>
+      </w:r>
+      <w:r>
+        <w:rPr>
+          <w:rFonts w:asciiTheme="minorHAnsi" w:hAnsiTheme="minorHAnsi"/>
+          <w:sz w:val="21"/>
+          <w:szCs w:val="20"/>
+        </w:rPr>
+        <w:t xml:space="preserve"> Co-op Students React, Redux and</w:t>
+      </w:r>
+      <w:r>
+        <w:rPr>
+          <w:rFonts w:asciiTheme="minorHAnsi" w:hAnsiTheme="minorHAnsi"/>
+          <w:sz w:val="21"/>
+          <w:szCs w:val="20"/>
+        </w:rPr>
+        <w:t xml:space="preserve"> </w:t>
+      </w:r>
+      <w:r>
+        <w:rPr>
+          <w:rFonts w:asciiTheme="minorHAnsi" w:hAnsiTheme="minorHAnsi"/>
+          <w:sz w:val="21"/>
           <w:szCs w:val="20"/>
         </w:rPr>
         <w:t>Rails</w:t>
+      </w:r>
+      <w:r>
+        <w:rPr>
+          <w:rFonts w:asciiTheme="minorHAnsi" w:hAnsiTheme="minorHAnsi"/>
+          <w:sz w:val="21"/>
+          <w:szCs w:val="20"/>
+        </w:rPr>
+        <w:t xml:space="preserve"> in multiple onboarding sessions</w:t>
       </w:r>
     </w:p>
     <w:p>
@@ -1108,7 +1115,7 @@
         <w:rPr>
           <w:rFonts w:ascii="Calibri" w:eastAsia="Calibri" w:hAnsi="Calibri" w:cs="Calibri"/>
           <w:i/>
-          <w:sz w:val="20"/>
+          <w:sz w:val="21"/>
           <w:szCs w:val="20"/>
         </w:rPr>
       </w:pPr>
@@ -1116,25 +1123,40 @@
         <w:rPr>
           <w:rFonts w:ascii="Calibri" w:eastAsia="Calibri" w:hAnsi="Calibri" w:cs="Calibri"/>
           <w:i/>
-          <w:sz w:val="20"/>
+          <w:sz w:val="21"/>
           <w:szCs w:val="20"/>
         </w:rPr>
         <w:t xml:space="preserve">    </w:t>
+      </w:r>
+      <w:r>
+        <w:rPr>
+          <w:rFonts w:ascii="Calibri" w:eastAsia="Calibri" w:hAnsi="Calibri" w:cs="Calibri"/>
+          <w:sz w:val="21"/>
+          <w:szCs w:val="20"/>
+        </w:rPr>
+        <w:t xml:space="preserve">Client Project: </w:t>
       </w:r>
       <w:r>
         <w:rPr>
           <w:rFonts w:ascii="Calibri" w:eastAsia="Calibri" w:hAnsi="Calibri" w:cs="Calibri"/>
           <w:i/>
-          <w:sz w:val="20"/>
-          <w:szCs w:val="20"/>
-        </w:rPr>
-        <w:t>PAAB Advertising Approval System (2013-2015)</w:t>
+          <w:sz w:val="21"/>
+          <w:szCs w:val="20"/>
+        </w:rPr>
+        <w:t xml:space="preserve">PAAB Advertising Approval System </w:t>
       </w:r>
       <w:r>
         <w:rPr>
           <w:rFonts w:ascii="Calibri" w:eastAsia="Calibri" w:hAnsi="Calibri" w:cs="Calibri"/>
-          <w:i/>
-          <w:sz w:val="20"/>
+          <w:sz w:val="21"/>
+          <w:szCs w:val="20"/>
+        </w:rPr>
+        <w:t>(2013-2015)</w:t>
+      </w:r>
+      <w:r>
+        <w:rPr>
+          <w:rFonts w:ascii="Calibri" w:eastAsia="Calibri" w:hAnsi="Calibri" w:cs="Calibri"/>
+          <w:sz w:val="21"/>
           <w:szCs w:val="20"/>
         </w:rPr>
         <w:t>:</w:t>
@@ -1150,17 +1172,25 @@
         <w:contextualSpacing/>
         <w:rPr>
           <w:rFonts w:asciiTheme="minorHAnsi" w:hAnsiTheme="minorHAnsi"/>
-          <w:sz w:val="20"/>
-          <w:szCs w:val="20"/>
-        </w:rPr>
-      </w:pPr>
-      <w:r>
-        <w:rPr>
-          <w:rFonts w:asciiTheme="minorHAnsi" w:hAnsiTheme="minorHAnsi"/>
-          <w:sz w:val="20"/>
-          <w:szCs w:val="20"/>
-        </w:rPr>
-        <w:t>Modernized web application for PAAB that manages the submission, review and approval process for ~8000 advertising submissions/year for pharmaceutical industry</w:t>
+          <w:sz w:val="21"/>
+          <w:szCs w:val="20"/>
+        </w:rPr>
+      </w:pPr>
+      <w:r>
+        <w:rPr>
+          <w:rFonts w:asciiTheme="minorHAnsi" w:hAnsiTheme="minorHAnsi"/>
+          <w:sz w:val="21"/>
+          <w:szCs w:val="20"/>
+        </w:rPr>
+        <w:t xml:space="preserve">Built a modern </w:t>
+      </w:r>
+      <w:r>
+        <w:rPr>
+          <w:rFonts w:asciiTheme="minorHAnsi" w:hAnsiTheme="minorHAnsi"/>
+          <w:sz w:val="21"/>
+          <w:szCs w:val="20"/>
+        </w:rPr>
+        <w:t>web application for PAAB that manages the submission, review and approval process for ~8000 advertising submissions/year for pharmaceutical industry</w:t>
       </w:r>
     </w:p>
     <w:p>
@@ -1173,17 +1203,57 @@
         <w:contextualSpacing/>
         <w:rPr>
           <w:rFonts w:asciiTheme="minorHAnsi" w:hAnsiTheme="minorHAnsi"/>
-          <w:sz w:val="20"/>
-          <w:szCs w:val="20"/>
-        </w:rPr>
-      </w:pPr>
-      <w:r>
-        <w:rPr>
-          <w:rFonts w:asciiTheme="minorHAnsi" w:hAnsiTheme="minorHAnsi"/>
-          <w:sz w:val="20"/>
-          <w:szCs w:val="20"/>
-        </w:rPr>
-        <w:t>Improved company’s daily workflow by implementing real-time collaborative document annotation system with Node.js and Websockets</w:t>
+          <w:sz w:val="21"/>
+          <w:szCs w:val="20"/>
+        </w:rPr>
+      </w:pPr>
+      <w:r>
+        <w:rPr>
+          <w:rFonts w:asciiTheme="minorHAnsi" w:hAnsiTheme="minorHAnsi"/>
+          <w:sz w:val="21"/>
+          <w:szCs w:val="20"/>
+        </w:rPr>
+        <w:t xml:space="preserve">Improved company’s daily workflow by implementing real-time collaborative </w:t>
+      </w:r>
+      <w:r>
+        <w:rPr>
+          <w:rFonts w:asciiTheme="minorHAnsi" w:hAnsiTheme="minorHAnsi"/>
+          <w:sz w:val="21"/>
+          <w:szCs w:val="20"/>
+        </w:rPr>
+        <w:t xml:space="preserve">PDF </w:t>
+      </w:r>
+      <w:r>
+        <w:rPr>
+          <w:rFonts w:asciiTheme="minorHAnsi" w:hAnsiTheme="minorHAnsi"/>
+          <w:sz w:val="21"/>
+          <w:szCs w:val="20"/>
+        </w:rPr>
+        <w:t xml:space="preserve">annotation system with </w:t>
+      </w:r>
+      <w:r>
+        <w:rPr>
+          <w:rFonts w:asciiTheme="minorHAnsi" w:hAnsiTheme="minorHAnsi"/>
+          <w:sz w:val="21"/>
+          <w:szCs w:val="20"/>
+        </w:rPr>
+        <w:t xml:space="preserve">React, </w:t>
+      </w:r>
+      <w:r>
+        <w:rPr>
+          <w:rFonts w:asciiTheme="minorHAnsi" w:hAnsiTheme="minorHAnsi"/>
+          <w:sz w:val="21"/>
+          <w:szCs w:val="20"/>
+        </w:rPr>
+        <w:t xml:space="preserve">Node.js and </w:t>
+      </w:r>
+      <w:r>
+        <w:rPr>
+          <w:rFonts w:asciiTheme="minorHAnsi" w:hAnsiTheme="minorHAnsi"/>
+          <w:sz w:val="21"/>
+          <w:szCs w:val="20"/>
+        </w:rPr>
+        <w:t>Websockets with Socket.io</w:t>
       </w:r>
     </w:p>
     <w:p>
@@ -1196,14 +1266,14 @@
         <w:contextualSpacing/>
         <w:rPr>
           <w:rFonts w:asciiTheme="minorHAnsi" w:hAnsiTheme="minorHAnsi"/>
-          <w:sz w:val="20"/>
-          <w:szCs w:val="20"/>
-        </w:rPr>
-      </w:pPr>
-      <w:r>
-        <w:rPr>
-          <w:rFonts w:asciiTheme="minorHAnsi" w:hAnsiTheme="minorHAnsi"/>
-          <w:sz w:val="20"/>
+          <w:sz w:val="21"/>
+          <w:szCs w:val="20"/>
+        </w:rPr>
+      </w:pPr>
+      <w:r>
+        <w:rPr>
+          <w:rFonts w:asciiTheme="minorHAnsi" w:hAnsiTheme="minorHAnsi"/>
+          <w:sz w:val="21"/>
           <w:szCs w:val="20"/>
         </w:rPr>
         <w:t>Built 50+ screens for workflow, admi</w:t>
@@ -1211,7 +1281,7 @@
       <w:r>
         <w:rPr>
           <w:rFonts w:asciiTheme="minorHAnsi" w:hAnsiTheme="minorHAnsi"/>
-          <w:sz w:val="20"/>
+          <w:sz w:val="21"/>
           <w:szCs w:val="20"/>
         </w:rPr>
         <w:t xml:space="preserve">n and reporting using AngularJS, a </w:t>
@@ -1219,7 +1289,7 @@
       <w:r>
         <w:rPr>
           <w:rFonts w:asciiTheme="minorHAnsi" w:hAnsiTheme="minorHAnsi"/>
-          <w:sz w:val="20"/>
+          <w:sz w:val="21"/>
           <w:szCs w:val="20"/>
         </w:rPr>
         <w:t>REST API with PHP and SQL</w:t>
@@ -1231,7 +1301,7 @@
         <w:rPr>
           <w:rFonts w:ascii="Calibri" w:eastAsia="Calibri" w:hAnsi="Calibri" w:cs="Calibri"/>
           <w:i/>
-          <w:sz w:val="20"/>
+          <w:sz w:val="21"/>
           <w:szCs w:val="20"/>
         </w:rPr>
       </w:pPr>
@@ -1239,25 +1309,40 @@
         <w:rPr>
           <w:rFonts w:ascii="Calibri" w:eastAsia="Calibri" w:hAnsi="Calibri" w:cs="Calibri"/>
           <w:i/>
-          <w:sz w:val="20"/>
+          <w:sz w:val="21"/>
           <w:szCs w:val="20"/>
         </w:rPr>
         <w:t xml:space="preserve">    </w:t>
+      </w:r>
+      <w:r>
+        <w:rPr>
+          <w:rFonts w:ascii="Calibri" w:eastAsia="Calibri" w:hAnsi="Calibri" w:cs="Calibri"/>
+          <w:sz w:val="21"/>
+          <w:szCs w:val="20"/>
+        </w:rPr>
+        <w:t xml:space="preserve">Client Project: </w:t>
       </w:r>
       <w:r>
         <w:rPr>
           <w:rFonts w:ascii="Calibri" w:eastAsia="Calibri" w:hAnsi="Calibri" w:cs="Calibri"/>
           <w:i/>
-          <w:sz w:val="20"/>
-          <w:szCs w:val="20"/>
-        </w:rPr>
-        <w:t>Plexus Promotional Gateway v8 (2015)</w:t>
+          <w:sz w:val="21"/>
+          <w:szCs w:val="20"/>
+        </w:rPr>
+        <w:t xml:space="preserve">Plexus Promotional Gateway v8 </w:t>
       </w:r>
       <w:r>
         <w:rPr>
           <w:rFonts w:ascii="Calibri" w:eastAsia="Calibri" w:hAnsi="Calibri" w:cs="Calibri"/>
-          <w:i/>
-          <w:sz w:val="20"/>
+          <w:sz w:val="21"/>
+          <w:szCs w:val="20"/>
+        </w:rPr>
+        <w:t>(2015)</w:t>
+      </w:r>
+      <w:r>
+        <w:rPr>
+          <w:rFonts w:ascii="Calibri" w:eastAsia="Calibri" w:hAnsi="Calibri" w:cs="Calibri"/>
+          <w:sz w:val="21"/>
           <w:szCs w:val="20"/>
         </w:rPr>
         <w:t>:</w:t>
@@ -1273,14 +1358,14 @@
         <w:contextualSpacing/>
         <w:rPr>
           <w:rFonts w:asciiTheme="minorHAnsi" w:hAnsiTheme="minorHAnsi"/>
-          <w:sz w:val="20"/>
-          <w:szCs w:val="20"/>
-        </w:rPr>
-      </w:pPr>
-      <w:r>
-        <w:rPr>
-          <w:rFonts w:asciiTheme="minorHAnsi" w:hAnsiTheme="minorHAnsi"/>
-          <w:sz w:val="20"/>
+          <w:sz w:val="21"/>
+          <w:szCs w:val="20"/>
+        </w:rPr>
+      </w:pPr>
+      <w:r>
+        <w:rPr>
+          <w:rFonts w:asciiTheme="minorHAnsi" w:hAnsiTheme="minorHAnsi"/>
+          <w:sz w:val="21"/>
           <w:szCs w:val="20"/>
         </w:rPr>
         <w:t>Improved the performance and user experience of a legacy system that processes ~$1M of samples and promotional items per year for top pharmaceutical companies</w:t>
@@ -1296,14 +1381,14 @@
         <w:contextualSpacing/>
         <w:rPr>
           <w:rFonts w:asciiTheme="minorHAnsi" w:hAnsiTheme="minorHAnsi"/>
-          <w:sz w:val="20"/>
-          <w:szCs w:val="20"/>
-        </w:rPr>
-      </w:pPr>
-      <w:r>
-        <w:rPr>
-          <w:rFonts w:asciiTheme="minorHAnsi" w:hAnsiTheme="minorHAnsi"/>
-          <w:sz w:val="20"/>
+          <w:sz w:val="21"/>
+          <w:szCs w:val="20"/>
+        </w:rPr>
+      </w:pPr>
+      <w:r>
+        <w:rPr>
+          <w:rFonts w:asciiTheme="minorHAnsi" w:hAnsiTheme="minorHAnsi"/>
+          <w:sz w:val="21"/>
           <w:szCs w:val="20"/>
         </w:rPr>
         <w:t>Rebuilt the user interface as a React web application with a modern look and feel</w:t>
@@ -1316,7 +1401,7 @@
           <w:rFonts w:ascii="Calibri" w:eastAsia="Calibri" w:hAnsi="Calibri" w:cs="Calibri"/>
           <w:i/>
           <w:color w:val="000000" w:themeColor="text1"/>
-          <w:sz w:val="20"/>
+          <w:sz w:val="21"/>
           <w:szCs w:val="20"/>
         </w:rPr>
       </w:pPr>
@@ -1325,10 +1410,28 @@
           <w:rFonts w:ascii="Calibri" w:eastAsia="Calibri" w:hAnsi="Calibri" w:cs="Calibri"/>
           <w:i/>
           <w:color w:val="000000" w:themeColor="text1"/>
-          <w:sz w:val="20"/>
-          <w:szCs w:val="20"/>
-        </w:rPr>
-        <w:t xml:space="preserve">    </w:t>
+          <w:sz w:val="21"/>
+          <w:szCs w:val="20"/>
+        </w:rPr>
+        <w:t xml:space="preserve">   </w:t>
+      </w:r>
+      <w:r>
+        <w:rPr>
+          <w:rFonts w:ascii="Calibri" w:eastAsia="Calibri" w:hAnsi="Calibri" w:cs="Calibri"/>
+          <w:color w:val="000000" w:themeColor="text1"/>
+          <w:sz w:val="21"/>
+          <w:szCs w:val="20"/>
+        </w:rPr>
+        <w:t>Open Source:</w:t>
+      </w:r>
+      <w:r>
+        <w:rPr>
+          <w:rFonts w:ascii="Calibri" w:eastAsia="Calibri" w:hAnsi="Calibri" w:cs="Calibri"/>
+          <w:color w:val="000000" w:themeColor="text1"/>
+          <w:sz w:val="21"/>
+          <w:szCs w:val="20"/>
+        </w:rPr>
+        <w:t xml:space="preserve"> </w:t>
       </w:r>
       <w:hyperlink r:id="rId8" w:history="1">
         <w:r>
@@ -1337,11 +1440,11 @@
             <w:rFonts w:ascii="Calibri" w:eastAsia="Calibri" w:hAnsi="Calibri" w:cs="Calibri"/>
             <w:i/>
             <w:color w:val="000000" w:themeColor="text1"/>
-            <w:sz w:val="20"/>
+            <w:sz w:val="21"/>
             <w:szCs w:val="20"/>
             <w:u w:val="none"/>
           </w:rPr>
-          <w:t>Frontend Web Development Starter Kit (2015, open source)</w:t>
+          <w:t>Frontend Web Developmen</w:t>
         </w:r>
         <w:r>
           <w:rPr>
@@ -1349,7 +1452,40 @@
             <w:rFonts w:ascii="Calibri" w:eastAsia="Calibri" w:hAnsi="Calibri" w:cs="Calibri"/>
             <w:i/>
             <w:color w:val="000000" w:themeColor="text1"/>
-            <w:sz w:val="20"/>
+            <w:sz w:val="21"/>
+            <w:szCs w:val="20"/>
+            <w:u w:val="none"/>
+          </w:rPr>
+          <w:t xml:space="preserve">t Starter Kit </w:t>
+        </w:r>
+        <w:r>
+          <w:rPr>
+            <w:rStyle w:val="Hyperlink"/>
+            <w:rFonts w:ascii="Calibri" w:eastAsia="Calibri" w:hAnsi="Calibri" w:cs="Calibri"/>
+            <w:color w:val="000000" w:themeColor="text1"/>
+            <w:sz w:val="21"/>
+            <w:szCs w:val="20"/>
+            <w:u w:val="none"/>
+          </w:rPr>
+          <w:t>(2015</w:t>
+        </w:r>
+        <w:r>
+          <w:rPr>
+            <w:rStyle w:val="Hyperlink"/>
+            <w:rFonts w:ascii="Calibri" w:eastAsia="Calibri" w:hAnsi="Calibri" w:cs="Calibri"/>
+            <w:color w:val="000000" w:themeColor="text1"/>
+            <w:sz w:val="21"/>
+            <w:szCs w:val="20"/>
+            <w:u w:val="none"/>
+          </w:rPr>
+          <w:t>)</w:t>
+        </w:r>
+        <w:r>
+          <w:rPr>
+            <w:rStyle w:val="Hyperlink"/>
+            <w:rFonts w:ascii="Calibri" w:eastAsia="Calibri" w:hAnsi="Calibri" w:cs="Calibri"/>
+            <w:color w:val="000000" w:themeColor="text1"/>
+            <w:sz w:val="21"/>
             <w:szCs w:val="20"/>
             <w:u w:val="none"/>
           </w:rPr>
@@ -1367,16 +1503,16 @@
         <w:contextualSpacing/>
         <w:rPr>
           <w:rFonts w:asciiTheme="minorHAnsi" w:hAnsiTheme="minorHAnsi"/>
-          <w:sz w:val="20"/>
-          <w:szCs w:val="20"/>
-        </w:rPr>
-      </w:pPr>
-      <w:bookmarkStart w:id="2" w:name="h.hvgjop14sakv" w:colFirst="0" w:colLast="0"/>
-      <w:bookmarkEnd w:id="2"/>
-      <w:r>
-        <w:rPr>
-          <w:rFonts w:asciiTheme="minorHAnsi" w:hAnsiTheme="minorHAnsi"/>
-          <w:sz w:val="20"/>
+          <w:sz w:val="21"/>
+          <w:szCs w:val="20"/>
+        </w:rPr>
+      </w:pPr>
+      <w:bookmarkStart w:id="1" w:name="h.hvgjop14sakv" w:colFirst="0" w:colLast="0"/>
+      <w:bookmarkEnd w:id="1"/>
+      <w:r>
+        <w:rPr>
+          <w:rFonts w:asciiTheme="minorHAnsi" w:hAnsiTheme="minorHAnsi"/>
+          <w:sz w:val="21"/>
           <w:szCs w:val="20"/>
         </w:rPr>
         <w:t>Modernized our web development process by combining React</w:t>
@@ -1384,7 +1520,7 @@
       <w:r>
         <w:rPr>
           <w:rFonts w:asciiTheme="minorHAnsi" w:hAnsiTheme="minorHAnsi"/>
-          <w:sz w:val="20"/>
+          <w:sz w:val="21"/>
           <w:szCs w:val="20"/>
         </w:rPr>
         <w:t>, Flux MVC Architecture, Babel</w:t>
@@ -1392,7 +1528,7 @@
       <w:r>
         <w:rPr>
           <w:rFonts w:asciiTheme="minorHAnsi" w:hAnsiTheme="minorHAnsi"/>
-          <w:sz w:val="20"/>
+          <w:sz w:val="21"/>
           <w:szCs w:val="20"/>
         </w:rPr>
         <w:t>, Webpack, jQuery, Bootstrap, LESS, ESLint, NPM into one package</w:t>
@@ -1408,22 +1544,30 @@
         <w:contextualSpacing/>
         <w:rPr>
           <w:rFonts w:asciiTheme="minorHAnsi" w:hAnsiTheme="minorHAnsi"/>
-          <w:sz w:val="20"/>
-          <w:szCs w:val="20"/>
-        </w:rPr>
-      </w:pPr>
-      <w:r>
-        <w:rPr>
-          <w:rFonts w:asciiTheme="minorHAnsi" w:hAnsiTheme="minorHAnsi"/>
-          <w:sz w:val="20"/>
-          <w:szCs w:val="20"/>
-        </w:rPr>
-        <w:t xml:space="preserve">Used as a baseline for </w:t>
-      </w:r>
-      <w:r>
-        <w:rPr>
-          <w:rFonts w:asciiTheme="minorHAnsi" w:hAnsiTheme="minorHAnsi"/>
-          <w:sz w:val="20"/>
+          <w:sz w:val="21"/>
+          <w:szCs w:val="20"/>
+        </w:rPr>
+      </w:pPr>
+      <w:r>
+        <w:rPr>
+          <w:rFonts w:asciiTheme="minorHAnsi" w:hAnsiTheme="minorHAnsi"/>
+          <w:sz w:val="21"/>
+          <w:szCs w:val="20"/>
+        </w:rPr>
+        <w:t>Starter kit is u</w:t>
+      </w:r>
+      <w:r>
+        <w:rPr>
+          <w:rFonts w:asciiTheme="minorHAnsi" w:hAnsiTheme="minorHAnsi"/>
+          <w:sz w:val="21"/>
+          <w:szCs w:val="20"/>
+        </w:rPr>
+        <w:t xml:space="preserve">sed as a baseline for </w:t>
+      </w:r>
+      <w:r>
+        <w:rPr>
+          <w:rFonts w:asciiTheme="minorHAnsi" w:hAnsiTheme="minorHAnsi"/>
+          <w:sz w:val="21"/>
           <w:szCs w:val="20"/>
         </w:rPr>
         <w:t>multiple</w:t>
@@ -1431,15 +1575,23 @@
       <w:r>
         <w:rPr>
           <w:rFonts w:asciiTheme="minorHAnsi" w:hAnsiTheme="minorHAnsi"/>
-          <w:sz w:val="20"/>
-          <w:szCs w:val="20"/>
-        </w:rPr>
-        <w:t xml:space="preserve"> portal projects for customer service, learning management, and ordering at Innovasium; </w:t>
-      </w:r>
-      <w:r>
-        <w:rPr>
-          <w:rFonts w:asciiTheme="minorHAnsi" w:hAnsiTheme="minorHAnsi"/>
-          <w:sz w:val="20"/>
+          <w:sz w:val="21"/>
+          <w:szCs w:val="20"/>
+        </w:rPr>
+        <w:t xml:space="preserve"> portal projects for customer service, learning management, and ordering at Innovasium;</w:t>
+      </w:r>
+      <w:r>
+        <w:rPr>
+          <w:rFonts w:asciiTheme="minorHAnsi" w:hAnsiTheme="minorHAnsi"/>
+          <w:sz w:val="21"/>
+          <w:szCs w:val="20"/>
+        </w:rPr>
+        <w:t xml:space="preserve"> </w:t>
+      </w:r>
+      <w:r>
+        <w:rPr>
+          <w:rFonts w:asciiTheme="minorHAnsi" w:hAnsiTheme="minorHAnsi"/>
+          <w:sz w:val="21"/>
           <w:szCs w:val="20"/>
         </w:rPr>
         <w:t xml:space="preserve">made React the go-to </w:t>
@@ -1447,7 +1599,7 @@
       <w:r>
         <w:rPr>
           <w:rFonts w:asciiTheme="minorHAnsi" w:hAnsiTheme="minorHAnsi"/>
-          <w:sz w:val="20"/>
+          <w:sz w:val="21"/>
           <w:szCs w:val="20"/>
         </w:rPr>
         <w:t xml:space="preserve">tech </w:t>
@@ -1455,11 +1607,21 @@
       <w:r>
         <w:rPr>
           <w:rFonts w:asciiTheme="minorHAnsi" w:hAnsiTheme="minorHAnsi"/>
-          <w:sz w:val="20"/>
+          <w:sz w:val="21"/>
           <w:szCs w:val="20"/>
         </w:rPr>
         <w:t>stack at the company</w:t>
       </w:r>
+    </w:p>
+    <w:p>
+      <w:pPr>
+        <w:contextualSpacing/>
+        <w:rPr>
+          <w:rFonts w:asciiTheme="minorHAnsi" w:hAnsiTheme="minorHAnsi"/>
+          <w:sz w:val="10"/>
+          <w:szCs w:val="10"/>
+        </w:rPr>
+      </w:pPr>
     </w:p>
     <w:p>
       <w:pPr>
@@ -1471,6 +1633,7 @@
           <w:rFonts w:ascii="Calibri" w:hAnsi="Calibri"/>
           <w:b/>
           <w:color w:val="17365D"/>
+          <w:sz w:val="24"/>
         </w:rPr>
       </w:pPr>
       <w:r>
@@ -1478,6 +1641,7 @@
           <w:rFonts w:ascii="Calibri" w:hAnsi="Calibri"/>
           <w:b/>
           <w:color w:val="17365D"/>
+          <w:sz w:val="24"/>
         </w:rPr>
         <w:t>EDUCATION</w:t>
       </w:r>
@@ -1489,7 +1653,7 @@
           <w:rFonts w:ascii="Calibri" w:hAnsi="Calibri"/>
           <w:b/>
           <w:color w:val="17365D"/>
-          <w:sz w:val="8"/>
+          <w:sz w:val="10"/>
           <w:szCs w:val="16"/>
         </w:rPr>
       </w:pPr>
@@ -1500,7 +1664,7 @@
         <w:contextualSpacing/>
         <w:rPr>
           <w:rFonts w:ascii="Calibri" w:eastAsia="Calibri" w:hAnsi="Calibri" w:cs="Calibri"/>
-          <w:sz w:val="20"/>
+          <w:sz w:val="21"/>
           <w:szCs w:val="20"/>
         </w:rPr>
       </w:pPr>
@@ -1508,7 +1672,7 @@
         <w:rPr>
           <w:rFonts w:ascii="Calibri" w:eastAsia="Calibri" w:hAnsi="Calibri" w:cs="Calibri"/>
           <w:b/>
-          <w:sz w:val="20"/>
+          <w:sz w:val="21"/>
           <w:szCs w:val="20"/>
         </w:rPr>
         <w:t>Candidate for Bachelor of Software Engineering - University of Waterloo</w:t>
@@ -1517,7 +1681,7 @@
         <w:rPr>
           <w:rFonts w:ascii="Calibri" w:eastAsia="Calibri" w:hAnsi="Calibri" w:cs="Calibri"/>
           <w:b/>
-          <w:sz w:val="20"/>
+          <w:sz w:val="21"/>
           <w:szCs w:val="20"/>
         </w:rPr>
         <w:tab/>
@@ -1526,7 +1690,7 @@
         <w:rPr>
           <w:rFonts w:ascii="Calibri" w:eastAsia="Calibri" w:hAnsi="Calibri" w:cs="Calibri"/>
           <w:b/>
-          <w:sz w:val="20"/>
+          <w:sz w:val="21"/>
           <w:szCs w:val="20"/>
         </w:rPr>
         <w:tab/>
@@ -1535,7 +1699,7 @@
         <w:rPr>
           <w:rFonts w:ascii="Calibri" w:eastAsia="Calibri" w:hAnsi="Calibri" w:cs="Calibri"/>
           <w:b/>
-          <w:sz w:val="20"/>
+          <w:sz w:val="21"/>
           <w:szCs w:val="20"/>
         </w:rPr>
         <w:tab/>
@@ -1544,7 +1708,7 @@
       <w:r>
         <w:rPr>
           <w:rFonts w:ascii="Calibri" w:eastAsia="Calibri" w:hAnsi="Calibri" w:cs="Calibri"/>
-          <w:sz w:val="20"/>
+          <w:sz w:val="21"/>
           <w:szCs w:val="20"/>
         </w:rPr>
         <w:t>2015 - 2020</w:t>
@@ -1552,6 +1716,7 @@
       <w:r>
         <w:rPr>
           <w:b/>
+          <w:sz w:val="24"/>
           <w:highlight w:val="white"/>
         </w:rPr>
         <w:t xml:space="preserve"> </w:t>
@@ -1567,14 +1732,14 @@
         <w:contextualSpacing/>
         <w:rPr>
           <w:rFonts w:ascii="Calibri" w:eastAsia="Calibri" w:hAnsi="Calibri" w:cs="Calibri"/>
-          <w:sz w:val="20"/>
+          <w:sz w:val="21"/>
           <w:szCs w:val="20"/>
         </w:rPr>
       </w:pPr>
       <w:r>
         <w:rPr>
           <w:rFonts w:ascii="Calibri" w:eastAsia="Calibri" w:hAnsi="Calibri" w:cs="Calibri"/>
-          <w:sz w:val="20"/>
+          <w:sz w:val="21"/>
           <w:szCs w:val="20"/>
         </w:rPr>
         <w:t>President's Scholarship of Distinction for entrance average above 95%</w:t>
@@ -1590,38 +1755,30 @@
         <w:contextualSpacing/>
         <w:rPr>
           <w:rFonts w:ascii="Calibri" w:eastAsia="Calibri" w:hAnsi="Calibri" w:cs="Calibri"/>
-          <w:sz w:val="20"/>
+          <w:sz w:val="21"/>
           <w:szCs w:val="20"/>
         </w:rPr>
       </w:pPr>
       <w:r>
         <w:rPr>
           <w:rFonts w:ascii="Calibri" w:eastAsia="Calibri" w:hAnsi="Calibri" w:cs="Calibri"/>
-          <w:sz w:val="20"/>
-          <w:szCs w:val="20"/>
-        </w:rPr>
-        <w:t xml:space="preserve">Made </w:t>
+          <w:sz w:val="21"/>
+          <w:szCs w:val="20"/>
+        </w:rPr>
+        <w:t xml:space="preserve">Dean’s Honour List </w:t>
       </w:r>
       <w:r>
         <w:rPr>
           <w:rFonts w:ascii="Calibri" w:eastAsia="Calibri" w:hAnsi="Calibri" w:cs="Calibri"/>
-          <w:sz w:val="20"/>
-          <w:szCs w:val="20"/>
-        </w:rPr>
-        <w:t xml:space="preserve">Dean’s Honour List </w:t>
+          <w:sz w:val="21"/>
+          <w:szCs w:val="20"/>
+        </w:rPr>
+        <w:t xml:space="preserve">and the top decile </w:t>
       </w:r>
       <w:r>
         <w:rPr>
           <w:rFonts w:ascii="Calibri" w:eastAsia="Calibri" w:hAnsi="Calibri" w:cs="Calibri"/>
-          <w:sz w:val="20"/>
-          <w:szCs w:val="20"/>
-        </w:rPr>
-        <w:t xml:space="preserve">and the top decile </w:t>
-      </w:r>
-      <w:r>
-        <w:rPr>
-          <w:rFonts w:ascii="Calibri" w:eastAsia="Calibri" w:hAnsi="Calibri" w:cs="Calibri"/>
-          <w:sz w:val="20"/>
+          <w:sz w:val="21"/>
           <w:szCs w:val="20"/>
         </w:rPr>
         <w:t>in 1A</w:t>
@@ -1633,7 +1790,7 @@
         <w:contextualSpacing/>
         <w:rPr>
           <w:rFonts w:ascii="Calibri" w:eastAsia="Calibri" w:hAnsi="Calibri" w:cs="Calibri"/>
-          <w:sz w:val="20"/>
+          <w:sz w:val="21"/>
           <w:szCs w:val="20"/>
         </w:rPr>
       </w:pPr>
@@ -1647,6 +1804,7 @@
           <w:rFonts w:ascii="Calibri" w:hAnsi="Calibri"/>
           <w:b/>
           <w:color w:val="17365D"/>
+          <w:sz w:val="24"/>
         </w:rPr>
       </w:pPr>
       <w:r>
@@ -1654,8 +1812,9 @@
           <w:rFonts w:ascii="Calibri" w:hAnsi="Calibri"/>
           <w:b/>
           <w:color w:val="17365D"/>
-        </w:rPr>
-        <w:t>ADDITIONAL INFORMATION</w:t>
+          <w:sz w:val="24"/>
+        </w:rPr>
+        <w:t>INTERESTS</w:t>
       </w:r>
     </w:p>
     <w:p>
@@ -1663,9 +1822,72 @@
         <w:rPr>
           <w:rFonts w:ascii="Calibri" w:hAnsi="Calibri"/>
           <w:color w:val="17365D"/>
-          <w:sz w:val="8"/>
-        </w:rPr>
-      </w:pPr>
+          <w:sz w:val="10"/>
+        </w:rPr>
+      </w:pPr>
+    </w:p>
+    <w:p>
+      <w:pPr>
+        <w:pStyle w:val="Normal1"/>
+        <w:numPr>
+          <w:ilvl w:val="0"/>
+          <w:numId w:val="7"/>
+        </w:numPr>
+        <w:contextualSpacing/>
+        <w:rPr>
+          <w:rFonts w:asciiTheme="majorHAnsi" w:hAnsiTheme="majorHAnsi"/>
+          <w:sz w:val="21"/>
+          <w:szCs w:val="20"/>
+        </w:rPr>
+      </w:pPr>
+      <w:r>
+        <w:rPr>
+          <w:rFonts w:asciiTheme="majorHAnsi" w:hAnsiTheme="majorHAnsi"/>
+          <w:sz w:val="21"/>
+          <w:szCs w:val="20"/>
+        </w:rPr>
+        <w:t>Building complex user interfaces with n</w:t>
+      </w:r>
+      <w:r>
+        <w:rPr>
+          <w:rFonts w:asciiTheme="majorHAnsi" w:hAnsiTheme="majorHAnsi"/>
+          <w:sz w:val="21"/>
+          <w:szCs w:val="20"/>
+        </w:rPr>
+        <w:t xml:space="preserve">ew </w:t>
+      </w:r>
+      <w:r>
+        <w:rPr>
+          <w:rFonts w:asciiTheme="majorHAnsi" w:hAnsiTheme="majorHAnsi"/>
+          <w:sz w:val="21"/>
+          <w:szCs w:val="20"/>
+        </w:rPr>
+        <w:t xml:space="preserve">JavaScript </w:t>
+      </w:r>
+      <w:r>
+        <w:rPr>
+          <w:rFonts w:asciiTheme="majorHAnsi" w:hAnsiTheme="majorHAnsi"/>
+          <w:sz w:val="21"/>
+          <w:szCs w:val="20"/>
+        </w:rPr>
+        <w:t>libraries like R</w:t>
+      </w:r>
+      <w:r>
+        <w:rPr>
+          <w:rFonts w:asciiTheme="majorHAnsi" w:hAnsiTheme="majorHAnsi"/>
+          <w:sz w:val="21"/>
+          <w:szCs w:val="20"/>
+        </w:rPr>
+        <w:t>eact, Redux-Saga, Cycle.js and</w:t>
+      </w:r>
+      <w:r>
+        <w:rPr>
+          <w:rFonts w:asciiTheme="majorHAnsi" w:hAnsiTheme="majorHAnsi"/>
+          <w:sz w:val="21"/>
+          <w:szCs w:val="20"/>
+        </w:rPr>
+        <w:t xml:space="preserve"> Elm</w:t>
+      </w:r>
     </w:p>
     <w:p>
       <w:pPr>
@@ -1676,22 +1898,38 @@
         </w:numPr>
         <w:rPr>
           <w:rFonts w:ascii="Calibri" w:hAnsi="Calibri"/>
-          <w:sz w:val="20"/>
+          <w:sz w:val="21"/>
           <w:szCs w:val="20"/>
         </w:rPr>
       </w:pPr>
       <w:r>
         <w:rPr>
           <w:rFonts w:ascii="Calibri" w:hAnsi="Calibri"/>
-          <w:sz w:val="20"/>
-          <w:szCs w:val="20"/>
-        </w:rPr>
-        <w:t xml:space="preserve">Passion for music performance – </w:t>
+          <w:sz w:val="21"/>
+          <w:szCs w:val="20"/>
+        </w:rPr>
+        <w:t>P</w:t>
       </w:r>
       <w:r>
         <w:rPr>
           <w:rFonts w:ascii="Calibri" w:hAnsi="Calibri"/>
-          <w:sz w:val="20"/>
+          <w:sz w:val="21"/>
+          <w:szCs w:val="20"/>
+        </w:rPr>
+        <w:t xml:space="preserve">erforming music </w:t>
+      </w:r>
+      <w:r>
+        <w:rPr>
+          <w:rFonts w:ascii="Calibri" w:hAnsi="Calibri"/>
+          <w:sz w:val="21"/>
+          <w:szCs w:val="20"/>
+        </w:rPr>
+        <w:t xml:space="preserve">– </w:t>
+      </w:r>
+      <w:r>
+        <w:rPr>
+          <w:rFonts w:ascii="Calibri" w:hAnsi="Calibri"/>
+          <w:sz w:val="21"/>
           <w:szCs w:val="20"/>
         </w:rPr>
         <w:t>jazz/blues</w:t>
@@ -1699,7 +1937,7 @@
       <w:r>
         <w:rPr>
           <w:rFonts w:ascii="Calibri" w:hAnsi="Calibri"/>
-          <w:sz w:val="20"/>
+          <w:sz w:val="21"/>
           <w:szCs w:val="20"/>
         </w:rPr>
         <w:t xml:space="preserve"> guitar, vocals, piano</w:t>
@@ -4172,7 +4410,7 @@
 </file>
 
 <file path=customXml/itemProps1.xml><?xml version="1.0" encoding="utf-8"?>
-<ds:datastoreItem xmlns:ds="http://schemas.openxmlformats.org/officeDocument/2006/customXml" ds:itemID="{C13AEA42-0414-894D-A372-C97B67F7C6A8}">
+<ds:datastoreItem xmlns:ds="http://schemas.openxmlformats.org/officeDocument/2006/customXml" ds:itemID="{B2661581-CCB6-1D4B-9085-8E9A89F8A788}">
   <ds:schemaRefs>
     <ds:schemaRef ds:uri="http://schemas.openxmlformats.org/officeDocument/2006/bibliography"/>
   </ds:schemaRefs>

</xml_diff>

<commit_message>
readd top section and improve qualifications
</commit_message>
<xml_diff>
--- a/JAMES.D.HAGEMAN_resume_winter_2017.docx
+++ b/JAMES.D.HAGEMAN_resume_winter_2017.docx
@@ -77,7 +77,25 @@
           <w:szCs w:val="48"/>
         </w:rPr>
         <w:tab/>
-        <w:t xml:space="preserve">                    </w:t>
+        <w:t xml:space="preserve">   </w:t>
+      </w:r>
+      <w:r>
+        <w:rPr>
+          <w:rFonts w:ascii="Calibri" w:eastAsia="Arial Unicode MS" w:hAnsi="Calibri" w:cs="Calibri"/>
+          <w:bCs/>
+          <w:color w:val="17365D"/>
+          <w:szCs w:val="48"/>
+        </w:rPr>
+        <w:t xml:space="preserve">  </w:t>
+      </w:r>
+      <w:r>
+        <w:rPr>
+          <w:rFonts w:ascii="Calibri" w:eastAsia="Arial Unicode MS" w:hAnsi="Calibri" w:cs="Calibri"/>
+          <w:bCs/>
+          <w:color w:val="17365D"/>
+          <w:szCs w:val="48"/>
+        </w:rPr>
+        <w:t xml:space="preserve">                 </w:t>
       </w:r>
       <w:hyperlink r:id="rId6" w:history="1">
         <w:r>
@@ -86,7 +104,7 @@
             <w:rFonts w:ascii="Calibri" w:eastAsia="Arial Unicode MS" w:hAnsi="Calibri" w:cs="Calibri"/>
             <w:bCs/>
             <w:color w:val="000000" w:themeColor="text1"/>
-            <w:sz w:val="21"/>
+            <w:sz w:val="20"/>
             <w:szCs w:val="21"/>
             <w:u w:val="none"/>
           </w:rPr>
@@ -96,7 +114,7 @@
       <w:r>
         <w:rPr>
           <w:rFonts w:ascii="Calibri" w:eastAsia="Arial Unicode MS" w:hAnsi="Calibri" w:cs="Calibri"/>
-          <w:sz w:val="18"/>
+          <w:sz w:val="16"/>
           <w:szCs w:val="16"/>
         </w:rPr>
         <w:pict w14:anchorId="48BED4A0">
@@ -106,7 +124,7 @@
       <w:r>
         <w:rPr>
           <w:rFonts w:ascii="Calibri" w:eastAsia="Arial Unicode MS" w:hAnsi="Calibri" w:cs="Calibri"/>
-          <w:sz w:val="21"/>
+          <w:sz w:val="20"/>
           <w:szCs w:val="21"/>
         </w:rPr>
         <w:t>Software Engineering</w:t>
@@ -114,7 +132,7 @@
       <w:r>
         <w:rPr>
           <w:rFonts w:ascii="Calibri" w:eastAsia="Arial Unicode MS" w:hAnsi="Calibri" w:cs="Calibri"/>
-          <w:sz w:val="21"/>
+          <w:sz w:val="20"/>
           <w:szCs w:val="21"/>
         </w:rPr>
         <w:t xml:space="preserve"> | University of Waterloo </w:t>
@@ -122,7 +140,7 @@
       <w:r>
         <w:rPr>
           <w:rFonts w:ascii="Calibri" w:eastAsia="Arial Unicode MS" w:hAnsi="Calibri" w:cs="Calibri"/>
-          <w:sz w:val="21"/>
+          <w:sz w:val="20"/>
           <w:szCs w:val="21"/>
         </w:rPr>
         <w:t xml:space="preserve">| </w:t>
@@ -133,7 +151,7 @@
             <w:rStyle w:val="Hyperlink"/>
             <w:rFonts w:ascii="Calibri" w:eastAsia="Arial Unicode MS" w:hAnsi="Calibri" w:cs="Calibri"/>
             <w:color w:val="000000" w:themeColor="text1"/>
-            <w:sz w:val="21"/>
+            <w:sz w:val="20"/>
             <w:szCs w:val="21"/>
             <w:u w:val="none"/>
           </w:rPr>
@@ -145,7 +163,7 @@
             <w:rStyle w:val="Hyperlink"/>
             <w:rFonts w:ascii="Calibri" w:eastAsia="Arial Unicode MS" w:hAnsi="Calibri" w:cs="Calibri"/>
             <w:color w:val="000000" w:themeColor="text1"/>
-            <w:sz w:val="21"/>
+            <w:sz w:val="20"/>
             <w:szCs w:val="21"/>
             <w:u w:val="none"/>
           </w:rPr>
@@ -158,25 +176,47 @@
           <w:rStyle w:val="Hyperlink"/>
           <w:rFonts w:ascii="Calibri" w:eastAsia="Arial Unicode MS" w:hAnsi="Calibri" w:cs="Calibri"/>
           <w:color w:val="000000" w:themeColor="text1"/>
-          <w:sz w:val="21"/>
+          <w:sz w:val="20"/>
           <w:szCs w:val="21"/>
           <w:u w:val="none"/>
         </w:rPr>
-        <w:t xml:space="preserve">                                  </w:t>
-      </w:r>
-      <w:r>
-        <w:rPr>
+        <w:t xml:space="preserve">                                </w:t>
+      </w:r>
+      <w:r>
+        <w:rPr>
+          <w:rStyle w:val="Hyperlink"/>
           <w:rFonts w:ascii="Calibri" w:eastAsia="Arial Unicode MS" w:hAnsi="Calibri" w:cs="Calibri"/>
           <w:color w:val="000000" w:themeColor="text1"/>
-          <w:sz w:val="21"/>
+          <w:sz w:val="20"/>
           <w:szCs w:val="21"/>
+          <w:u w:val="none"/>
+        </w:rPr>
+        <w:t xml:space="preserve">          </w:t>
+      </w:r>
+      <w:r>
+        <w:rPr>
+          <w:rStyle w:val="Hyperlink"/>
+          <w:rFonts w:ascii="Calibri" w:eastAsia="Arial Unicode MS" w:hAnsi="Calibri" w:cs="Calibri"/>
+          <w:color w:val="000000" w:themeColor="text1"/>
+          <w:sz w:val="20"/>
+          <w:szCs w:val="21"/>
+          <w:u w:val="none"/>
+        </w:rPr>
+        <w:t xml:space="preserve">  </w:t>
+      </w:r>
+      <w:r>
+        <w:rPr>
+          <w:rFonts w:ascii="Calibri" w:eastAsia="Arial Unicode MS" w:hAnsi="Calibri" w:cs="Calibri"/>
+          <w:color w:val="000000" w:themeColor="text1"/>
+          <w:sz w:val="20"/>
+          <w:szCs w:val="21"/>
         </w:rPr>
         <w:t>416-262</w:t>
       </w:r>
       <w:r>
         <w:rPr>
           <w:rFonts w:ascii="Calibri" w:eastAsia="Arial Unicode MS" w:hAnsi="Calibri" w:cs="Calibri"/>
-          <w:sz w:val="21"/>
+          <w:sz w:val="20"/>
           <w:szCs w:val="21"/>
         </w:rPr>
         <w:t>-9985</w:t>
@@ -188,7 +228,37 @@
         <w:contextualSpacing/>
         <w:rPr>
           <w:rFonts w:asciiTheme="majorHAnsi" w:hAnsiTheme="majorHAnsi"/>
-          <w:sz w:val="11"/>
+          <w:sz w:val="10"/>
+          <w:szCs w:val="10"/>
+        </w:rPr>
+      </w:pPr>
+    </w:p>
+    <w:p>
+      <w:pPr>
+        <w:pStyle w:val="Normal1"/>
+        <w:contextualSpacing/>
+        <w:rPr>
+          <w:rFonts w:asciiTheme="majorHAnsi" w:hAnsiTheme="majorHAnsi"/>
+          <w:sz w:val="20"/>
+          <w:szCs w:val="20"/>
+        </w:rPr>
+      </w:pPr>
+      <w:r>
+        <w:rPr>
+          <w:rFonts w:asciiTheme="majorHAnsi" w:hAnsiTheme="majorHAnsi"/>
+          <w:sz w:val="20"/>
+          <w:szCs w:val="20"/>
+        </w:rPr>
+        <w:t>A highly focused software developer with advanced problem solving skills and an ability to create complex application architecture.  A quick learner who absorbs new information easily with strength in rapidly prototyping a minimum viable product.  Demonstrates, communicates and collaborates effectively in an agile team setting.</w:t>
+      </w:r>
+    </w:p>
+    <w:p>
+      <w:pPr>
+        <w:pStyle w:val="Normal1"/>
+        <w:contextualSpacing/>
+        <w:rPr>
+          <w:rFonts w:asciiTheme="majorHAnsi" w:hAnsiTheme="majorHAnsi"/>
+          <w:sz w:val="10"/>
           <w:szCs w:val="10"/>
         </w:rPr>
       </w:pPr>
@@ -198,12 +268,10 @@
         <w:pBdr>
           <w:bottom w:val="single" w:sz="4" w:space="0" w:color="auto"/>
         </w:pBdr>
-        <w:ind w:left="11"/>
         <w:rPr>
           <w:rFonts w:ascii="Calibri" w:hAnsi="Calibri"/>
           <w:b/>
           <w:color w:val="17365D"/>
-          <w:sz w:val="24"/>
         </w:rPr>
       </w:pPr>
       <w:r>
@@ -211,7 +279,6 @@
           <w:rFonts w:ascii="Calibri" w:hAnsi="Calibri"/>
           <w:b/>
           <w:color w:val="17365D"/>
-          <w:sz w:val="24"/>
         </w:rPr>
         <w:t>SUMMARY OF QUALIFICATIONS</w:t>
       </w:r>
@@ -238,14 +305,14 @@
         <w:contextualSpacing/>
         <w:rPr>
           <w:rFonts w:asciiTheme="majorHAnsi" w:hAnsiTheme="majorHAnsi"/>
-          <w:sz w:val="21"/>
-          <w:szCs w:val="20"/>
-        </w:rPr>
-      </w:pPr>
-      <w:r>
-        <w:rPr>
-          <w:rFonts w:asciiTheme="majorHAnsi" w:hAnsiTheme="majorHAnsi"/>
-          <w:sz w:val="21"/>
+          <w:sz w:val="20"/>
+          <w:szCs w:val="20"/>
+        </w:rPr>
+      </w:pPr>
+      <w:r>
+        <w:rPr>
+          <w:rFonts w:asciiTheme="majorHAnsi" w:hAnsiTheme="majorHAnsi"/>
+          <w:sz w:val="20"/>
           <w:szCs w:val="20"/>
         </w:rPr>
         <w:t>4</w:t>
@@ -253,31 +320,59 @@
       <w:r>
         <w:rPr>
           <w:rFonts w:asciiTheme="majorHAnsi" w:hAnsiTheme="majorHAnsi"/>
-          <w:sz w:val="21"/>
-          <w:szCs w:val="20"/>
-        </w:rPr>
-        <w:t xml:space="preserve"> years experience developing </w:t>
-      </w:r>
-      <w:r>
-        <w:rPr>
-          <w:rFonts w:asciiTheme="majorHAnsi" w:hAnsiTheme="majorHAnsi"/>
-          <w:sz w:val="21"/>
-          <w:szCs w:val="20"/>
-        </w:rPr>
-        <w:t>full stack, MVC web</w:t>
-      </w:r>
-      <w:r>
-        <w:rPr>
-          <w:rFonts w:asciiTheme="majorHAnsi" w:hAnsiTheme="majorHAnsi"/>
-          <w:sz w:val="21"/>
-          <w:szCs w:val="20"/>
-        </w:rPr>
-        <w:t xml:space="preserve"> applications with React</w:t>
-      </w:r>
-      <w:r>
-        <w:rPr>
-          <w:rFonts w:asciiTheme="majorHAnsi" w:hAnsiTheme="majorHAnsi"/>
-          <w:sz w:val="21"/>
+          <w:sz w:val="20"/>
+          <w:szCs w:val="20"/>
+        </w:rPr>
+        <w:t xml:space="preserve"> </w:t>
+      </w:r>
+      <w:proofErr w:type="spellStart"/>
+      <w:proofErr w:type="gramStart"/>
+      <w:r>
+        <w:rPr>
+          <w:rFonts w:asciiTheme="majorHAnsi" w:hAnsiTheme="majorHAnsi"/>
+          <w:sz w:val="20"/>
+          <w:szCs w:val="20"/>
+        </w:rPr>
+        <w:t>years</w:t>
+      </w:r>
+      <w:proofErr w:type="gramEnd"/>
+      <w:r>
+        <w:rPr>
+          <w:rFonts w:asciiTheme="majorHAnsi" w:hAnsiTheme="majorHAnsi"/>
+          <w:sz w:val="20"/>
+          <w:szCs w:val="20"/>
+        </w:rPr>
+        <w:t xml:space="preserve"> experience</w:t>
+      </w:r>
+      <w:proofErr w:type="spellEnd"/>
+      <w:r>
+        <w:rPr>
+          <w:rFonts w:asciiTheme="majorHAnsi" w:hAnsiTheme="majorHAnsi"/>
+          <w:sz w:val="20"/>
+          <w:szCs w:val="20"/>
+        </w:rPr>
+        <w:t xml:space="preserve"> </w:t>
+      </w:r>
+      <w:r>
+        <w:rPr>
+          <w:rFonts w:asciiTheme="majorHAnsi" w:hAnsiTheme="majorHAnsi"/>
+          <w:sz w:val="20"/>
+          <w:szCs w:val="20"/>
+        </w:rPr>
+        <w:t>in frontend engineering</w:t>
+      </w:r>
+      <w:r>
+        <w:rPr>
+          <w:rFonts w:asciiTheme="majorHAnsi" w:hAnsiTheme="majorHAnsi"/>
+          <w:sz w:val="20"/>
+          <w:szCs w:val="20"/>
+        </w:rPr>
+        <w:t xml:space="preserve"> with React</w:t>
+      </w:r>
+      <w:r>
+        <w:rPr>
+          <w:rFonts w:asciiTheme="majorHAnsi" w:hAnsiTheme="majorHAnsi"/>
+          <w:sz w:val="20"/>
           <w:szCs w:val="20"/>
         </w:rPr>
         <w:t>, Flux</w:t>
@@ -285,10 +380,50 @@
       <w:r>
         <w:rPr>
           <w:rFonts w:asciiTheme="majorHAnsi" w:hAnsiTheme="majorHAnsi"/>
-          <w:sz w:val="21"/>
-          <w:szCs w:val="20"/>
-        </w:rPr>
-        <w:t xml:space="preserve"> and AngularJS</w:t>
+          <w:sz w:val="20"/>
+          <w:szCs w:val="20"/>
+        </w:rPr>
+        <w:t>,</w:t>
+      </w:r>
+      <w:r>
+        <w:rPr>
+          <w:rFonts w:asciiTheme="majorHAnsi" w:hAnsiTheme="majorHAnsi"/>
+          <w:sz w:val="20"/>
+          <w:szCs w:val="20"/>
+        </w:rPr>
+        <w:t xml:space="preserve"> AngularJS</w:t>
+      </w:r>
+      <w:r>
+        <w:rPr>
+          <w:rFonts w:asciiTheme="majorHAnsi" w:hAnsiTheme="majorHAnsi"/>
+          <w:sz w:val="20"/>
+          <w:szCs w:val="20"/>
+        </w:rPr>
+        <w:t xml:space="preserve"> and T</w:t>
+      </w:r>
+      <w:r>
+        <w:rPr>
+          <w:rFonts w:asciiTheme="majorHAnsi" w:hAnsiTheme="majorHAnsi"/>
+          <w:sz w:val="20"/>
+          <w:szCs w:val="20"/>
+        </w:rPr>
+        <w:t xml:space="preserve">est Driven </w:t>
+      </w:r>
+      <w:r>
+        <w:rPr>
+          <w:rFonts w:asciiTheme="majorHAnsi" w:hAnsiTheme="majorHAnsi"/>
+          <w:sz w:val="20"/>
+          <w:szCs w:val="20"/>
+        </w:rPr>
+        <w:t>D</w:t>
+      </w:r>
+      <w:r>
+        <w:rPr>
+          <w:rFonts w:asciiTheme="majorHAnsi" w:hAnsiTheme="majorHAnsi"/>
+          <w:sz w:val="20"/>
+          <w:szCs w:val="20"/>
+        </w:rPr>
+        <w:t>evelopment</w:t>
       </w:r>
     </w:p>
     <w:p>
@@ -302,14 +437,14 @@
         <w:contextualSpacing/>
         <w:rPr>
           <w:rFonts w:asciiTheme="majorHAnsi" w:hAnsiTheme="majorHAnsi"/>
-          <w:sz w:val="21"/>
-          <w:szCs w:val="20"/>
-        </w:rPr>
-      </w:pPr>
-      <w:r>
-        <w:rPr>
-          <w:rFonts w:asciiTheme="majorHAnsi" w:hAnsiTheme="majorHAnsi"/>
-          <w:sz w:val="21"/>
+          <w:sz w:val="20"/>
+          <w:szCs w:val="20"/>
+        </w:rPr>
+      </w:pPr>
+      <w:r>
+        <w:rPr>
+          <w:rFonts w:asciiTheme="majorHAnsi" w:hAnsiTheme="majorHAnsi"/>
+          <w:sz w:val="20"/>
           <w:szCs w:val="20"/>
         </w:rPr>
         <w:t>4</w:t>
@@ -317,7 +452,7 @@
       <w:r>
         <w:rPr>
           <w:rFonts w:asciiTheme="majorHAnsi" w:hAnsiTheme="majorHAnsi"/>
-          <w:sz w:val="21"/>
+          <w:sz w:val="20"/>
           <w:szCs w:val="20"/>
         </w:rPr>
         <w:t xml:space="preserve"> </w:t>
@@ -326,7 +461,7 @@
       <w:r>
         <w:rPr>
           <w:rFonts w:asciiTheme="majorHAnsi" w:hAnsiTheme="majorHAnsi"/>
-          <w:sz w:val="21"/>
+          <w:sz w:val="20"/>
           <w:szCs w:val="20"/>
         </w:rPr>
         <w:t>years</w:t>
@@ -335,7 +470,7 @@
       <w:r>
         <w:rPr>
           <w:rFonts w:asciiTheme="majorHAnsi" w:hAnsiTheme="majorHAnsi"/>
-          <w:sz w:val="21"/>
+          <w:sz w:val="20"/>
           <w:szCs w:val="20"/>
         </w:rPr>
         <w:t xml:space="preserve"> </w:t>
@@ -344,7 +479,7 @@
         <w:rPr>
           <w:rFonts w:asciiTheme="majorHAnsi" w:eastAsia="Calibri" w:hAnsiTheme="majorHAnsi" w:cs="Calibri"/>
           <w:color w:val="auto"/>
-          <w:sz w:val="21"/>
+          <w:sz w:val="20"/>
           <w:szCs w:val="20"/>
           <w:lang w:val="en-US"/>
         </w:rPr>
@@ -353,7 +488,7 @@
       <w:r>
         <w:rPr>
           <w:rFonts w:asciiTheme="majorHAnsi" w:hAnsiTheme="majorHAnsi"/>
-          <w:sz w:val="21"/>
+          <w:sz w:val="20"/>
           <w:szCs w:val="20"/>
         </w:rPr>
         <w:t xml:space="preserve"> in backend development with </w:t>
@@ -361,34 +496,58 @@
       <w:r>
         <w:rPr>
           <w:rFonts w:asciiTheme="majorHAnsi" w:hAnsiTheme="majorHAnsi"/>
-          <w:sz w:val="21"/>
-          <w:szCs w:val="20"/>
-        </w:rPr>
-        <w:t xml:space="preserve">Node.js, </w:t>
-      </w:r>
-      <w:r>
-        <w:rPr>
-          <w:rFonts w:asciiTheme="majorHAnsi" w:hAnsiTheme="majorHAnsi"/>
-          <w:sz w:val="21"/>
+          <w:sz w:val="20"/>
+          <w:szCs w:val="20"/>
+        </w:rPr>
+        <w:t>Node.js,</w:t>
+      </w:r>
+      <w:r>
+        <w:rPr>
+          <w:rFonts w:asciiTheme="majorHAnsi" w:hAnsiTheme="majorHAnsi"/>
+          <w:sz w:val="20"/>
+          <w:szCs w:val="20"/>
+        </w:rPr>
+        <w:t xml:space="preserve"> Express,</w:t>
+      </w:r>
+      <w:r>
+        <w:rPr>
+          <w:rFonts w:asciiTheme="majorHAnsi" w:hAnsiTheme="majorHAnsi"/>
+          <w:sz w:val="20"/>
+          <w:szCs w:val="20"/>
+        </w:rPr>
+        <w:t xml:space="preserve"> </w:t>
+      </w:r>
+      <w:r>
+        <w:rPr>
+          <w:rFonts w:asciiTheme="majorHAnsi" w:hAnsiTheme="majorHAnsi"/>
+          <w:sz w:val="20"/>
+          <w:szCs w:val="20"/>
+        </w:rPr>
+        <w:t>PHP, SQL,</w:t>
+      </w:r>
+      <w:r>
+        <w:rPr>
+          <w:rFonts w:asciiTheme="majorHAnsi" w:hAnsiTheme="majorHAnsi"/>
+          <w:sz w:val="20"/>
+          <w:szCs w:val="20"/>
+        </w:rPr>
+        <w:t xml:space="preserve"> </w:t>
+      </w:r>
+      <w:r>
+        <w:rPr>
+          <w:rFonts w:asciiTheme="majorHAnsi" w:hAnsiTheme="majorHAnsi"/>
+          <w:sz w:val="20"/>
+          <w:szCs w:val="20"/>
+        </w:rPr>
+        <w:t xml:space="preserve">and </w:t>
+      </w:r>
+      <w:r>
+        <w:rPr>
+          <w:rFonts w:asciiTheme="majorHAnsi" w:hAnsiTheme="majorHAnsi"/>
+          <w:sz w:val="20"/>
           <w:szCs w:val="20"/>
         </w:rPr>
         <w:t>Websockets</w:t>
-      </w:r>
-      <w:r>
-        <w:rPr>
-          <w:rFonts w:asciiTheme="majorHAnsi" w:hAnsiTheme="majorHAnsi"/>
-          <w:sz w:val="21"/>
-          <w:szCs w:val="20"/>
-        </w:rPr>
-        <w:t>, PHP and</w:t>
-      </w:r>
-      <w:r>
-        <w:rPr>
-          <w:rFonts w:asciiTheme="majorHAnsi" w:hAnsiTheme="majorHAnsi"/>
-          <w:sz w:val="21"/>
-          <w:szCs w:val="20"/>
-        </w:rPr>
-        <w:t xml:space="preserve"> SQL </w:t>
       </w:r>
     </w:p>
     <w:p>
@@ -402,57 +561,65 @@
         <w:contextualSpacing/>
         <w:rPr>
           <w:rFonts w:asciiTheme="majorHAnsi" w:hAnsiTheme="majorHAnsi"/>
-          <w:sz w:val="21"/>
-          <w:szCs w:val="20"/>
-        </w:rPr>
-      </w:pPr>
-      <w:r>
-        <w:rPr>
-          <w:rFonts w:asciiTheme="majorHAnsi" w:hAnsiTheme="majorHAnsi"/>
-          <w:sz w:val="21"/>
-          <w:szCs w:val="20"/>
-        </w:rPr>
-        <w:t xml:space="preserve">Experience using </w:t>
-      </w:r>
-      <w:r>
-        <w:rPr>
-          <w:rFonts w:asciiTheme="majorHAnsi" w:hAnsiTheme="majorHAnsi"/>
-          <w:sz w:val="21"/>
-          <w:szCs w:val="20"/>
-        </w:rPr>
-        <w:t xml:space="preserve">Ramda </w:t>
-      </w:r>
-      <w:r>
-        <w:rPr>
-          <w:rFonts w:asciiTheme="majorHAnsi" w:hAnsiTheme="majorHAnsi"/>
-          <w:sz w:val="21"/>
-          <w:szCs w:val="20"/>
-        </w:rPr>
-        <w:t xml:space="preserve">to leverage </w:t>
-      </w:r>
-      <w:r>
-        <w:rPr>
-          <w:rFonts w:asciiTheme="majorHAnsi" w:hAnsiTheme="majorHAnsi"/>
-          <w:sz w:val="21"/>
-          <w:szCs w:val="20"/>
-        </w:rPr>
-        <w:t xml:space="preserve">functional programming </w:t>
-      </w:r>
-      <w:r>
-        <w:rPr>
-          <w:rFonts w:asciiTheme="majorHAnsi" w:hAnsiTheme="majorHAnsi"/>
-          <w:sz w:val="21"/>
-          <w:szCs w:val="20"/>
-        </w:rPr>
-        <w:t>in</w:t>
-      </w:r>
-      <w:r>
-        <w:rPr>
-          <w:rFonts w:asciiTheme="majorHAnsi" w:hAnsiTheme="majorHAnsi"/>
-          <w:sz w:val="21"/>
-          <w:szCs w:val="20"/>
-        </w:rPr>
-        <w:t xml:space="preserve"> the React ecosystem</w:t>
+          <w:sz w:val="20"/>
+          <w:szCs w:val="20"/>
+        </w:rPr>
+      </w:pPr>
+      <w:r>
+        <w:rPr>
+          <w:rFonts w:asciiTheme="majorHAnsi" w:hAnsiTheme="majorHAnsi"/>
+          <w:sz w:val="20"/>
+          <w:szCs w:val="20"/>
+        </w:rPr>
+        <w:t>Experience</w:t>
+      </w:r>
+      <w:r>
+        <w:rPr>
+          <w:rFonts w:asciiTheme="majorHAnsi" w:hAnsiTheme="majorHAnsi"/>
+          <w:sz w:val="20"/>
+          <w:szCs w:val="20"/>
+        </w:rPr>
+        <w:t>d with MVC web architecture and</w:t>
+      </w:r>
+      <w:r>
+        <w:rPr>
+          <w:rFonts w:asciiTheme="majorHAnsi" w:hAnsiTheme="majorHAnsi"/>
+          <w:sz w:val="20"/>
+          <w:szCs w:val="20"/>
+        </w:rPr>
+        <w:t xml:space="preserve"> </w:t>
+      </w:r>
+      <w:r>
+        <w:rPr>
+          <w:rFonts w:asciiTheme="majorHAnsi" w:hAnsiTheme="majorHAnsi"/>
+          <w:sz w:val="20"/>
+          <w:szCs w:val="20"/>
+        </w:rPr>
+        <w:t xml:space="preserve">delivering </w:t>
+      </w:r>
+      <w:r>
+        <w:rPr>
+          <w:rFonts w:asciiTheme="majorHAnsi" w:hAnsiTheme="majorHAnsi"/>
+          <w:sz w:val="20"/>
+          <w:szCs w:val="20"/>
+        </w:rPr>
+        <w:t>full end-to-end features</w:t>
+      </w:r>
+      <w:r>
+        <w:rPr>
+          <w:rFonts w:asciiTheme="majorHAnsi" w:hAnsiTheme="majorHAnsi"/>
+          <w:sz w:val="20"/>
+          <w:szCs w:val="20"/>
+        </w:rPr>
+        <w:t xml:space="preserve"> with tight deadlines</w:t>
+      </w:r>
+      <w:r>
+        <w:rPr>
+          <w:rFonts w:asciiTheme="majorHAnsi" w:hAnsiTheme="majorHAnsi"/>
+          <w:sz w:val="20"/>
+          <w:szCs w:val="20"/>
+        </w:rPr>
+        <w:t xml:space="preserve"> </w:t>
       </w:r>
     </w:p>
     <w:p>
@@ -476,7 +643,6 @@
           <w:rFonts w:ascii="Calibri" w:hAnsi="Calibri"/>
           <w:b/>
           <w:color w:val="17365D"/>
-          <w:sz w:val="24"/>
         </w:rPr>
       </w:pPr>
       <w:r>
@@ -484,7 +650,6 @@
           <w:rFonts w:ascii="Calibri" w:hAnsi="Calibri"/>
           <w:b/>
           <w:color w:val="17365D"/>
-          <w:sz w:val="24"/>
         </w:rPr>
         <w:t>PROFESSIONAL EXPERIENCE</w:t>
       </w:r>
@@ -505,7 +670,7 @@
         <w:rPr>
           <w:rFonts w:ascii="Calibri" w:hAnsi="Calibri"/>
           <w:b/>
-          <w:sz w:val="21"/>
+          <w:sz w:val="20"/>
           <w:szCs w:val="20"/>
         </w:rPr>
       </w:pPr>
@@ -513,7 +678,7 @@
         <w:rPr>
           <w:rFonts w:ascii="Calibri" w:hAnsi="Calibri"/>
           <w:b/>
-          <w:sz w:val="21"/>
+          <w:sz w:val="20"/>
           <w:szCs w:val="20"/>
         </w:rPr>
         <w:t>Rangle.io</w:t>
@@ -522,7 +687,7 @@
         <w:rPr>
           <w:rFonts w:ascii="Calibri" w:hAnsi="Calibri"/>
           <w:b/>
-          <w:sz w:val="21"/>
+          <w:sz w:val="20"/>
           <w:szCs w:val="20"/>
         </w:rPr>
         <w:t xml:space="preserve"> </w:t>
@@ -530,7 +695,7 @@
       <w:r>
         <w:rPr>
           <w:rFonts w:ascii="Calibri" w:hAnsi="Calibri"/>
-          <w:sz w:val="21"/>
+          <w:sz w:val="20"/>
           <w:szCs w:val="20"/>
         </w:rPr>
         <w:t>JavaScript Developer,</w:t>
@@ -539,7 +704,7 @@
         <w:rPr>
           <w:rFonts w:ascii="Calibri" w:hAnsi="Calibri"/>
           <w:b/>
-          <w:sz w:val="21"/>
+          <w:sz w:val="20"/>
           <w:szCs w:val="20"/>
         </w:rPr>
         <w:t xml:space="preserve"> </w:t>
@@ -547,7 +712,7 @@
       <w:r>
         <w:rPr>
           <w:rFonts w:ascii="Calibri" w:hAnsi="Calibri"/>
-          <w:sz w:val="21"/>
+          <w:sz w:val="20"/>
           <w:szCs w:val="20"/>
         </w:rPr>
         <w:t>Toronto Ontario</w:t>
@@ -555,7 +720,7 @@
       <w:r>
         <w:rPr>
           <w:rFonts w:ascii="Calibri" w:hAnsi="Calibri"/>
-          <w:sz w:val="21"/>
+          <w:sz w:val="20"/>
           <w:szCs w:val="20"/>
         </w:rPr>
         <w:t xml:space="preserve">      </w:t>
@@ -563,7 +728,7 @@
       <w:r>
         <w:rPr>
           <w:rFonts w:ascii="Calibri" w:hAnsi="Calibri"/>
-          <w:sz w:val="21"/>
+          <w:sz w:val="20"/>
           <w:szCs w:val="20"/>
         </w:rPr>
         <w:t xml:space="preserve">      </w:t>
@@ -571,7 +736,7 @@
       <w:r>
         <w:rPr>
           <w:rFonts w:ascii="Calibri" w:hAnsi="Calibri"/>
-          <w:sz w:val="21"/>
+          <w:sz w:val="20"/>
           <w:szCs w:val="20"/>
         </w:rPr>
         <w:t xml:space="preserve"> </w:t>
@@ -579,7 +744,7 @@
       <w:r>
         <w:rPr>
           <w:rFonts w:ascii="Calibri" w:hAnsi="Calibri"/>
-          <w:sz w:val="21"/>
+          <w:sz w:val="20"/>
           <w:szCs w:val="20"/>
         </w:rPr>
         <w:t xml:space="preserve">                                                     </w:t>
@@ -587,7 +752,15 @@
       <w:r>
         <w:rPr>
           <w:rFonts w:ascii="Calibri" w:hAnsi="Calibri"/>
-          <w:sz w:val="21"/>
+          <w:sz w:val="20"/>
+          <w:szCs w:val="20"/>
+        </w:rPr>
+        <w:t xml:space="preserve">          </w:t>
+      </w:r>
+      <w:r>
+        <w:rPr>
+          <w:rFonts w:ascii="Calibri" w:hAnsi="Calibri"/>
+          <w:sz w:val="20"/>
           <w:szCs w:val="20"/>
         </w:rPr>
         <w:t xml:space="preserve">May 2016 </w:t>
@@ -595,7 +768,7 @@
       <w:r>
         <w:rPr>
           <w:rFonts w:ascii="Calibri" w:hAnsi="Calibri"/>
-          <w:sz w:val="21"/>
+          <w:sz w:val="20"/>
           <w:szCs w:val="20"/>
         </w:rPr>
         <w:t>-</w:t>
@@ -603,7 +776,7 @@
       <w:r>
         <w:rPr>
           <w:rFonts w:ascii="Calibri" w:hAnsi="Calibri"/>
-          <w:sz w:val="21"/>
+          <w:sz w:val="20"/>
           <w:szCs w:val="20"/>
         </w:rPr>
         <w:t xml:space="preserve"> August 2016</w:t>
@@ -619,14 +792,14 @@
         <w:contextualSpacing/>
         <w:rPr>
           <w:rFonts w:asciiTheme="minorHAnsi" w:hAnsiTheme="minorHAnsi"/>
-          <w:sz w:val="21"/>
-          <w:szCs w:val="20"/>
-        </w:rPr>
-      </w:pPr>
-      <w:r>
-        <w:rPr>
-          <w:rFonts w:asciiTheme="minorHAnsi" w:hAnsiTheme="minorHAnsi"/>
-          <w:sz w:val="21"/>
+          <w:sz w:val="20"/>
+          <w:szCs w:val="20"/>
+        </w:rPr>
+      </w:pPr>
+      <w:r>
+        <w:rPr>
+          <w:rFonts w:asciiTheme="minorHAnsi" w:hAnsiTheme="minorHAnsi"/>
+          <w:sz w:val="20"/>
           <w:szCs w:val="20"/>
         </w:rPr>
         <w:t xml:space="preserve">Developed </w:t>
@@ -634,7 +807,7 @@
       <w:r>
         <w:rPr>
           <w:rFonts w:asciiTheme="minorHAnsi" w:hAnsiTheme="minorHAnsi"/>
-          <w:sz w:val="21"/>
+          <w:sz w:val="20"/>
           <w:szCs w:val="20"/>
         </w:rPr>
         <w:t>a critical e-c</w:t>
@@ -642,7 +815,7 @@
       <w:r>
         <w:rPr>
           <w:rFonts w:asciiTheme="minorHAnsi" w:hAnsiTheme="minorHAnsi"/>
-          <w:sz w:val="21"/>
+          <w:sz w:val="20"/>
           <w:szCs w:val="20"/>
         </w:rPr>
         <w:t>ommerce project for a major retail client</w:t>
@@ -650,7 +823,7 @@
       <w:r>
         <w:rPr>
           <w:rFonts w:asciiTheme="minorHAnsi" w:hAnsiTheme="minorHAnsi"/>
-          <w:sz w:val="21"/>
+          <w:sz w:val="20"/>
           <w:szCs w:val="20"/>
         </w:rPr>
         <w:t xml:space="preserve"> with </w:t>
@@ -658,7 +831,7 @@
       <w:r>
         <w:rPr>
           <w:rFonts w:asciiTheme="minorHAnsi" w:hAnsiTheme="minorHAnsi"/>
-          <w:sz w:val="21"/>
+          <w:sz w:val="20"/>
           <w:szCs w:val="20"/>
         </w:rPr>
         <w:t>React, Redux, Redux-Saga</w:t>
@@ -666,7 +839,7 @@
       <w:r>
         <w:rPr>
           <w:rFonts w:asciiTheme="minorHAnsi" w:hAnsiTheme="minorHAnsi"/>
-          <w:sz w:val="21"/>
+          <w:sz w:val="20"/>
           <w:szCs w:val="20"/>
         </w:rPr>
         <w:t>, Ramda</w:t>
@@ -674,7 +847,7 @@
       <w:r>
         <w:rPr>
           <w:rFonts w:asciiTheme="minorHAnsi" w:hAnsiTheme="minorHAnsi"/>
-          <w:sz w:val="21"/>
+          <w:sz w:val="20"/>
           <w:szCs w:val="20"/>
         </w:rPr>
         <w:t xml:space="preserve"> and functional programming</w:t>
@@ -682,7 +855,7 @@
       <w:r>
         <w:rPr>
           <w:rFonts w:asciiTheme="minorHAnsi" w:hAnsiTheme="minorHAnsi"/>
-          <w:sz w:val="21"/>
+          <w:sz w:val="20"/>
           <w:szCs w:val="20"/>
         </w:rPr>
         <w:t xml:space="preserve"> </w:t>
@@ -690,7 +863,7 @@
       <w:r>
         <w:rPr>
           <w:rFonts w:asciiTheme="minorHAnsi" w:hAnsiTheme="minorHAnsi"/>
-          <w:sz w:val="21"/>
+          <w:sz w:val="20"/>
           <w:szCs w:val="20"/>
         </w:rPr>
         <w:t>to make the frontend code</w:t>
@@ -698,7 +871,7 @@
       <w:r>
         <w:rPr>
           <w:rFonts w:asciiTheme="minorHAnsi" w:hAnsiTheme="minorHAnsi"/>
-          <w:sz w:val="21"/>
+          <w:sz w:val="20"/>
           <w:szCs w:val="20"/>
         </w:rPr>
         <w:t xml:space="preserve"> modular</w:t>
@@ -706,7 +879,7 @@
       <w:r>
         <w:rPr>
           <w:rFonts w:asciiTheme="minorHAnsi" w:hAnsiTheme="minorHAnsi"/>
-          <w:sz w:val="21"/>
+          <w:sz w:val="20"/>
           <w:szCs w:val="20"/>
         </w:rPr>
         <w:t>,</w:t>
@@ -714,7 +887,7 @@
       <w:r>
         <w:rPr>
           <w:rFonts w:asciiTheme="minorHAnsi" w:hAnsiTheme="minorHAnsi"/>
-          <w:sz w:val="21"/>
+          <w:sz w:val="20"/>
           <w:szCs w:val="20"/>
         </w:rPr>
         <w:t xml:space="preserve"> scalable</w:t>
@@ -722,7 +895,7 @@
       <w:r>
         <w:rPr>
           <w:rFonts w:asciiTheme="minorHAnsi" w:hAnsiTheme="minorHAnsi"/>
-          <w:sz w:val="21"/>
+          <w:sz w:val="20"/>
           <w:szCs w:val="20"/>
         </w:rPr>
         <w:t xml:space="preserve"> and fast</w:t>
@@ -738,14 +911,14 @@
         <w:contextualSpacing/>
         <w:rPr>
           <w:rFonts w:asciiTheme="minorHAnsi" w:hAnsiTheme="minorHAnsi"/>
-          <w:sz w:val="21"/>
-          <w:szCs w:val="20"/>
-        </w:rPr>
-      </w:pPr>
-      <w:r>
-        <w:rPr>
-          <w:rFonts w:asciiTheme="minorHAnsi" w:hAnsiTheme="minorHAnsi"/>
-          <w:sz w:val="21"/>
+          <w:sz w:val="20"/>
+          <w:szCs w:val="20"/>
+        </w:rPr>
+      </w:pPr>
+      <w:r>
+        <w:rPr>
+          <w:rFonts w:asciiTheme="minorHAnsi" w:hAnsiTheme="minorHAnsi"/>
+          <w:sz w:val="20"/>
           <w:szCs w:val="20"/>
         </w:rPr>
         <w:t>C</w:t>
@@ -753,7 +926,7 @@
       <w:r>
         <w:rPr>
           <w:rFonts w:asciiTheme="minorHAnsi" w:hAnsiTheme="minorHAnsi"/>
-          <w:sz w:val="21"/>
+          <w:sz w:val="20"/>
           <w:szCs w:val="20"/>
         </w:rPr>
         <w:t xml:space="preserve">omposed APIs from </w:t>
@@ -761,7 +934,7 @@
       <w:r>
         <w:rPr>
           <w:rFonts w:asciiTheme="minorHAnsi" w:hAnsiTheme="minorHAnsi"/>
-          <w:sz w:val="21"/>
+          <w:sz w:val="20"/>
           <w:szCs w:val="20"/>
         </w:rPr>
         <w:t>a product d</w:t>
@@ -769,15 +942,31 @@
       <w:r>
         <w:rPr>
           <w:rFonts w:asciiTheme="minorHAnsi" w:hAnsiTheme="minorHAnsi"/>
-          <w:sz w:val="21"/>
-          <w:szCs w:val="20"/>
-        </w:rPr>
-        <w:t>atabase, a CMS, and other APIs with a Node.js</w:t>
-      </w:r>
-      <w:r>
-        <w:rPr>
-          <w:rFonts w:asciiTheme="minorHAnsi" w:hAnsiTheme="minorHAnsi"/>
-          <w:sz w:val="21"/>
+          <w:sz w:val="20"/>
+          <w:szCs w:val="20"/>
+        </w:rPr>
+        <w:t xml:space="preserve">atabase, a </w:t>
+      </w:r>
+      <w:r>
+        <w:rPr>
+          <w:rFonts w:asciiTheme="minorHAnsi" w:hAnsiTheme="minorHAnsi"/>
+          <w:sz w:val="20"/>
+          <w:szCs w:val="20"/>
+        </w:rPr>
+        <w:t>Firebase CMS</w:t>
+      </w:r>
+      <w:r>
+        <w:rPr>
+          <w:rFonts w:asciiTheme="minorHAnsi" w:hAnsiTheme="minorHAnsi"/>
+          <w:sz w:val="20"/>
+          <w:szCs w:val="20"/>
+        </w:rPr>
+        <w:t>, and other APIs with a Node.js</w:t>
+      </w:r>
+      <w:r>
+        <w:rPr>
+          <w:rFonts w:asciiTheme="minorHAnsi" w:hAnsiTheme="minorHAnsi"/>
+          <w:sz w:val="20"/>
           <w:szCs w:val="20"/>
         </w:rPr>
         <w:t xml:space="preserve"> Koa</w:t>
@@ -785,7 +974,7 @@
       <w:r>
         <w:rPr>
           <w:rFonts w:asciiTheme="minorHAnsi" w:hAnsiTheme="minorHAnsi"/>
-          <w:sz w:val="21"/>
+          <w:sz w:val="20"/>
           <w:szCs w:val="20"/>
         </w:rPr>
         <w:t xml:space="preserve"> server </w:t>
@@ -801,14 +990,14 @@
         <w:contextualSpacing/>
         <w:rPr>
           <w:rFonts w:asciiTheme="minorHAnsi" w:hAnsiTheme="minorHAnsi"/>
-          <w:sz w:val="21"/>
-          <w:szCs w:val="20"/>
-        </w:rPr>
-      </w:pPr>
-      <w:r>
-        <w:rPr>
-          <w:rFonts w:asciiTheme="minorHAnsi" w:hAnsiTheme="minorHAnsi"/>
-          <w:sz w:val="21"/>
+          <w:sz w:val="20"/>
+          <w:szCs w:val="20"/>
+        </w:rPr>
+      </w:pPr>
+      <w:r>
+        <w:rPr>
+          <w:rFonts w:asciiTheme="minorHAnsi" w:hAnsiTheme="minorHAnsi"/>
+          <w:sz w:val="20"/>
           <w:szCs w:val="20"/>
         </w:rPr>
         <w:t>Rendered the React app on the server side to increase SEO and time-to-interaction</w:t>
@@ -824,14 +1013,14 @@
         <w:contextualSpacing/>
         <w:rPr>
           <w:rFonts w:asciiTheme="minorHAnsi" w:hAnsiTheme="minorHAnsi"/>
-          <w:sz w:val="21"/>
-          <w:szCs w:val="20"/>
-        </w:rPr>
-      </w:pPr>
-      <w:r>
-        <w:rPr>
-          <w:rFonts w:asciiTheme="minorHAnsi" w:hAnsiTheme="minorHAnsi"/>
-          <w:sz w:val="21"/>
+          <w:sz w:val="20"/>
+          <w:szCs w:val="20"/>
+        </w:rPr>
+      </w:pPr>
+      <w:r>
+        <w:rPr>
+          <w:rFonts w:asciiTheme="minorHAnsi" w:hAnsiTheme="minorHAnsi"/>
+          <w:sz w:val="20"/>
           <w:szCs w:val="20"/>
         </w:rPr>
         <w:t xml:space="preserve">Synchronized between 5 </w:t>
@@ -839,7 +1028,7 @@
       <w:r>
         <w:rPr>
           <w:rFonts w:asciiTheme="minorHAnsi" w:hAnsiTheme="minorHAnsi"/>
-          <w:sz w:val="21"/>
+          <w:sz w:val="20"/>
           <w:szCs w:val="20"/>
         </w:rPr>
         <w:t xml:space="preserve">remote </w:t>
@@ -847,7 +1036,7 @@
       <w:r>
         <w:rPr>
           <w:rFonts w:asciiTheme="minorHAnsi" w:hAnsiTheme="minorHAnsi"/>
-          <w:sz w:val="21"/>
+          <w:sz w:val="20"/>
           <w:szCs w:val="20"/>
         </w:rPr>
         <w:t>teams in an agile scrum process delivering new working software every week</w:t>
@@ -863,14 +1052,14 @@
         <w:contextualSpacing/>
         <w:rPr>
           <w:rFonts w:asciiTheme="minorHAnsi" w:hAnsiTheme="minorHAnsi"/>
-          <w:sz w:val="21"/>
-          <w:szCs w:val="20"/>
-        </w:rPr>
-      </w:pPr>
-      <w:r>
-        <w:rPr>
-          <w:rFonts w:asciiTheme="minorHAnsi" w:hAnsiTheme="minorHAnsi"/>
-          <w:sz w:val="21"/>
+          <w:sz w:val="20"/>
+          <w:szCs w:val="20"/>
+        </w:rPr>
+      </w:pPr>
+      <w:r>
+        <w:rPr>
+          <w:rFonts w:asciiTheme="minorHAnsi" w:hAnsiTheme="minorHAnsi"/>
+          <w:sz w:val="20"/>
           <w:szCs w:val="20"/>
         </w:rPr>
         <w:t xml:space="preserve">Reduced bugs by maintaining </w:t>
@@ -879,7 +1068,7 @@
       <w:r>
         <w:rPr>
           <w:rFonts w:asciiTheme="minorHAnsi" w:hAnsiTheme="minorHAnsi"/>
-          <w:sz w:val="21"/>
+          <w:sz w:val="20"/>
           <w:szCs w:val="20"/>
         </w:rPr>
         <w:t>80% unit</w:t>
@@ -888,25 +1077,15 @@
       <w:r>
         <w:rPr>
           <w:rFonts w:asciiTheme="minorHAnsi" w:hAnsiTheme="minorHAnsi"/>
-          <w:sz w:val="21"/>
-          <w:szCs w:val="20"/>
-        </w:rPr>
-        <w:t xml:space="preserve"> t</w:t>
-      </w:r>
-      <w:bookmarkStart w:id="0" w:name="_GoBack"/>
-      <w:bookmarkEnd w:id="0"/>
-      <w:r>
-        <w:rPr>
-          <w:rFonts w:asciiTheme="minorHAnsi" w:hAnsiTheme="minorHAnsi"/>
-          <w:sz w:val="21"/>
-          <w:szCs w:val="20"/>
-        </w:rPr>
-        <w:t xml:space="preserve">est coverage </w:t>
-      </w:r>
-      <w:r>
-        <w:rPr>
-          <w:rFonts w:asciiTheme="minorHAnsi" w:hAnsiTheme="minorHAnsi"/>
-          <w:sz w:val="21"/>
+          <w:sz w:val="20"/>
+          <w:szCs w:val="20"/>
+        </w:rPr>
+        <w:t xml:space="preserve"> test coverage </w:t>
+      </w:r>
+      <w:r>
+        <w:rPr>
+          <w:rFonts w:asciiTheme="minorHAnsi" w:hAnsiTheme="minorHAnsi"/>
+          <w:sz w:val="20"/>
           <w:szCs w:val="20"/>
         </w:rPr>
         <w:t xml:space="preserve">with </w:t>
@@ -914,7 +1093,7 @@
       <w:r>
         <w:rPr>
           <w:rFonts w:asciiTheme="minorHAnsi" w:hAnsiTheme="minorHAnsi"/>
-          <w:sz w:val="21"/>
+          <w:sz w:val="20"/>
           <w:szCs w:val="20"/>
         </w:rPr>
         <w:t>Mocha, E</w:t>
@@ -922,7 +1101,7 @@
       <w:r>
         <w:rPr>
           <w:rFonts w:asciiTheme="minorHAnsi" w:hAnsiTheme="minorHAnsi"/>
-          <w:sz w:val="21"/>
+          <w:sz w:val="20"/>
           <w:szCs w:val="20"/>
         </w:rPr>
         <w:t>nzyme and CircleCI</w:t>
@@ -934,7 +1113,7 @@
         <w:rPr>
           <w:rFonts w:asciiTheme="majorHAnsi" w:hAnsiTheme="majorHAnsi"/>
           <w:b/>
-          <w:sz w:val="21"/>
+          <w:sz w:val="20"/>
           <w:szCs w:val="20"/>
         </w:rPr>
       </w:pPr>
@@ -942,7 +1121,7 @@
         <w:rPr>
           <w:rFonts w:asciiTheme="majorHAnsi" w:hAnsiTheme="majorHAnsi"/>
           <w:b/>
-          <w:sz w:val="21"/>
+          <w:sz w:val="20"/>
           <w:szCs w:val="20"/>
         </w:rPr>
         <w:t>Innovasium Digital</w:t>
@@ -951,7 +1130,7 @@
         <w:rPr>
           <w:rFonts w:asciiTheme="majorHAnsi" w:hAnsiTheme="majorHAnsi"/>
           <w:b/>
-          <w:sz w:val="21"/>
+          <w:sz w:val="20"/>
           <w:szCs w:val="20"/>
         </w:rPr>
         <w:t xml:space="preserve"> </w:t>
@@ -959,7 +1138,7 @@
       <w:r>
         <w:rPr>
           <w:rFonts w:ascii="Calibri" w:hAnsi="Calibri"/>
-          <w:sz w:val="21"/>
+          <w:sz w:val="20"/>
           <w:szCs w:val="20"/>
         </w:rPr>
         <w:t>Full Stack Web Developer,</w:t>
@@ -968,7 +1147,7 @@
         <w:rPr>
           <w:rFonts w:ascii="Calibri" w:hAnsi="Calibri"/>
           <w:b/>
-          <w:sz w:val="21"/>
+          <w:sz w:val="20"/>
           <w:szCs w:val="20"/>
         </w:rPr>
         <w:t xml:space="preserve"> </w:t>
@@ -976,7 +1155,7 @@
       <w:r>
         <w:rPr>
           <w:rFonts w:ascii="Calibri" w:hAnsi="Calibri"/>
-          <w:sz w:val="21"/>
+          <w:sz w:val="20"/>
           <w:szCs w:val="20"/>
         </w:rPr>
         <w:t>Markham Ontario</w:t>
@@ -984,7 +1163,7 @@
       <w:r>
         <w:rPr>
           <w:rFonts w:ascii="Calibri" w:hAnsi="Calibri"/>
-          <w:sz w:val="21"/>
+          <w:sz w:val="20"/>
           <w:szCs w:val="20"/>
         </w:rPr>
         <w:t xml:space="preserve"> </w:t>
@@ -992,15 +1171,31 @@
       <w:r>
         <w:rPr>
           <w:rFonts w:ascii="Calibri" w:hAnsi="Calibri"/>
-          <w:sz w:val="21"/>
-          <w:szCs w:val="20"/>
-        </w:rPr>
-        <w:t xml:space="preserve">                                         </w:t>
+          <w:sz w:val="20"/>
+          <w:szCs w:val="20"/>
+        </w:rPr>
+        <w:t xml:space="preserve">                                       </w:t>
       </w:r>
       <w:r>
         <w:rPr>
           <w:rFonts w:ascii="Calibri" w:hAnsi="Calibri"/>
-          <w:sz w:val="21"/>
+          <w:sz w:val="20"/>
+          <w:szCs w:val="20"/>
+        </w:rPr>
+        <w:t xml:space="preserve">          </w:t>
+      </w:r>
+      <w:r>
+        <w:rPr>
+          <w:rFonts w:ascii="Calibri" w:hAnsi="Calibri"/>
+          <w:sz w:val="20"/>
+          <w:szCs w:val="20"/>
+        </w:rPr>
+        <w:t xml:space="preserve">  </w:t>
+      </w:r>
+      <w:r>
+        <w:rPr>
+          <w:rFonts w:ascii="Calibri" w:hAnsi="Calibri"/>
+          <w:sz w:val="20"/>
           <w:szCs w:val="20"/>
         </w:rPr>
         <w:t>Summers 2012</w:t>
@@ -1008,7 +1203,7 @@
       <w:r>
         <w:rPr>
           <w:rFonts w:ascii="Calibri" w:hAnsi="Calibri"/>
-          <w:sz w:val="21"/>
+          <w:sz w:val="20"/>
           <w:szCs w:val="20"/>
         </w:rPr>
         <w:t xml:space="preserve"> </w:t>
@@ -1016,7 +1211,7 @@
       <w:r>
         <w:rPr>
           <w:rFonts w:ascii="Calibri" w:hAnsi="Calibri"/>
-          <w:sz w:val="21"/>
+          <w:sz w:val="20"/>
           <w:szCs w:val="20"/>
         </w:rPr>
         <w:t>-</w:t>
@@ -1024,7 +1219,7 @@
       <w:r>
         <w:rPr>
           <w:rFonts w:ascii="Calibri" w:hAnsi="Calibri"/>
-          <w:sz w:val="21"/>
+          <w:sz w:val="20"/>
           <w:szCs w:val="20"/>
         </w:rPr>
         <w:t xml:space="preserve"> </w:t>
@@ -1032,7 +1227,7 @@
       <w:r>
         <w:rPr>
           <w:rFonts w:ascii="Calibri" w:hAnsi="Calibri"/>
-          <w:sz w:val="21"/>
+          <w:sz w:val="20"/>
           <w:szCs w:val="20"/>
         </w:rPr>
         <w:t>2015</w:t>
@@ -1048,14 +1243,14 @@
         <w:contextualSpacing/>
         <w:rPr>
           <w:rFonts w:asciiTheme="minorHAnsi" w:hAnsiTheme="minorHAnsi"/>
-          <w:sz w:val="21"/>
-          <w:szCs w:val="20"/>
-        </w:rPr>
-      </w:pPr>
-      <w:r>
-        <w:rPr>
-          <w:rFonts w:asciiTheme="minorHAnsi" w:hAnsiTheme="minorHAnsi"/>
-          <w:sz w:val="21"/>
+          <w:sz w:val="20"/>
+          <w:szCs w:val="20"/>
+        </w:rPr>
+      </w:pPr>
+      <w:r>
+        <w:rPr>
+          <w:rFonts w:asciiTheme="minorHAnsi" w:hAnsiTheme="minorHAnsi"/>
+          <w:sz w:val="20"/>
           <w:szCs w:val="20"/>
         </w:rPr>
         <w:t>Taught</w:t>
@@ -1063,7 +1258,7 @@
       <w:r>
         <w:rPr>
           <w:rFonts w:asciiTheme="minorHAnsi" w:hAnsiTheme="minorHAnsi"/>
-          <w:sz w:val="21"/>
+          <w:sz w:val="20"/>
           <w:szCs w:val="20"/>
         </w:rPr>
         <w:t xml:space="preserve"> </w:t>
@@ -1071,7 +1266,7 @@
       <w:r>
         <w:rPr>
           <w:rFonts w:asciiTheme="minorHAnsi" w:hAnsiTheme="minorHAnsi"/>
-          <w:sz w:val="21"/>
+          <w:sz w:val="20"/>
           <w:szCs w:val="20"/>
         </w:rPr>
         <w:t>new</w:t>
@@ -1079,15 +1274,23 @@
       <w:r>
         <w:rPr>
           <w:rFonts w:asciiTheme="minorHAnsi" w:hAnsiTheme="minorHAnsi"/>
-          <w:sz w:val="21"/>
-          <w:szCs w:val="20"/>
-        </w:rPr>
-        <w:t xml:space="preserve"> Co-op Students React, Redux and</w:t>
-      </w:r>
-      <w:r>
-        <w:rPr>
-          <w:rFonts w:asciiTheme="minorHAnsi" w:hAnsiTheme="minorHAnsi"/>
-          <w:sz w:val="21"/>
+          <w:sz w:val="20"/>
+          <w:szCs w:val="20"/>
+        </w:rPr>
+        <w:t xml:space="preserve"> co-op s</w:t>
+      </w:r>
+      <w:r>
+        <w:rPr>
+          <w:rFonts w:asciiTheme="minorHAnsi" w:hAnsiTheme="minorHAnsi"/>
+          <w:sz w:val="20"/>
+          <w:szCs w:val="20"/>
+        </w:rPr>
+        <w:t>tudents React, Redux and</w:t>
+      </w:r>
+      <w:r>
+        <w:rPr>
+          <w:rFonts w:asciiTheme="minorHAnsi" w:hAnsiTheme="minorHAnsi"/>
+          <w:sz w:val="20"/>
           <w:szCs w:val="20"/>
         </w:rPr>
         <w:t xml:space="preserve"> </w:t>
@@ -1095,7 +1298,7 @@
       <w:r>
         <w:rPr>
           <w:rFonts w:asciiTheme="minorHAnsi" w:hAnsiTheme="minorHAnsi"/>
-          <w:sz w:val="21"/>
+          <w:sz w:val="20"/>
           <w:szCs w:val="20"/>
         </w:rPr>
         <w:t>Rails</w:t>
@@ -1103,7 +1306,7 @@
       <w:r>
         <w:rPr>
           <w:rFonts w:asciiTheme="minorHAnsi" w:hAnsiTheme="minorHAnsi"/>
-          <w:sz w:val="21"/>
+          <w:sz w:val="20"/>
           <w:szCs w:val="20"/>
         </w:rPr>
         <w:t xml:space="preserve"> in multiple onboarding sessions</w:t>
@@ -1115,7 +1318,7 @@
         <w:rPr>
           <w:rFonts w:ascii="Calibri" w:eastAsia="Calibri" w:hAnsi="Calibri" w:cs="Calibri"/>
           <w:i/>
-          <w:sz w:val="21"/>
+          <w:sz w:val="20"/>
           <w:szCs w:val="20"/>
         </w:rPr>
       </w:pPr>
@@ -1123,7 +1326,7 @@
         <w:rPr>
           <w:rFonts w:ascii="Calibri" w:eastAsia="Calibri" w:hAnsi="Calibri" w:cs="Calibri"/>
           <w:i/>
-          <w:sz w:val="21"/>
+          <w:sz w:val="20"/>
           <w:szCs w:val="20"/>
         </w:rPr>
         <w:t xml:space="preserve">    </w:t>
@@ -1131,7 +1334,7 @@
       <w:r>
         <w:rPr>
           <w:rFonts w:ascii="Calibri" w:eastAsia="Calibri" w:hAnsi="Calibri" w:cs="Calibri"/>
-          <w:sz w:val="21"/>
+          <w:sz w:val="20"/>
           <w:szCs w:val="20"/>
         </w:rPr>
         <w:t xml:space="preserve">Client Project: </w:t>
@@ -1140,7 +1343,7 @@
         <w:rPr>
           <w:rFonts w:ascii="Calibri" w:eastAsia="Calibri" w:hAnsi="Calibri" w:cs="Calibri"/>
           <w:i/>
-          <w:sz w:val="21"/>
+          <w:sz w:val="20"/>
           <w:szCs w:val="20"/>
         </w:rPr>
         <w:t xml:space="preserve">PAAB Advertising Approval System </w:t>
@@ -1148,7 +1351,7 @@
       <w:r>
         <w:rPr>
           <w:rFonts w:ascii="Calibri" w:eastAsia="Calibri" w:hAnsi="Calibri" w:cs="Calibri"/>
-          <w:sz w:val="21"/>
+          <w:sz w:val="20"/>
           <w:szCs w:val="20"/>
         </w:rPr>
         <w:t>(2013-2015)</w:t>
@@ -1156,7 +1359,7 @@
       <w:r>
         <w:rPr>
           <w:rFonts w:ascii="Calibri" w:eastAsia="Calibri" w:hAnsi="Calibri" w:cs="Calibri"/>
-          <w:sz w:val="21"/>
+          <w:sz w:val="20"/>
           <w:szCs w:val="20"/>
         </w:rPr>
         <w:t>:</w:t>
@@ -1172,14 +1375,14 @@
         <w:contextualSpacing/>
         <w:rPr>
           <w:rFonts w:asciiTheme="minorHAnsi" w:hAnsiTheme="minorHAnsi"/>
-          <w:sz w:val="21"/>
-          <w:szCs w:val="20"/>
-        </w:rPr>
-      </w:pPr>
-      <w:r>
-        <w:rPr>
-          <w:rFonts w:asciiTheme="minorHAnsi" w:hAnsiTheme="minorHAnsi"/>
-          <w:sz w:val="21"/>
+          <w:sz w:val="20"/>
+          <w:szCs w:val="20"/>
+        </w:rPr>
+      </w:pPr>
+      <w:r>
+        <w:rPr>
+          <w:rFonts w:asciiTheme="minorHAnsi" w:hAnsiTheme="minorHAnsi"/>
+          <w:sz w:val="20"/>
           <w:szCs w:val="20"/>
         </w:rPr>
         <w:t xml:space="preserve">Built a modern </w:t>
@@ -1187,7 +1390,7 @@
       <w:r>
         <w:rPr>
           <w:rFonts w:asciiTheme="minorHAnsi" w:hAnsiTheme="minorHAnsi"/>
-          <w:sz w:val="21"/>
+          <w:sz w:val="20"/>
           <w:szCs w:val="20"/>
         </w:rPr>
         <w:t>web application for PAAB that manages the submission, review and approval process for ~8000 advertising submissions/year for pharmaceutical industry</w:t>
@@ -1203,14 +1406,14 @@
         <w:contextualSpacing/>
         <w:rPr>
           <w:rFonts w:asciiTheme="minorHAnsi" w:hAnsiTheme="minorHAnsi"/>
-          <w:sz w:val="21"/>
-          <w:szCs w:val="20"/>
-        </w:rPr>
-      </w:pPr>
-      <w:r>
-        <w:rPr>
-          <w:rFonts w:asciiTheme="minorHAnsi" w:hAnsiTheme="minorHAnsi"/>
-          <w:sz w:val="21"/>
+          <w:sz w:val="20"/>
+          <w:szCs w:val="20"/>
+        </w:rPr>
+      </w:pPr>
+      <w:r>
+        <w:rPr>
+          <w:rFonts w:asciiTheme="minorHAnsi" w:hAnsiTheme="minorHAnsi"/>
+          <w:sz w:val="20"/>
           <w:szCs w:val="20"/>
         </w:rPr>
         <w:t xml:space="preserve">Improved company’s daily workflow by implementing real-time collaborative </w:t>
@@ -1218,7 +1421,7 @@
       <w:r>
         <w:rPr>
           <w:rFonts w:asciiTheme="minorHAnsi" w:hAnsiTheme="minorHAnsi"/>
-          <w:sz w:val="21"/>
+          <w:sz w:val="20"/>
           <w:szCs w:val="20"/>
         </w:rPr>
         <w:t xml:space="preserve">PDF </w:t>
@@ -1226,7 +1429,7 @@
       <w:r>
         <w:rPr>
           <w:rFonts w:asciiTheme="minorHAnsi" w:hAnsiTheme="minorHAnsi"/>
-          <w:sz w:val="21"/>
+          <w:sz w:val="20"/>
           <w:szCs w:val="20"/>
         </w:rPr>
         <w:t xml:space="preserve">annotation system with </w:t>
@@ -1234,7 +1437,7 @@
       <w:r>
         <w:rPr>
           <w:rFonts w:asciiTheme="minorHAnsi" w:hAnsiTheme="minorHAnsi"/>
-          <w:sz w:val="21"/>
+          <w:sz w:val="20"/>
           <w:szCs w:val="20"/>
         </w:rPr>
         <w:t xml:space="preserve">React, </w:t>
@@ -1242,7 +1445,7 @@
       <w:r>
         <w:rPr>
           <w:rFonts w:asciiTheme="minorHAnsi" w:hAnsiTheme="minorHAnsi"/>
-          <w:sz w:val="21"/>
+          <w:sz w:val="20"/>
           <w:szCs w:val="20"/>
         </w:rPr>
         <w:t xml:space="preserve">Node.js and </w:t>
@@ -1250,7 +1453,7 @@
       <w:r>
         <w:rPr>
           <w:rFonts w:asciiTheme="minorHAnsi" w:hAnsiTheme="minorHAnsi"/>
-          <w:sz w:val="21"/>
+          <w:sz w:val="20"/>
           <w:szCs w:val="20"/>
         </w:rPr>
         <w:t>Websockets with Socket.io</w:t>
@@ -1266,14 +1469,14 @@
         <w:contextualSpacing/>
         <w:rPr>
           <w:rFonts w:asciiTheme="minorHAnsi" w:hAnsiTheme="minorHAnsi"/>
-          <w:sz w:val="21"/>
-          <w:szCs w:val="20"/>
-        </w:rPr>
-      </w:pPr>
-      <w:r>
-        <w:rPr>
-          <w:rFonts w:asciiTheme="minorHAnsi" w:hAnsiTheme="minorHAnsi"/>
-          <w:sz w:val="21"/>
+          <w:sz w:val="20"/>
+          <w:szCs w:val="20"/>
+        </w:rPr>
+      </w:pPr>
+      <w:r>
+        <w:rPr>
+          <w:rFonts w:asciiTheme="minorHAnsi" w:hAnsiTheme="minorHAnsi"/>
+          <w:sz w:val="20"/>
           <w:szCs w:val="20"/>
         </w:rPr>
         <w:t>Built 50+ screens for workflow, admi</w:t>
@@ -1281,7 +1484,7 @@
       <w:r>
         <w:rPr>
           <w:rFonts w:asciiTheme="minorHAnsi" w:hAnsiTheme="minorHAnsi"/>
-          <w:sz w:val="21"/>
+          <w:sz w:val="20"/>
           <w:szCs w:val="20"/>
         </w:rPr>
         <w:t xml:space="preserve">n and reporting using AngularJS, a </w:t>
@@ -1289,7 +1492,7 @@
       <w:r>
         <w:rPr>
           <w:rFonts w:asciiTheme="minorHAnsi" w:hAnsiTheme="minorHAnsi"/>
-          <w:sz w:val="21"/>
+          <w:sz w:val="20"/>
           <w:szCs w:val="20"/>
         </w:rPr>
         <w:t>REST API with PHP and SQL</w:t>
@@ -1301,7 +1504,7 @@
         <w:rPr>
           <w:rFonts w:ascii="Calibri" w:eastAsia="Calibri" w:hAnsi="Calibri" w:cs="Calibri"/>
           <w:i/>
-          <w:sz w:val="21"/>
+          <w:sz w:val="20"/>
           <w:szCs w:val="20"/>
         </w:rPr>
       </w:pPr>
@@ -1309,7 +1512,7 @@
         <w:rPr>
           <w:rFonts w:ascii="Calibri" w:eastAsia="Calibri" w:hAnsi="Calibri" w:cs="Calibri"/>
           <w:i/>
-          <w:sz w:val="21"/>
+          <w:sz w:val="20"/>
           <w:szCs w:val="20"/>
         </w:rPr>
         <w:t xml:space="preserve">    </w:t>
@@ -1317,7 +1520,7 @@
       <w:r>
         <w:rPr>
           <w:rFonts w:ascii="Calibri" w:eastAsia="Calibri" w:hAnsi="Calibri" w:cs="Calibri"/>
-          <w:sz w:val="21"/>
+          <w:sz w:val="20"/>
           <w:szCs w:val="20"/>
         </w:rPr>
         <w:t xml:space="preserve">Client Project: </w:t>
@@ -1326,7 +1529,7 @@
         <w:rPr>
           <w:rFonts w:ascii="Calibri" w:eastAsia="Calibri" w:hAnsi="Calibri" w:cs="Calibri"/>
           <w:i/>
-          <w:sz w:val="21"/>
+          <w:sz w:val="20"/>
           <w:szCs w:val="20"/>
         </w:rPr>
         <w:t xml:space="preserve">Plexus Promotional Gateway v8 </w:t>
@@ -1334,7 +1537,7 @@
       <w:r>
         <w:rPr>
           <w:rFonts w:ascii="Calibri" w:eastAsia="Calibri" w:hAnsi="Calibri" w:cs="Calibri"/>
-          <w:sz w:val="21"/>
+          <w:sz w:val="20"/>
           <w:szCs w:val="20"/>
         </w:rPr>
         <w:t>(2015)</w:t>
@@ -1342,7 +1545,7 @@
       <w:r>
         <w:rPr>
           <w:rFonts w:ascii="Calibri" w:eastAsia="Calibri" w:hAnsi="Calibri" w:cs="Calibri"/>
-          <w:sz w:val="21"/>
+          <w:sz w:val="20"/>
           <w:szCs w:val="20"/>
         </w:rPr>
         <w:t>:</w:t>
@@ -1358,14 +1561,14 @@
         <w:contextualSpacing/>
         <w:rPr>
           <w:rFonts w:asciiTheme="minorHAnsi" w:hAnsiTheme="minorHAnsi"/>
-          <w:sz w:val="21"/>
-          <w:szCs w:val="20"/>
-        </w:rPr>
-      </w:pPr>
-      <w:r>
-        <w:rPr>
-          <w:rFonts w:asciiTheme="minorHAnsi" w:hAnsiTheme="minorHAnsi"/>
-          <w:sz w:val="21"/>
+          <w:sz w:val="20"/>
+          <w:szCs w:val="20"/>
+        </w:rPr>
+      </w:pPr>
+      <w:r>
+        <w:rPr>
+          <w:rFonts w:asciiTheme="minorHAnsi" w:hAnsiTheme="minorHAnsi"/>
+          <w:sz w:val="20"/>
           <w:szCs w:val="20"/>
         </w:rPr>
         <w:t>Improved the performance and user experience of a legacy system that processes ~$1M of samples and promotional items per year for top pharmaceutical companies</w:t>
@@ -1381,14 +1584,14 @@
         <w:contextualSpacing/>
         <w:rPr>
           <w:rFonts w:asciiTheme="minorHAnsi" w:hAnsiTheme="minorHAnsi"/>
-          <w:sz w:val="21"/>
-          <w:szCs w:val="20"/>
-        </w:rPr>
-      </w:pPr>
-      <w:r>
-        <w:rPr>
-          <w:rFonts w:asciiTheme="minorHAnsi" w:hAnsiTheme="minorHAnsi"/>
-          <w:sz w:val="21"/>
+          <w:sz w:val="20"/>
+          <w:szCs w:val="20"/>
+        </w:rPr>
+      </w:pPr>
+      <w:r>
+        <w:rPr>
+          <w:rFonts w:asciiTheme="minorHAnsi" w:hAnsiTheme="minorHAnsi"/>
+          <w:sz w:val="20"/>
           <w:szCs w:val="20"/>
         </w:rPr>
         <w:t>Rebuilt the user interface as a React web application with a modern look and feel</w:t>
@@ -1401,7 +1604,7 @@
           <w:rFonts w:ascii="Calibri" w:eastAsia="Calibri" w:hAnsi="Calibri" w:cs="Calibri"/>
           <w:i/>
           <w:color w:val="000000" w:themeColor="text1"/>
-          <w:sz w:val="21"/>
+          <w:sz w:val="20"/>
           <w:szCs w:val="20"/>
         </w:rPr>
       </w:pPr>
@@ -1410,7 +1613,7 @@
           <w:rFonts w:ascii="Calibri" w:eastAsia="Calibri" w:hAnsi="Calibri" w:cs="Calibri"/>
           <w:i/>
           <w:color w:val="000000" w:themeColor="text1"/>
-          <w:sz w:val="21"/>
+          <w:sz w:val="20"/>
           <w:szCs w:val="20"/>
         </w:rPr>
         <w:t xml:space="preserve">   </w:t>
@@ -1419,7 +1622,7 @@
         <w:rPr>
           <w:rFonts w:ascii="Calibri" w:eastAsia="Calibri" w:hAnsi="Calibri" w:cs="Calibri"/>
           <w:color w:val="000000" w:themeColor="text1"/>
-          <w:sz w:val="21"/>
+          <w:sz w:val="20"/>
           <w:szCs w:val="20"/>
         </w:rPr>
         <w:t>Open Source:</w:t>
@@ -1428,7 +1631,7 @@
         <w:rPr>
           <w:rFonts w:ascii="Calibri" w:eastAsia="Calibri" w:hAnsi="Calibri" w:cs="Calibri"/>
           <w:color w:val="000000" w:themeColor="text1"/>
-          <w:sz w:val="21"/>
+          <w:sz w:val="20"/>
           <w:szCs w:val="20"/>
         </w:rPr>
         <w:t xml:space="preserve"> </w:t>
@@ -1440,7 +1643,7 @@
             <w:rFonts w:ascii="Calibri" w:eastAsia="Calibri" w:hAnsi="Calibri" w:cs="Calibri"/>
             <w:i/>
             <w:color w:val="000000" w:themeColor="text1"/>
-            <w:sz w:val="21"/>
+            <w:sz w:val="20"/>
             <w:szCs w:val="20"/>
             <w:u w:val="none"/>
           </w:rPr>
@@ -1452,7 +1655,7 @@
             <w:rFonts w:ascii="Calibri" w:eastAsia="Calibri" w:hAnsi="Calibri" w:cs="Calibri"/>
             <w:i/>
             <w:color w:val="000000" w:themeColor="text1"/>
-            <w:sz w:val="21"/>
+            <w:sz w:val="20"/>
             <w:szCs w:val="20"/>
             <w:u w:val="none"/>
           </w:rPr>
@@ -1463,7 +1666,7 @@
             <w:rStyle w:val="Hyperlink"/>
             <w:rFonts w:ascii="Calibri" w:eastAsia="Calibri" w:hAnsi="Calibri" w:cs="Calibri"/>
             <w:color w:val="000000" w:themeColor="text1"/>
-            <w:sz w:val="21"/>
+            <w:sz w:val="20"/>
             <w:szCs w:val="20"/>
             <w:u w:val="none"/>
           </w:rPr>
@@ -1474,7 +1677,7 @@
             <w:rStyle w:val="Hyperlink"/>
             <w:rFonts w:ascii="Calibri" w:eastAsia="Calibri" w:hAnsi="Calibri" w:cs="Calibri"/>
             <w:color w:val="000000" w:themeColor="text1"/>
-            <w:sz w:val="21"/>
+            <w:sz w:val="20"/>
             <w:szCs w:val="20"/>
             <w:u w:val="none"/>
           </w:rPr>
@@ -1485,7 +1688,7 @@
             <w:rStyle w:val="Hyperlink"/>
             <w:rFonts w:ascii="Calibri" w:eastAsia="Calibri" w:hAnsi="Calibri" w:cs="Calibri"/>
             <w:color w:val="000000" w:themeColor="text1"/>
-            <w:sz w:val="21"/>
+            <w:sz w:val="20"/>
             <w:szCs w:val="20"/>
             <w:u w:val="none"/>
           </w:rPr>
@@ -1503,16 +1706,16 @@
         <w:contextualSpacing/>
         <w:rPr>
           <w:rFonts w:asciiTheme="minorHAnsi" w:hAnsiTheme="minorHAnsi"/>
-          <w:sz w:val="21"/>
-          <w:szCs w:val="20"/>
-        </w:rPr>
-      </w:pPr>
-      <w:bookmarkStart w:id="1" w:name="h.hvgjop14sakv" w:colFirst="0" w:colLast="0"/>
-      <w:bookmarkEnd w:id="1"/>
-      <w:r>
-        <w:rPr>
-          <w:rFonts w:asciiTheme="minorHAnsi" w:hAnsiTheme="minorHAnsi"/>
-          <w:sz w:val="21"/>
+          <w:sz w:val="20"/>
+          <w:szCs w:val="20"/>
+        </w:rPr>
+      </w:pPr>
+      <w:bookmarkStart w:id="0" w:name="h.hvgjop14sakv" w:colFirst="0" w:colLast="0"/>
+      <w:bookmarkEnd w:id="0"/>
+      <w:r>
+        <w:rPr>
+          <w:rFonts w:asciiTheme="minorHAnsi" w:hAnsiTheme="minorHAnsi"/>
+          <w:sz w:val="20"/>
           <w:szCs w:val="20"/>
         </w:rPr>
         <w:t>Modernized our web development process by combining React</w:t>
@@ -1520,7 +1723,7 @@
       <w:r>
         <w:rPr>
           <w:rFonts w:asciiTheme="minorHAnsi" w:hAnsiTheme="minorHAnsi"/>
-          <w:sz w:val="21"/>
+          <w:sz w:val="20"/>
           <w:szCs w:val="20"/>
         </w:rPr>
         <w:t>, Flux MVC Architecture, Babel</w:t>
@@ -1528,7 +1731,7 @@
       <w:r>
         <w:rPr>
           <w:rFonts w:asciiTheme="minorHAnsi" w:hAnsiTheme="minorHAnsi"/>
-          <w:sz w:val="21"/>
+          <w:sz w:val="20"/>
           <w:szCs w:val="20"/>
         </w:rPr>
         <w:t>, Webpack, jQuery, Bootstrap, LESS, ESLint, NPM into one package</w:t>
@@ -1551,7 +1754,7 @@
       <w:r>
         <w:rPr>
           <w:rFonts w:asciiTheme="minorHAnsi" w:hAnsiTheme="minorHAnsi"/>
-          <w:sz w:val="21"/>
+          <w:sz w:val="20"/>
           <w:szCs w:val="20"/>
         </w:rPr>
         <w:t>Starter kit is u</w:t>
@@ -1559,7 +1762,7 @@
       <w:r>
         <w:rPr>
           <w:rFonts w:asciiTheme="minorHAnsi" w:hAnsiTheme="minorHAnsi"/>
-          <w:sz w:val="21"/>
+          <w:sz w:val="20"/>
           <w:szCs w:val="20"/>
         </w:rPr>
         <w:t xml:space="preserve">sed as a baseline for </w:t>
@@ -1567,7 +1770,7 @@
       <w:r>
         <w:rPr>
           <w:rFonts w:asciiTheme="minorHAnsi" w:hAnsiTheme="minorHAnsi"/>
-          <w:sz w:val="21"/>
+          <w:sz w:val="20"/>
           <w:szCs w:val="20"/>
         </w:rPr>
         <w:t>multiple</w:t>
@@ -1575,7 +1778,7 @@
       <w:r>
         <w:rPr>
           <w:rFonts w:asciiTheme="minorHAnsi" w:hAnsiTheme="minorHAnsi"/>
-          <w:sz w:val="21"/>
+          <w:sz w:val="20"/>
           <w:szCs w:val="20"/>
         </w:rPr>
         <w:t xml:space="preserve"> portal projects for customer service, learning management, and ordering at Innovasium;</w:t>
@@ -1583,7 +1786,7 @@
       <w:r>
         <w:rPr>
           <w:rFonts w:asciiTheme="minorHAnsi" w:hAnsiTheme="minorHAnsi"/>
-          <w:sz w:val="21"/>
+          <w:sz w:val="20"/>
           <w:szCs w:val="20"/>
         </w:rPr>
         <w:t xml:space="preserve"> </w:t>
@@ -1591,7 +1794,7 @@
       <w:r>
         <w:rPr>
           <w:rFonts w:asciiTheme="minorHAnsi" w:hAnsiTheme="minorHAnsi"/>
-          <w:sz w:val="21"/>
+          <w:sz w:val="20"/>
           <w:szCs w:val="20"/>
         </w:rPr>
         <w:t xml:space="preserve">made React the go-to </w:t>
@@ -1599,7 +1802,7 @@
       <w:r>
         <w:rPr>
           <w:rFonts w:asciiTheme="minorHAnsi" w:hAnsiTheme="minorHAnsi"/>
-          <w:sz w:val="21"/>
+          <w:sz w:val="20"/>
           <w:szCs w:val="20"/>
         </w:rPr>
         <w:t xml:space="preserve">tech </w:t>
@@ -1607,7 +1810,7 @@
       <w:r>
         <w:rPr>
           <w:rFonts w:asciiTheme="minorHAnsi" w:hAnsiTheme="minorHAnsi"/>
-          <w:sz w:val="21"/>
+          <w:sz w:val="20"/>
           <w:szCs w:val="20"/>
         </w:rPr>
         <w:t>stack at the company</w:t>
@@ -1633,7 +1836,6 @@
           <w:rFonts w:ascii="Calibri" w:hAnsi="Calibri"/>
           <w:b/>
           <w:color w:val="17365D"/>
-          <w:sz w:val="24"/>
         </w:rPr>
       </w:pPr>
       <w:r>
@@ -1641,7 +1843,6 @@
           <w:rFonts w:ascii="Calibri" w:hAnsi="Calibri"/>
           <w:b/>
           <w:color w:val="17365D"/>
-          <w:sz w:val="24"/>
         </w:rPr>
         <w:t>EDUCATION</w:t>
       </w:r>
@@ -1664,7 +1865,7 @@
         <w:contextualSpacing/>
         <w:rPr>
           <w:rFonts w:ascii="Calibri" w:eastAsia="Calibri" w:hAnsi="Calibri" w:cs="Calibri"/>
-          <w:sz w:val="21"/>
+          <w:sz w:val="20"/>
           <w:szCs w:val="20"/>
         </w:rPr>
       </w:pPr>
@@ -1672,7 +1873,7 @@
         <w:rPr>
           <w:rFonts w:ascii="Calibri" w:eastAsia="Calibri" w:hAnsi="Calibri" w:cs="Calibri"/>
           <w:b/>
-          <w:sz w:val="21"/>
+          <w:sz w:val="20"/>
           <w:szCs w:val="20"/>
         </w:rPr>
         <w:t>Candidate for Bachelor of Software Engineering - University of Waterloo</w:t>
@@ -1681,7 +1882,7 @@
         <w:rPr>
           <w:rFonts w:ascii="Calibri" w:eastAsia="Calibri" w:hAnsi="Calibri" w:cs="Calibri"/>
           <w:b/>
-          <w:sz w:val="21"/>
+          <w:sz w:val="20"/>
           <w:szCs w:val="20"/>
         </w:rPr>
         <w:tab/>
@@ -1690,7 +1891,7 @@
         <w:rPr>
           <w:rFonts w:ascii="Calibri" w:eastAsia="Calibri" w:hAnsi="Calibri" w:cs="Calibri"/>
           <w:b/>
-          <w:sz w:val="21"/>
+          <w:sz w:val="20"/>
           <w:szCs w:val="20"/>
         </w:rPr>
         <w:tab/>
@@ -1699,16 +1900,34 @@
         <w:rPr>
           <w:rFonts w:ascii="Calibri" w:eastAsia="Calibri" w:hAnsi="Calibri" w:cs="Calibri"/>
           <w:b/>
-          <w:sz w:val="21"/>
+          <w:sz w:val="20"/>
           <w:szCs w:val="20"/>
         </w:rPr>
         <w:tab/>
-        <w:t xml:space="preserve">        </w:t>
+        <w:t xml:space="preserve">       </w:t>
       </w:r>
       <w:r>
         <w:rPr>
           <w:rFonts w:ascii="Calibri" w:eastAsia="Calibri" w:hAnsi="Calibri" w:cs="Calibri"/>
-          <w:sz w:val="21"/>
+          <w:b/>
+          <w:sz w:val="20"/>
+          <w:szCs w:val="20"/>
+        </w:rPr>
+        <w:t xml:space="preserve">  </w:t>
+      </w:r>
+      <w:r>
+        <w:rPr>
+          <w:rFonts w:ascii="Calibri" w:eastAsia="Calibri" w:hAnsi="Calibri" w:cs="Calibri"/>
+          <w:b/>
+          <w:sz w:val="20"/>
+          <w:szCs w:val="20"/>
+        </w:rPr>
+        <w:t xml:space="preserve"> </w:t>
+      </w:r>
+      <w:r>
+        <w:rPr>
+          <w:rFonts w:ascii="Calibri" w:eastAsia="Calibri" w:hAnsi="Calibri" w:cs="Calibri"/>
+          <w:sz w:val="20"/>
           <w:szCs w:val="20"/>
         </w:rPr>
         <w:t>2015 - 2020</w:t>
@@ -1716,7 +1935,6 @@
       <w:r>
         <w:rPr>
           <w:b/>
-          <w:sz w:val="24"/>
           <w:highlight w:val="white"/>
         </w:rPr>
         <w:t xml:space="preserve"> </w:t>
@@ -1732,14 +1950,14 @@
         <w:contextualSpacing/>
         <w:rPr>
           <w:rFonts w:ascii="Calibri" w:eastAsia="Calibri" w:hAnsi="Calibri" w:cs="Calibri"/>
-          <w:sz w:val="21"/>
+          <w:sz w:val="20"/>
           <w:szCs w:val="20"/>
         </w:rPr>
       </w:pPr>
       <w:r>
         <w:rPr>
           <w:rFonts w:ascii="Calibri" w:eastAsia="Calibri" w:hAnsi="Calibri" w:cs="Calibri"/>
-          <w:sz w:val="21"/>
+          <w:sz w:val="20"/>
           <w:szCs w:val="20"/>
         </w:rPr>
         <w:t>President's Scholarship of Distinction for entrance average above 95%</w:t>
@@ -1755,14 +1973,14 @@
         <w:contextualSpacing/>
         <w:rPr>
           <w:rFonts w:ascii="Calibri" w:eastAsia="Calibri" w:hAnsi="Calibri" w:cs="Calibri"/>
-          <w:sz w:val="21"/>
+          <w:sz w:val="20"/>
           <w:szCs w:val="20"/>
         </w:rPr>
       </w:pPr>
       <w:r>
         <w:rPr>
           <w:rFonts w:ascii="Calibri" w:eastAsia="Calibri" w:hAnsi="Calibri" w:cs="Calibri"/>
-          <w:sz w:val="21"/>
+          <w:sz w:val="20"/>
           <w:szCs w:val="20"/>
         </w:rPr>
         <w:t xml:space="preserve">Dean’s Honour List </w:t>
@@ -1770,7 +1988,7 @@
       <w:r>
         <w:rPr>
           <w:rFonts w:ascii="Calibri" w:eastAsia="Calibri" w:hAnsi="Calibri" w:cs="Calibri"/>
-          <w:sz w:val="21"/>
+          <w:sz w:val="20"/>
           <w:szCs w:val="20"/>
         </w:rPr>
         <w:t xml:space="preserve">and the top decile </w:t>
@@ -1778,7 +1996,7 @@
       <w:r>
         <w:rPr>
           <w:rFonts w:ascii="Calibri" w:eastAsia="Calibri" w:hAnsi="Calibri" w:cs="Calibri"/>
-          <w:sz w:val="21"/>
+          <w:sz w:val="20"/>
           <w:szCs w:val="20"/>
         </w:rPr>
         <w:t>in 1A</w:t>
@@ -1790,8 +2008,8 @@
         <w:contextualSpacing/>
         <w:rPr>
           <w:rFonts w:ascii="Calibri" w:eastAsia="Calibri" w:hAnsi="Calibri" w:cs="Calibri"/>
-          <w:sz w:val="21"/>
-          <w:szCs w:val="20"/>
+          <w:sz w:val="10"/>
+          <w:szCs w:val="10"/>
         </w:rPr>
       </w:pPr>
     </w:p>
@@ -1804,7 +2022,6 @@
           <w:rFonts w:ascii="Calibri" w:hAnsi="Calibri"/>
           <w:b/>
           <w:color w:val="17365D"/>
-          <w:sz w:val="24"/>
         </w:rPr>
       </w:pPr>
       <w:r>
@@ -1812,7 +2029,6 @@
           <w:rFonts w:ascii="Calibri" w:hAnsi="Calibri"/>
           <w:b/>
           <w:color w:val="17365D"/>
-          <w:sz w:val="24"/>
         </w:rPr>
         <w:t>INTERESTS</w:t>
       </w:r>
@@ -1836,22 +2052,38 @@
         <w:contextualSpacing/>
         <w:rPr>
           <w:rFonts w:asciiTheme="majorHAnsi" w:hAnsiTheme="majorHAnsi"/>
-          <w:sz w:val="21"/>
-          <w:szCs w:val="20"/>
-        </w:rPr>
-      </w:pPr>
-      <w:r>
-        <w:rPr>
-          <w:rFonts w:asciiTheme="majorHAnsi" w:hAnsiTheme="majorHAnsi"/>
-          <w:sz w:val="21"/>
-          <w:szCs w:val="20"/>
-        </w:rPr>
-        <w:t>Building complex user interfaces with n</w:t>
-      </w:r>
-      <w:r>
-        <w:rPr>
-          <w:rFonts w:asciiTheme="majorHAnsi" w:hAnsiTheme="majorHAnsi"/>
-          <w:sz w:val="21"/>
+          <w:sz w:val="20"/>
+          <w:szCs w:val="20"/>
+        </w:rPr>
+      </w:pPr>
+      <w:r>
+        <w:rPr>
+          <w:rFonts w:asciiTheme="majorHAnsi" w:hAnsiTheme="majorHAnsi"/>
+          <w:sz w:val="20"/>
+          <w:szCs w:val="20"/>
+        </w:rPr>
+        <w:t>Functional P</w:t>
+      </w:r>
+      <w:r>
+        <w:rPr>
+          <w:rFonts w:asciiTheme="majorHAnsi" w:hAnsiTheme="majorHAnsi"/>
+          <w:sz w:val="20"/>
+          <w:szCs w:val="20"/>
+        </w:rPr>
+        <w:t xml:space="preserve">rogramming and </w:t>
+      </w:r>
+      <w:r>
+        <w:rPr>
+          <w:rFonts w:asciiTheme="majorHAnsi" w:hAnsiTheme="majorHAnsi"/>
+          <w:sz w:val="20"/>
+          <w:szCs w:val="20"/>
+        </w:rPr>
+        <w:t>n</w:t>
+      </w:r>
+      <w:r>
+        <w:rPr>
+          <w:rFonts w:asciiTheme="majorHAnsi" w:hAnsiTheme="majorHAnsi"/>
+          <w:sz w:val="20"/>
           <w:szCs w:val="20"/>
         </w:rPr>
         <w:t xml:space="preserve">ew </w:t>
@@ -1859,7 +2091,7 @@
       <w:r>
         <w:rPr>
           <w:rFonts w:asciiTheme="majorHAnsi" w:hAnsiTheme="majorHAnsi"/>
-          <w:sz w:val="21"/>
+          <w:sz w:val="20"/>
           <w:szCs w:val="20"/>
         </w:rPr>
         <w:t xml:space="preserve">JavaScript </w:t>
@@ -1867,7 +2099,7 @@
       <w:r>
         <w:rPr>
           <w:rFonts w:asciiTheme="majorHAnsi" w:hAnsiTheme="majorHAnsi"/>
-          <w:sz w:val="21"/>
+          <w:sz w:val="20"/>
           <w:szCs w:val="20"/>
         </w:rPr>
         <w:t>libraries like R</w:t>
@@ -1875,15 +2107,41 @@
       <w:r>
         <w:rPr>
           <w:rFonts w:asciiTheme="majorHAnsi" w:hAnsiTheme="majorHAnsi"/>
-          <w:sz w:val="21"/>
-          <w:szCs w:val="20"/>
-        </w:rPr>
-        <w:t>eact, Redux-Saga, Cycle.js and</w:t>
-      </w:r>
-      <w:r>
-        <w:rPr>
-          <w:rFonts w:asciiTheme="majorHAnsi" w:hAnsiTheme="majorHAnsi"/>
-          <w:sz w:val="21"/>
+          <w:sz w:val="20"/>
+          <w:szCs w:val="20"/>
+        </w:rPr>
+        <w:t>eact, Redux-Saga, Cycle.js</w:t>
+      </w:r>
+      <w:r>
+        <w:rPr>
+          <w:rFonts w:asciiTheme="majorHAnsi" w:hAnsiTheme="majorHAnsi"/>
+          <w:sz w:val="20"/>
+          <w:szCs w:val="20"/>
+        </w:rPr>
+        <w:t xml:space="preserve">, </w:t>
+      </w:r>
+      <w:proofErr w:type="spellStart"/>
+      <w:r>
+        <w:rPr>
+          <w:rFonts w:asciiTheme="majorHAnsi" w:hAnsiTheme="majorHAnsi"/>
+          <w:sz w:val="20"/>
+          <w:szCs w:val="20"/>
+        </w:rPr>
+        <w:t>RxJS</w:t>
+      </w:r>
+      <w:proofErr w:type="spellEnd"/>
+      <w:r>
+        <w:rPr>
+          <w:rFonts w:asciiTheme="majorHAnsi" w:hAnsiTheme="majorHAnsi"/>
+          <w:sz w:val="20"/>
+          <w:szCs w:val="20"/>
+        </w:rPr>
+        <w:t xml:space="preserve"> and</w:t>
+      </w:r>
+      <w:r>
+        <w:rPr>
+          <w:rFonts w:asciiTheme="majorHAnsi" w:hAnsiTheme="majorHAnsi"/>
+          <w:sz w:val="20"/>
           <w:szCs w:val="20"/>
         </w:rPr>
         <w:t xml:space="preserve"> Elm</w:t>
@@ -1898,14 +2156,14 @@
         </w:numPr>
         <w:rPr>
           <w:rFonts w:ascii="Calibri" w:hAnsi="Calibri"/>
-          <w:sz w:val="21"/>
+          <w:sz w:val="20"/>
           <w:szCs w:val="20"/>
         </w:rPr>
       </w:pPr>
       <w:r>
         <w:rPr>
           <w:rFonts w:ascii="Calibri" w:hAnsi="Calibri"/>
-          <w:sz w:val="21"/>
+          <w:sz w:val="20"/>
           <w:szCs w:val="20"/>
         </w:rPr>
         <w:t>P</w:t>
@@ -1913,7 +2171,7 @@
       <w:r>
         <w:rPr>
           <w:rFonts w:ascii="Calibri" w:hAnsi="Calibri"/>
-          <w:sz w:val="21"/>
+          <w:sz w:val="20"/>
           <w:szCs w:val="20"/>
         </w:rPr>
         <w:t xml:space="preserve">erforming music </w:t>
@@ -1921,7 +2179,7 @@
       <w:r>
         <w:rPr>
           <w:rFonts w:ascii="Calibri" w:hAnsi="Calibri"/>
-          <w:sz w:val="21"/>
+          <w:sz w:val="20"/>
           <w:szCs w:val="20"/>
         </w:rPr>
         <w:t xml:space="preserve">– </w:t>
@@ -1929,7 +2187,7 @@
       <w:r>
         <w:rPr>
           <w:rFonts w:ascii="Calibri" w:hAnsi="Calibri"/>
-          <w:sz w:val="21"/>
+          <w:sz w:val="20"/>
           <w:szCs w:val="20"/>
         </w:rPr>
         <w:t>jazz/blues</w:t>
@@ -1937,11 +2195,13 @@
       <w:r>
         <w:rPr>
           <w:rFonts w:ascii="Calibri" w:hAnsi="Calibri"/>
-          <w:sz w:val="21"/>
+          <w:sz w:val="20"/>
           <w:szCs w:val="20"/>
         </w:rPr>
         <w:t xml:space="preserve"> guitar, vocals, piano</w:t>
       </w:r>
+      <w:bookmarkStart w:id="1" w:name="_GoBack"/>
+      <w:bookmarkEnd w:id="1"/>
     </w:p>
     <w:sectPr>
       <w:pgSz w:w="12240" w:h="15840"/>
@@ -4410,7 +4670,7 @@
 </file>
 
 <file path=customXml/itemProps1.xml><?xml version="1.0" encoding="utf-8"?>
-<ds:datastoreItem xmlns:ds="http://schemas.openxmlformats.org/officeDocument/2006/customXml" ds:itemID="{B2661581-CCB6-1D4B-9085-8E9A89F8A788}">
+<ds:datastoreItem xmlns:ds="http://schemas.openxmlformats.org/officeDocument/2006/customXml" ds:itemID="{5C09DAD4-3FFD-6A45-8CD2-E61D7C1454FA}">
   <ds:schemaRefs>
     <ds:schemaRef ds:uri="http://schemas.openxmlformats.org/officeDocument/2006/bibliography"/>
   </ds:schemaRefs>

</xml_diff>

<commit_message>
Fill in Shopify stuff
</commit_message>
<xml_diff>
--- a/JAMES.D.HAGEMAN_resume_winter_2017.docx
+++ b/JAMES.D.HAGEMAN_resume_winter_2017.docx
@@ -157,7 +157,6 @@
           </w:rPr>
           <w:t>github.com/</w:t>
         </w:r>
-        <w:proofErr w:type="spellStart"/>
         <w:r>
           <w:rPr>
             <w:rStyle w:val="Hyperlink"/>
@@ -169,7 +168,6 @@
           </w:rPr>
           <w:t>JamesHageman</w:t>
         </w:r>
-        <w:proofErr w:type="spellEnd"/>
       </w:hyperlink>
       <w:r>
         <w:rPr>
@@ -285,7 +283,7 @@
           <w:sz w:val="20"/>
           <w:szCs w:val="20"/>
         </w:rPr>
-        <w:t>4</w:t>
+        <w:t xml:space="preserve">Production deployment, automation, and monitoring with Kubernetes, Docker, AWS, CI and </w:t>
       </w:r>
       <w:r>
         <w:rPr>
@@ -293,123 +291,7 @@
           <w:sz w:val="20"/>
           <w:szCs w:val="20"/>
         </w:rPr>
-        <w:t xml:space="preserve"> </w:t>
-      </w:r>
-      <w:proofErr w:type="spellStart"/>
-      <w:r>
-        <w:rPr>
-          <w:rFonts w:asciiTheme="majorHAnsi" w:hAnsiTheme="majorHAnsi"/>
-          <w:sz w:val="20"/>
-          <w:szCs w:val="20"/>
-        </w:rPr>
-        <w:t>years</w:t>
-      </w:r>
-      <w:r>
-        <w:rPr>
-          <w:rFonts w:asciiTheme="majorHAnsi" w:hAnsiTheme="majorHAnsi"/>
-          <w:sz w:val="20"/>
-          <w:szCs w:val="20"/>
-        </w:rPr>
-        <w:t xml:space="preserve"> experience</w:t>
-      </w:r>
-      <w:proofErr w:type="spellEnd"/>
-      <w:r>
-        <w:rPr>
-          <w:rFonts w:asciiTheme="majorHAnsi" w:hAnsiTheme="majorHAnsi"/>
-          <w:sz w:val="20"/>
-          <w:szCs w:val="20"/>
-        </w:rPr>
-        <w:t xml:space="preserve"> </w:t>
-      </w:r>
-      <w:r>
-        <w:rPr>
-          <w:rFonts w:asciiTheme="majorHAnsi" w:hAnsiTheme="majorHAnsi"/>
-          <w:sz w:val="20"/>
-          <w:szCs w:val="20"/>
-        </w:rPr>
-        <w:t>in frontend engineering</w:t>
-      </w:r>
-      <w:r>
-        <w:rPr>
-          <w:rFonts w:asciiTheme="majorHAnsi" w:hAnsiTheme="majorHAnsi"/>
-          <w:sz w:val="20"/>
-          <w:szCs w:val="20"/>
-        </w:rPr>
-        <w:t xml:space="preserve"> with React</w:t>
-      </w:r>
-      <w:r>
-        <w:rPr>
-          <w:rFonts w:asciiTheme="majorHAnsi" w:hAnsiTheme="majorHAnsi"/>
-          <w:sz w:val="20"/>
-          <w:szCs w:val="20"/>
-        </w:rPr>
-        <w:t>, Flux</w:t>
-      </w:r>
-      <w:r>
-        <w:rPr>
-          <w:rFonts w:asciiTheme="majorHAnsi" w:hAnsiTheme="majorHAnsi"/>
-          <w:sz w:val="20"/>
-          <w:szCs w:val="20"/>
-        </w:rPr>
-        <w:t>,</w:t>
-      </w:r>
-      <w:r>
-        <w:rPr>
-          <w:rFonts w:asciiTheme="majorHAnsi" w:hAnsiTheme="majorHAnsi"/>
-          <w:sz w:val="20"/>
-          <w:szCs w:val="20"/>
-        </w:rPr>
-        <w:t xml:space="preserve"> AngularJS</w:t>
-      </w:r>
-      <w:r>
-        <w:rPr>
-          <w:rFonts w:asciiTheme="majorHAnsi" w:hAnsiTheme="majorHAnsi"/>
-          <w:sz w:val="20"/>
-          <w:szCs w:val="20"/>
-        </w:rPr>
-        <w:t xml:space="preserve"> and </w:t>
-      </w:r>
-      <w:proofErr w:type="gramStart"/>
-      <w:r>
-        <w:rPr>
-          <w:rFonts w:asciiTheme="majorHAnsi" w:hAnsiTheme="majorHAnsi"/>
-          <w:sz w:val="20"/>
-          <w:szCs w:val="20"/>
-        </w:rPr>
-        <w:t>T</w:t>
-      </w:r>
-      <w:r>
-        <w:rPr>
-          <w:rFonts w:asciiTheme="majorHAnsi" w:hAnsiTheme="majorHAnsi"/>
-          <w:sz w:val="20"/>
-          <w:szCs w:val="20"/>
-        </w:rPr>
-        <w:t>est Driven</w:t>
-      </w:r>
-      <w:proofErr w:type="gramEnd"/>
-      <w:r>
-        <w:rPr>
-          <w:rFonts w:asciiTheme="majorHAnsi" w:hAnsiTheme="majorHAnsi"/>
-          <w:sz w:val="20"/>
-          <w:szCs w:val="20"/>
-        </w:rPr>
-        <w:t xml:space="preserve"> </w:t>
-      </w:r>
-      <w:r>
-        <w:rPr>
-          <w:rFonts w:asciiTheme="majorHAnsi" w:hAnsiTheme="majorHAnsi"/>
-          <w:sz w:val="20"/>
-          <w:szCs w:val="20"/>
-        </w:rPr>
-        <w:t>D</w:t>
-      </w:r>
-      <w:r>
-        <w:rPr>
-          <w:rFonts w:asciiTheme="majorHAnsi" w:hAnsiTheme="majorHAnsi"/>
-          <w:sz w:val="20"/>
-          <w:szCs w:val="20"/>
-        </w:rPr>
-        <w:t>evelopment</w:t>
+        <w:t>DataDog</w:t>
       </w:r>
     </w:p>
     <w:p>
@@ -433,7 +315,7 @@
           <w:sz w:val="20"/>
           <w:szCs w:val="20"/>
         </w:rPr>
-        <w:t>4</w:t>
+        <w:t>F</w:t>
       </w:r>
       <w:r>
         <w:rPr>
@@ -441,6 +323,14 @@
           <w:sz w:val="20"/>
           <w:szCs w:val="20"/>
         </w:rPr>
+        <w:t>rontend engineering</w:t>
+      </w:r>
+      <w:r>
+        <w:rPr>
+          <w:rFonts w:asciiTheme="majorHAnsi" w:hAnsiTheme="majorHAnsi"/>
+          <w:sz w:val="20"/>
+          <w:szCs w:val="20"/>
+        </w:rPr>
         <w:t xml:space="preserve"> </w:t>
       </w:r>
       <w:r>
@@ -449,7 +339,7 @@
           <w:sz w:val="20"/>
           <w:szCs w:val="20"/>
         </w:rPr>
-        <w:t>years</w:t>
+        <w:t xml:space="preserve">in JavaScript </w:t>
       </w:r>
       <w:r>
         <w:rPr>
@@ -457,25 +347,63 @@
           <w:sz w:val="20"/>
           <w:szCs w:val="20"/>
         </w:rPr>
+        <w:t>with React</w:t>
+      </w:r>
+      <w:r>
+        <w:rPr>
+          <w:rFonts w:asciiTheme="majorHAnsi" w:hAnsiTheme="majorHAnsi"/>
+          <w:sz w:val="20"/>
+          <w:szCs w:val="20"/>
+        </w:rPr>
+        <w:t xml:space="preserve">, </w:t>
+      </w:r>
+      <w:r>
+        <w:rPr>
+          <w:rFonts w:asciiTheme="majorHAnsi" w:hAnsiTheme="majorHAnsi"/>
+          <w:sz w:val="20"/>
+          <w:szCs w:val="20"/>
+        </w:rPr>
+        <w:t xml:space="preserve">Redux, </w:t>
+      </w:r>
+      <w:r>
+        <w:rPr>
+          <w:rFonts w:asciiTheme="majorHAnsi" w:hAnsiTheme="majorHAnsi"/>
+          <w:sz w:val="20"/>
+          <w:szCs w:val="20"/>
+        </w:rPr>
+        <w:t>AngularJS</w:t>
+      </w:r>
+      <w:r>
+        <w:rPr>
+          <w:rFonts w:asciiTheme="majorHAnsi" w:hAnsiTheme="majorHAnsi"/>
+          <w:sz w:val="20"/>
+          <w:szCs w:val="20"/>
+        </w:rPr>
+        <w:t xml:space="preserve">, </w:t>
+      </w:r>
+      <w:r>
+        <w:rPr>
+          <w:rFonts w:asciiTheme="majorHAnsi" w:hAnsiTheme="majorHAnsi"/>
+          <w:sz w:val="20"/>
+          <w:szCs w:val="20"/>
+        </w:rPr>
+        <w:t>Test-Driven</w:t>
+      </w:r>
+      <w:r>
+        <w:rPr>
+          <w:rFonts w:asciiTheme="majorHAnsi" w:hAnsiTheme="majorHAnsi"/>
+          <w:sz w:val="20"/>
+          <w:szCs w:val="20"/>
+        </w:rPr>
         <w:t xml:space="preserve"> </w:t>
       </w:r>
       <w:r>
         <w:rPr>
-          <w:rFonts w:asciiTheme="majorHAnsi" w:eastAsia="Calibri" w:hAnsiTheme="majorHAnsi" w:cs="Calibri"/>
-          <w:color w:val="auto"/>
-          <w:sz w:val="20"/>
-          <w:szCs w:val="20"/>
-          <w:lang w:val="en-US"/>
-        </w:rPr>
-        <w:t>experience</w:t>
-      </w:r>
-      <w:r>
-        <w:rPr>
           <w:rFonts w:asciiTheme="majorHAnsi" w:hAnsiTheme="majorHAnsi"/>
           <w:sz w:val="20"/>
           <w:szCs w:val="20"/>
         </w:rPr>
-        <w:t xml:space="preserve"> in backend development with </w:t>
+        <w:t>D</w:t>
       </w:r>
       <w:r>
         <w:rPr>
@@ -483,55 +411,7 @@
           <w:sz w:val="20"/>
           <w:szCs w:val="20"/>
         </w:rPr>
-        <w:t>Node.js,</w:t>
-      </w:r>
-      <w:r>
-        <w:rPr>
-          <w:rFonts w:asciiTheme="majorHAnsi" w:hAnsiTheme="majorHAnsi"/>
-          <w:sz w:val="20"/>
-          <w:szCs w:val="20"/>
-        </w:rPr>
-        <w:t xml:space="preserve"> Express,</w:t>
-      </w:r>
-      <w:r>
-        <w:rPr>
-          <w:rFonts w:asciiTheme="majorHAnsi" w:hAnsiTheme="majorHAnsi"/>
-          <w:sz w:val="20"/>
-          <w:szCs w:val="20"/>
-        </w:rPr>
-        <w:t xml:space="preserve"> </w:t>
-      </w:r>
-      <w:r>
-        <w:rPr>
-          <w:rFonts w:asciiTheme="majorHAnsi" w:hAnsiTheme="majorHAnsi"/>
-          <w:sz w:val="20"/>
-          <w:szCs w:val="20"/>
-        </w:rPr>
-        <w:t>PHP, SQL,</w:t>
-      </w:r>
-      <w:r>
-        <w:rPr>
-          <w:rFonts w:asciiTheme="majorHAnsi" w:hAnsiTheme="majorHAnsi"/>
-          <w:sz w:val="20"/>
-          <w:szCs w:val="20"/>
-        </w:rPr>
-        <w:t xml:space="preserve"> </w:t>
-      </w:r>
-      <w:r>
-        <w:rPr>
-          <w:rFonts w:asciiTheme="majorHAnsi" w:hAnsiTheme="majorHAnsi"/>
-          <w:sz w:val="20"/>
-          <w:szCs w:val="20"/>
-        </w:rPr>
-        <w:t xml:space="preserve">and </w:t>
-      </w:r>
-      <w:r>
-        <w:rPr>
-          <w:rFonts w:asciiTheme="majorHAnsi" w:hAnsiTheme="majorHAnsi"/>
-          <w:sz w:val="20"/>
-          <w:szCs w:val="20"/>
-        </w:rPr>
-        <w:t>Websockets</w:t>
+        <w:t>evelopment</w:t>
       </w:r>
     </w:p>
     <w:p>
@@ -555,7 +435,7 @@
           <w:sz w:val="20"/>
           <w:szCs w:val="20"/>
         </w:rPr>
-        <w:t>Experience</w:t>
+        <w:t>Backend d</w:t>
       </w:r>
       <w:r>
         <w:rPr>
@@ -563,7 +443,7 @@
           <w:sz w:val="20"/>
           <w:szCs w:val="20"/>
         </w:rPr>
-        <w:t>d with MVC web architecture and</w:t>
+        <w:t xml:space="preserve">evelopment with </w:t>
       </w:r>
       <w:r>
         <w:rPr>
@@ -571,6 +451,22 @@
           <w:sz w:val="20"/>
           <w:szCs w:val="20"/>
         </w:rPr>
+        <w:t xml:space="preserve">Ruby on Rails, </w:t>
+      </w:r>
+      <w:r>
+        <w:rPr>
+          <w:rFonts w:asciiTheme="majorHAnsi" w:hAnsiTheme="majorHAnsi"/>
+          <w:sz w:val="20"/>
+          <w:szCs w:val="20"/>
+        </w:rPr>
+        <w:t>Node.js,</w:t>
+      </w:r>
+      <w:r>
+        <w:rPr>
+          <w:rFonts w:asciiTheme="majorHAnsi" w:hAnsiTheme="majorHAnsi"/>
+          <w:sz w:val="20"/>
+          <w:szCs w:val="20"/>
+        </w:rPr>
         <w:t xml:space="preserve"> </w:t>
       </w:r>
       <w:r>
@@ -579,7 +475,7 @@
           <w:sz w:val="20"/>
           <w:szCs w:val="20"/>
         </w:rPr>
-        <w:t xml:space="preserve">delivering </w:t>
+        <w:t>PHP, SQL,</w:t>
       </w:r>
       <w:r>
         <w:rPr>
@@ -587,7 +483,7 @@
           <w:sz w:val="20"/>
           <w:szCs w:val="20"/>
         </w:rPr>
-        <w:t>full end-to-end features</w:t>
+        <w:t xml:space="preserve"> </w:t>
       </w:r>
       <w:r>
         <w:rPr>
@@ -595,7 +491,7 @@
           <w:sz w:val="20"/>
           <w:szCs w:val="20"/>
         </w:rPr>
-        <w:t xml:space="preserve"> with tight deadlines</w:t>
+        <w:t>Websockets</w:t>
       </w:r>
       <w:r>
         <w:rPr>
@@ -603,7 +499,7 @@
           <w:sz w:val="20"/>
           <w:szCs w:val="20"/>
         </w:rPr>
-        <w:t xml:space="preserve"> </w:t>
+        <w:t>, ElasticSearch and Kafka</w:t>
       </w:r>
     </w:p>
     <w:p>
@@ -635,17 +531,7 @@
           <w:b/>
           <w:color w:val="17365D"/>
         </w:rPr>
-        <w:t>PROFESSIONAL EXPERIEN</w:t>
-      </w:r>
-      <w:bookmarkStart w:id="0" w:name="_GoBack"/>
-      <w:bookmarkEnd w:id="0"/>
-      <w:r>
-        <w:rPr>
-          <w:rFonts w:ascii="Calibri" w:hAnsi="Calibri"/>
-          <w:b/>
-          <w:color w:val="17365D"/>
-        </w:rPr>
-        <w:t>CE</w:t>
+        <w:t>PROFESSIONAL EXPERIENCE</w:t>
       </w:r>
     </w:p>
     <w:p>
@@ -692,15 +578,7 @@
           <w:sz w:val="20"/>
           <w:szCs w:val="20"/>
         </w:rPr>
-        <w:t xml:space="preserve">Production Engineering </w:t>
-      </w:r>
-      <w:r>
-        <w:rPr>
-          <w:rFonts w:ascii="Calibri" w:hAnsi="Calibri"/>
-          <w:sz w:val="20"/>
-          <w:szCs w:val="20"/>
-        </w:rPr>
-        <w:t>Intern</w:t>
+        <w:t>Production Engineering Intern</w:t>
       </w:r>
       <w:r>
         <w:rPr>
@@ -845,7 +723,7 @@
           <w:sz w:val="20"/>
           <w:szCs w:val="20"/>
         </w:rPr>
-        <w:t>ElasticSearch failovers</w:t>
+        <w:t>Implemented DNS-based failover for ElasticSearch clusters, reducing incident response time</w:t>
       </w:r>
     </w:p>
     <w:p>
@@ -868,7 +746,7 @@
           <w:sz w:val="20"/>
           <w:szCs w:val="20"/>
         </w:rPr>
-        <w:t>Resilient indexing</w:t>
+        <w:t>Refactored ElasticSearch indexing to be interruptible and resilient, unblocking our product teams</w:t>
       </w:r>
     </w:p>
     <w:p>
@@ -885,34 +763,14 @@
           <w:szCs w:val="20"/>
         </w:rPr>
       </w:pPr>
-      <w:proofErr w:type="spellStart"/>
-      <w:r>
-        <w:rPr>
-          <w:rFonts w:asciiTheme="minorHAnsi" w:hAnsiTheme="minorHAnsi"/>
-          <w:sz w:val="20"/>
-          <w:szCs w:val="20"/>
-        </w:rPr>
-        <w:t>Elasticsearch</w:t>
-      </w:r>
-      <w:proofErr w:type="spellEnd"/>
-      <w:r>
-        <w:rPr>
-          <w:rFonts w:asciiTheme="minorHAnsi" w:hAnsiTheme="minorHAnsi"/>
-          <w:sz w:val="20"/>
-          <w:szCs w:val="20"/>
-        </w:rPr>
-        <w:t xml:space="preserve"> 6 zero-</w:t>
-      </w:r>
-      <w:proofErr w:type="gramStart"/>
-      <w:r>
-        <w:rPr>
-          <w:rFonts w:asciiTheme="minorHAnsi" w:hAnsiTheme="minorHAnsi"/>
-          <w:sz w:val="20"/>
-          <w:szCs w:val="20"/>
-        </w:rPr>
-        <w:t>downtime  migration</w:t>
-      </w:r>
-      <w:proofErr w:type="gramEnd"/>
+      <w:r>
+        <w:rPr>
+          <w:rFonts w:asciiTheme="minorHAnsi" w:hAnsiTheme="minorHAnsi"/>
+          <w:sz w:val="20"/>
+          <w:szCs w:val="20"/>
+        </w:rPr>
+        <w:t>Architected a zero downtime ElasticSearch version upgrade using multiple clusters and CI pipelines</w:t>
+      </w:r>
     </w:p>
     <w:p>
       <w:pPr>
@@ -934,7 +792,23 @@
           <w:sz w:val="20"/>
           <w:szCs w:val="20"/>
         </w:rPr>
-        <w:t>Safe Kafka topic deletion</w:t>
+        <w:t xml:space="preserve">Built a safe topic deletion mechanism for Kakfa, allowing teams to </w:t>
+      </w:r>
+      <w:r>
+        <w:rPr>
+          <w:rFonts w:asciiTheme="minorHAnsi" w:hAnsiTheme="minorHAnsi"/>
+          <w:sz w:val="20"/>
+          <w:szCs w:val="20"/>
+        </w:rPr>
+        <w:t>iterate</w:t>
+      </w:r>
+      <w:r>
+        <w:rPr>
+          <w:rFonts w:asciiTheme="minorHAnsi" w:hAnsiTheme="minorHAnsi"/>
+          <w:sz w:val="20"/>
+          <w:szCs w:val="20"/>
+        </w:rPr>
+        <w:t xml:space="preserve"> without risking data loss</w:t>
       </w:r>
     </w:p>
     <w:p>
@@ -1061,7 +935,6 @@
         </w:rPr>
         <w:tab/>
       </w:r>
-      <w:proofErr w:type="gramStart"/>
       <w:r>
         <w:rPr>
           <w:rFonts w:ascii="Calibri" w:hAnsi="Calibri"/>
@@ -1069,16 +942,7 @@
           <w:szCs w:val="20"/>
         </w:rPr>
         <w:tab/>
-        <w:t xml:space="preserve">  January</w:t>
-      </w:r>
-      <w:proofErr w:type="gramEnd"/>
-      <w:r>
-        <w:rPr>
-          <w:rFonts w:ascii="Calibri" w:hAnsi="Calibri"/>
-          <w:sz w:val="20"/>
-          <w:szCs w:val="20"/>
-        </w:rPr>
-        <w:t xml:space="preserve"> 2017</w:t>
+        <w:t xml:space="preserve">  January 2017</w:t>
       </w:r>
       <w:r>
         <w:rPr>
@@ -1133,7 +997,47 @@
           <w:sz w:val="20"/>
           <w:szCs w:val="20"/>
         </w:rPr>
-        <w:t>Script Error Reporting</w:t>
+        <w:t xml:space="preserve">Shipped </w:t>
+      </w:r>
+      <w:r>
+        <w:rPr>
+          <w:rFonts w:asciiTheme="minorHAnsi" w:hAnsiTheme="minorHAnsi"/>
+          <w:sz w:val="20"/>
+          <w:szCs w:val="20"/>
+        </w:rPr>
+        <w:t xml:space="preserve">merchant-facing error reporting for Shopify Scripts </w:t>
+      </w:r>
+      <w:r>
+        <w:rPr>
+          <w:rFonts w:asciiTheme="minorHAnsi" w:hAnsiTheme="minorHAnsi"/>
+          <w:sz w:val="20"/>
+          <w:szCs w:val="20"/>
+        </w:rPr>
+        <w:t>using Ruby, Kafka, Sentry, and React</w:t>
+      </w:r>
+      <w:r>
+        <w:rPr>
+          <w:rFonts w:asciiTheme="minorHAnsi" w:hAnsiTheme="minorHAnsi"/>
+          <w:sz w:val="20"/>
+          <w:szCs w:val="20"/>
+        </w:rPr>
+        <w:t xml:space="preserve"> -</w:t>
+      </w:r>
+      <w:r>
+        <w:rPr>
+          <w:rFonts w:asciiTheme="minorHAnsi" w:hAnsiTheme="minorHAnsi"/>
+          <w:sz w:val="20"/>
+          <w:szCs w:val="20"/>
+        </w:rPr>
+        <w:t xml:space="preserve"> increasing </w:t>
+      </w:r>
+      <w:r>
+        <w:rPr>
+          <w:rFonts w:asciiTheme="minorHAnsi" w:hAnsiTheme="minorHAnsi"/>
+          <w:sz w:val="20"/>
+          <w:szCs w:val="20"/>
+        </w:rPr>
+        <w:t>merchant trust and decreasing support load from broken scripts</w:t>
       </w:r>
     </w:p>
     <w:p>
@@ -1150,6 +1054,14 @@
           <w:szCs w:val="20"/>
         </w:rPr>
       </w:pPr>
+      <w:r>
+        <w:rPr>
+          <w:rFonts w:asciiTheme="minorHAnsi" w:hAnsiTheme="minorHAnsi"/>
+          <w:sz w:val="20"/>
+          <w:szCs w:val="20"/>
+        </w:rPr>
+        <w:t>Streamlined customer migrations to Shopify Plus by developing the Bulk Customer Invites app</w:t>
+      </w:r>
     </w:p>
     <w:p>
       <w:pPr>
@@ -1171,7 +1083,172 @@
           <w:sz w:val="20"/>
           <w:szCs w:val="20"/>
         </w:rPr>
-        <w:t>Bulk Account Inviter</w:t>
+        <w:t xml:space="preserve">Deployed </w:t>
+      </w:r>
+      <w:r>
+        <w:rPr>
+          <w:rFonts w:asciiTheme="minorHAnsi" w:hAnsiTheme="minorHAnsi"/>
+          <w:sz w:val="20"/>
+          <w:szCs w:val="20"/>
+        </w:rPr>
+        <w:t xml:space="preserve">and monitored </w:t>
+      </w:r>
+      <w:r>
+        <w:rPr>
+          <w:rFonts w:asciiTheme="minorHAnsi" w:hAnsiTheme="minorHAnsi"/>
+          <w:sz w:val="20"/>
+          <w:szCs w:val="20"/>
+        </w:rPr>
+        <w:t>new production services with Kubernetes</w:t>
+      </w:r>
+      <w:r>
+        <w:rPr>
+          <w:rFonts w:asciiTheme="minorHAnsi" w:hAnsiTheme="minorHAnsi"/>
+          <w:sz w:val="20"/>
+          <w:szCs w:val="20"/>
+        </w:rPr>
+        <w:t xml:space="preserve">, </w:t>
+      </w:r>
+      <w:r>
+        <w:rPr>
+          <w:rFonts w:asciiTheme="minorHAnsi" w:hAnsiTheme="minorHAnsi"/>
+          <w:sz w:val="20"/>
+          <w:szCs w:val="20"/>
+        </w:rPr>
+        <w:t xml:space="preserve">CI, </w:t>
+      </w:r>
+      <w:r>
+        <w:rPr>
+          <w:rFonts w:asciiTheme="minorHAnsi" w:hAnsiTheme="minorHAnsi"/>
+          <w:sz w:val="20"/>
+          <w:szCs w:val="20"/>
+        </w:rPr>
+        <w:t xml:space="preserve">and </w:t>
+      </w:r>
+      <w:r>
+        <w:rPr>
+          <w:rFonts w:asciiTheme="minorHAnsi" w:hAnsiTheme="minorHAnsi"/>
+          <w:sz w:val="20"/>
+          <w:szCs w:val="20"/>
+        </w:rPr>
+        <w:t>DataDog</w:t>
+      </w:r>
+    </w:p>
+    <w:p>
+      <w:pPr>
+        <w:rPr>
+          <w:rFonts w:ascii="Calibri" w:hAnsi="Calibri"/>
+          <w:b/>
+          <w:sz w:val="20"/>
+          <w:szCs w:val="20"/>
+        </w:rPr>
+      </w:pPr>
+      <w:r>
+        <w:rPr>
+          <w:rFonts w:ascii="Calibri" w:hAnsi="Calibri"/>
+          <w:b/>
+          <w:sz w:val="20"/>
+          <w:szCs w:val="20"/>
+        </w:rPr>
+        <w:t>Rangle.io</w:t>
+      </w:r>
+      <w:r>
+        <w:rPr>
+          <w:rFonts w:ascii="Calibri" w:hAnsi="Calibri"/>
+          <w:b/>
+          <w:sz w:val="20"/>
+          <w:szCs w:val="20"/>
+        </w:rPr>
+        <w:t xml:space="preserve"> </w:t>
+      </w:r>
+      <w:r>
+        <w:rPr>
+          <w:rFonts w:ascii="Calibri" w:hAnsi="Calibri"/>
+          <w:sz w:val="20"/>
+          <w:szCs w:val="20"/>
+        </w:rPr>
+        <w:t>JavaScript Developer,</w:t>
+      </w:r>
+      <w:r>
+        <w:rPr>
+          <w:rFonts w:ascii="Calibri" w:hAnsi="Calibri"/>
+          <w:b/>
+          <w:sz w:val="20"/>
+          <w:szCs w:val="20"/>
+        </w:rPr>
+        <w:t xml:space="preserve"> </w:t>
+      </w:r>
+      <w:r>
+        <w:rPr>
+          <w:rFonts w:ascii="Calibri" w:hAnsi="Calibri"/>
+          <w:sz w:val="20"/>
+          <w:szCs w:val="20"/>
+        </w:rPr>
+        <w:t>Toronto Ontario</w:t>
+      </w:r>
+      <w:r>
+        <w:rPr>
+          <w:rFonts w:ascii="Calibri" w:hAnsi="Calibri"/>
+          <w:sz w:val="20"/>
+          <w:szCs w:val="20"/>
+        </w:rPr>
+        <w:t xml:space="preserve">      </w:t>
+      </w:r>
+      <w:r>
+        <w:rPr>
+          <w:rFonts w:ascii="Calibri" w:hAnsi="Calibri"/>
+          <w:sz w:val="20"/>
+          <w:szCs w:val="20"/>
+        </w:rPr>
+        <w:t xml:space="preserve">      </w:t>
+      </w:r>
+      <w:r>
+        <w:rPr>
+          <w:rFonts w:ascii="Calibri" w:hAnsi="Calibri"/>
+          <w:sz w:val="20"/>
+          <w:szCs w:val="20"/>
+        </w:rPr>
+        <w:t xml:space="preserve"> </w:t>
+      </w:r>
+      <w:r>
+        <w:rPr>
+          <w:rFonts w:ascii="Calibri" w:hAnsi="Calibri"/>
+          <w:sz w:val="20"/>
+          <w:szCs w:val="20"/>
+        </w:rPr>
+        <w:t xml:space="preserve">                                                     </w:t>
+      </w:r>
+      <w:r>
+        <w:rPr>
+          <w:rFonts w:ascii="Calibri" w:hAnsi="Calibri"/>
+          <w:sz w:val="20"/>
+          <w:szCs w:val="20"/>
+        </w:rPr>
+        <w:t xml:space="preserve">          </w:t>
+      </w:r>
+      <w:r>
+        <w:rPr>
+          <w:rFonts w:ascii="Calibri" w:hAnsi="Calibri"/>
+          <w:sz w:val="20"/>
+          <w:szCs w:val="20"/>
+        </w:rPr>
+        <w:t xml:space="preserve">May 2016 </w:t>
+      </w:r>
+      <w:r>
+        <w:rPr>
+          <w:rFonts w:ascii="Calibri" w:hAnsi="Calibri"/>
+          <w:sz w:val="20"/>
+          <w:szCs w:val="20"/>
+        </w:rPr>
+        <w:t>-</w:t>
+      </w:r>
+      <w:r>
+        <w:rPr>
+          <w:rFonts w:ascii="Calibri" w:hAnsi="Calibri"/>
+          <w:sz w:val="20"/>
+          <w:szCs w:val="20"/>
+        </w:rPr>
+        <w:t xml:space="preserve"> August 2016</w:t>
       </w:r>
     </w:p>
     <w:p>
@@ -1188,29 +1265,97 @@
           <w:szCs w:val="20"/>
         </w:rPr>
       </w:pPr>
-    </w:p>
-    <w:p>
-      <w:pPr>
-        <w:rPr>
-          <w:rFonts w:ascii="Calibri" w:hAnsi="Calibri"/>
-          <w:b/>
-          <w:sz w:val="20"/>
-          <w:szCs w:val="20"/>
-        </w:rPr>
-      </w:pPr>
-      <w:r>
-        <w:rPr>
-          <w:rFonts w:ascii="Calibri" w:hAnsi="Calibri"/>
-          <w:b/>
-          <w:sz w:val="20"/>
-          <w:szCs w:val="20"/>
-        </w:rPr>
-        <w:t>Rangle.io</w:t>
-      </w:r>
-      <w:r>
-        <w:rPr>
-          <w:rFonts w:ascii="Calibri" w:hAnsi="Calibri"/>
-          <w:b/>
+      <w:r>
+        <w:rPr>
+          <w:rFonts w:asciiTheme="minorHAnsi" w:hAnsiTheme="minorHAnsi"/>
+          <w:sz w:val="20"/>
+          <w:szCs w:val="20"/>
+        </w:rPr>
+        <w:t xml:space="preserve">Developed </w:t>
+      </w:r>
+      <w:r>
+        <w:rPr>
+          <w:rFonts w:asciiTheme="minorHAnsi" w:hAnsiTheme="minorHAnsi"/>
+          <w:sz w:val="20"/>
+          <w:szCs w:val="20"/>
+        </w:rPr>
+        <w:t>the new</w:t>
+      </w:r>
+      <w:r>
+        <w:rPr>
+          <w:rFonts w:asciiTheme="minorHAnsi" w:hAnsiTheme="minorHAnsi"/>
+          <w:sz w:val="20"/>
+          <w:szCs w:val="20"/>
+        </w:rPr>
+        <w:t xml:space="preserve"> e-c</w:t>
+      </w:r>
+      <w:r>
+        <w:rPr>
+          <w:rFonts w:asciiTheme="minorHAnsi" w:hAnsiTheme="minorHAnsi"/>
+          <w:sz w:val="20"/>
+          <w:szCs w:val="20"/>
+        </w:rPr>
+        <w:t xml:space="preserve">ommerce </w:t>
+      </w:r>
+      <w:r>
+        <w:rPr>
+          <w:rFonts w:asciiTheme="minorHAnsi" w:hAnsiTheme="minorHAnsi"/>
+          <w:sz w:val="20"/>
+          <w:szCs w:val="20"/>
+        </w:rPr>
+        <w:t xml:space="preserve">platform </w:t>
+      </w:r>
+      <w:r>
+        <w:rPr>
+          <w:rFonts w:asciiTheme="minorHAnsi" w:hAnsiTheme="minorHAnsi"/>
+          <w:sz w:val="20"/>
+          <w:szCs w:val="20"/>
+        </w:rPr>
+        <w:t xml:space="preserve">for </w:t>
+      </w:r>
+      <w:r>
+        <w:rPr>
+          <w:rFonts w:asciiTheme="minorHAnsi" w:hAnsiTheme="minorHAnsi"/>
+          <w:sz w:val="20"/>
+          <w:szCs w:val="20"/>
+        </w:rPr>
+        <w:t xml:space="preserve">Aldo Shoes </w:t>
+      </w:r>
+      <w:r>
+        <w:rPr>
+          <w:rFonts w:asciiTheme="minorHAnsi" w:hAnsiTheme="minorHAnsi"/>
+          <w:sz w:val="20"/>
+          <w:szCs w:val="20"/>
+        </w:rPr>
+        <w:t xml:space="preserve">with </w:t>
+      </w:r>
+      <w:r>
+        <w:rPr>
+          <w:rFonts w:asciiTheme="minorHAnsi" w:hAnsiTheme="minorHAnsi"/>
+          <w:sz w:val="20"/>
+          <w:szCs w:val="20"/>
+        </w:rPr>
+        <w:t>React, Redux, Redux-Saga</w:t>
+      </w:r>
+      <w:r>
+        <w:rPr>
+          <w:rFonts w:asciiTheme="minorHAnsi" w:hAnsiTheme="minorHAnsi"/>
+          <w:sz w:val="20"/>
+          <w:szCs w:val="20"/>
+        </w:rPr>
+        <w:t>, Ramda</w:t>
+      </w:r>
+      <w:r>
+        <w:rPr>
+          <w:rFonts w:asciiTheme="minorHAnsi" w:hAnsiTheme="minorHAnsi"/>
+          <w:sz w:val="20"/>
+          <w:szCs w:val="20"/>
+        </w:rPr>
+        <w:t xml:space="preserve"> and functional programming</w:t>
+      </w:r>
+      <w:r>
+        <w:rPr>
+          <w:rFonts w:asciiTheme="minorHAnsi" w:hAnsiTheme="minorHAnsi"/>
           <w:sz w:val="20"/>
           <w:szCs w:val="20"/>
         </w:rPr>
@@ -1218,92 +1363,43 @@
       </w:r>
       <w:r>
         <w:rPr>
-          <w:rFonts w:ascii="Calibri" w:hAnsi="Calibri"/>
-          <w:sz w:val="20"/>
-          <w:szCs w:val="20"/>
-        </w:rPr>
-        <w:t>JavaScript Developer,</w:t>
-      </w:r>
-      <w:r>
-        <w:rPr>
-          <w:rFonts w:ascii="Calibri" w:hAnsi="Calibri"/>
-          <w:b/>
-          <w:sz w:val="20"/>
-          <w:szCs w:val="20"/>
-        </w:rPr>
-        <w:t xml:space="preserve"> </w:t>
-      </w:r>
-      <w:r>
-        <w:rPr>
-          <w:rFonts w:ascii="Calibri" w:hAnsi="Calibri"/>
-          <w:sz w:val="20"/>
-          <w:szCs w:val="20"/>
-        </w:rPr>
-        <w:t>Toronto Ontario</w:t>
-      </w:r>
-      <w:r>
-        <w:rPr>
-          <w:rFonts w:ascii="Calibri" w:hAnsi="Calibri"/>
-          <w:sz w:val="20"/>
-          <w:szCs w:val="20"/>
-        </w:rPr>
-        <w:t xml:space="preserve">      </w:t>
-      </w:r>
-      <w:r>
-        <w:rPr>
-          <w:rFonts w:ascii="Calibri" w:hAnsi="Calibri"/>
-          <w:sz w:val="20"/>
-          <w:szCs w:val="20"/>
-        </w:rPr>
-        <w:t xml:space="preserve">      </w:t>
-      </w:r>
-      <w:r>
-        <w:rPr>
-          <w:rFonts w:ascii="Calibri" w:hAnsi="Calibri"/>
-          <w:sz w:val="20"/>
-          <w:szCs w:val="20"/>
-        </w:rPr>
-        <w:t xml:space="preserve"> </w:t>
-      </w:r>
-      <w:r>
-        <w:rPr>
-          <w:rFonts w:ascii="Calibri" w:hAnsi="Calibri"/>
-          <w:sz w:val="20"/>
-          <w:szCs w:val="20"/>
-        </w:rPr>
-        <w:t xml:space="preserve">                                                     </w:t>
-      </w:r>
-      <w:r>
-        <w:rPr>
-          <w:rFonts w:ascii="Calibri" w:hAnsi="Calibri"/>
-          <w:sz w:val="20"/>
-          <w:szCs w:val="20"/>
-        </w:rPr>
-        <w:t xml:space="preserve">          </w:t>
-      </w:r>
-      <w:r>
-        <w:rPr>
-          <w:rFonts w:ascii="Calibri" w:hAnsi="Calibri"/>
-          <w:sz w:val="20"/>
-          <w:szCs w:val="20"/>
-        </w:rPr>
-        <w:t xml:space="preserve">May 2016 </w:t>
-      </w:r>
-      <w:r>
-        <w:rPr>
-          <w:rFonts w:ascii="Calibri" w:hAnsi="Calibri"/>
-          <w:sz w:val="20"/>
-          <w:szCs w:val="20"/>
-        </w:rPr>
-        <w:t>-</w:t>
-      </w:r>
-      <w:r>
-        <w:rPr>
-          <w:rFonts w:ascii="Calibri" w:hAnsi="Calibri"/>
-          <w:sz w:val="20"/>
-          <w:szCs w:val="20"/>
-        </w:rPr>
-        <w:t xml:space="preserve"> August 2016</w:t>
+          <w:rFonts w:asciiTheme="minorHAnsi" w:hAnsiTheme="minorHAnsi"/>
+          <w:sz w:val="20"/>
+          <w:szCs w:val="20"/>
+        </w:rPr>
+        <w:t>to make the frontend code</w:t>
+      </w:r>
+      <w:r>
+        <w:rPr>
+          <w:rFonts w:asciiTheme="minorHAnsi" w:hAnsiTheme="minorHAnsi"/>
+          <w:sz w:val="20"/>
+          <w:szCs w:val="20"/>
+        </w:rPr>
+        <w:t xml:space="preserve"> modular</w:t>
+      </w:r>
+      <w:r>
+        <w:rPr>
+          <w:rFonts w:asciiTheme="minorHAnsi" w:hAnsiTheme="minorHAnsi"/>
+          <w:sz w:val="20"/>
+          <w:szCs w:val="20"/>
+        </w:rPr>
+        <w:t>,</w:t>
+      </w:r>
+      <w:r>
+        <w:rPr>
+          <w:rFonts w:asciiTheme="minorHAnsi" w:hAnsiTheme="minorHAnsi"/>
+          <w:sz w:val="20"/>
+          <w:szCs w:val="20"/>
+        </w:rPr>
+        <w:t xml:space="preserve"> scalable</w:t>
+      </w:r>
+      <w:r>
+        <w:rPr>
+          <w:rFonts w:asciiTheme="minorHAnsi" w:hAnsiTheme="minorHAnsi"/>
+          <w:sz w:val="20"/>
+          <w:szCs w:val="20"/>
+        </w:rPr>
+        <w:t xml:space="preserve"> and fast</w:t>
       </w:r>
     </w:p>
     <w:p>
@@ -1322,107 +1418,59 @@
       </w:pPr>
       <w:r>
         <w:rPr>
-          <w:rFonts w:asciiTheme="minorHAnsi" w:hAnsiTheme="minorHAnsi"/>
-          <w:sz w:val="20"/>
-          <w:szCs w:val="20"/>
-        </w:rPr>
-        <w:t xml:space="preserve">Developed </w:t>
-      </w:r>
-      <w:r>
-        <w:rPr>
-          <w:rFonts w:asciiTheme="minorHAnsi" w:hAnsiTheme="minorHAnsi"/>
-          <w:sz w:val="20"/>
-          <w:szCs w:val="20"/>
-        </w:rPr>
-        <w:t>a critical e-c</w:t>
-      </w:r>
-      <w:r>
-        <w:rPr>
-          <w:rFonts w:asciiTheme="minorHAnsi" w:hAnsiTheme="minorHAnsi"/>
-          <w:sz w:val="20"/>
-          <w:szCs w:val="20"/>
-        </w:rPr>
-        <w:t>ommerce project for a major retail client</w:t>
-      </w:r>
-      <w:r>
-        <w:rPr>
-          <w:rFonts w:asciiTheme="minorHAnsi" w:hAnsiTheme="minorHAnsi"/>
-          <w:sz w:val="20"/>
-          <w:szCs w:val="20"/>
-        </w:rPr>
-        <w:t xml:space="preserve"> with </w:t>
-      </w:r>
-      <w:r>
-        <w:rPr>
-          <w:rFonts w:asciiTheme="minorHAnsi" w:hAnsiTheme="minorHAnsi"/>
-          <w:sz w:val="20"/>
-          <w:szCs w:val="20"/>
-        </w:rPr>
-        <w:t>React, Redux, Redux-Saga</w:t>
-      </w:r>
-      <w:r>
-        <w:rPr>
-          <w:rFonts w:asciiTheme="minorHAnsi" w:hAnsiTheme="minorHAnsi"/>
-          <w:sz w:val="20"/>
-          <w:szCs w:val="20"/>
-        </w:rPr>
-        <w:t>, Ramda</w:t>
-      </w:r>
-      <w:r>
-        <w:rPr>
-          <w:rFonts w:asciiTheme="minorHAnsi" w:hAnsiTheme="minorHAnsi"/>
-          <w:sz w:val="20"/>
-          <w:szCs w:val="20"/>
-        </w:rPr>
-        <w:t xml:space="preserve"> and functional programming</w:t>
-      </w:r>
-      <w:r>
-        <w:rPr>
-          <w:rFonts w:asciiTheme="minorHAnsi" w:hAnsiTheme="minorHAnsi"/>
-          <w:sz w:val="20"/>
-          <w:szCs w:val="20"/>
-        </w:rPr>
-        <w:t xml:space="preserve"> </w:t>
-      </w:r>
-      <w:r>
-        <w:rPr>
-          <w:rFonts w:asciiTheme="minorHAnsi" w:hAnsiTheme="minorHAnsi"/>
-          <w:sz w:val="20"/>
-          <w:szCs w:val="20"/>
-        </w:rPr>
-        <w:t>to make the frontend code</w:t>
-      </w:r>
-      <w:r>
-        <w:rPr>
-          <w:rFonts w:asciiTheme="minorHAnsi" w:hAnsiTheme="minorHAnsi"/>
-          <w:sz w:val="20"/>
-          <w:szCs w:val="20"/>
-        </w:rPr>
-        <w:t xml:space="preserve"> modular</w:t>
-      </w:r>
-      <w:r>
-        <w:rPr>
-          <w:rFonts w:asciiTheme="minorHAnsi" w:hAnsiTheme="minorHAnsi"/>
-          <w:sz w:val="20"/>
-          <w:szCs w:val="20"/>
-        </w:rPr>
-        <w:t>,</w:t>
-      </w:r>
-      <w:r>
-        <w:rPr>
-          <w:rFonts w:asciiTheme="minorHAnsi" w:hAnsiTheme="minorHAnsi"/>
-          <w:sz w:val="20"/>
-          <w:szCs w:val="20"/>
-        </w:rPr>
-        <w:t xml:space="preserve"> scalable</w:t>
-      </w:r>
-      <w:r>
-        <w:rPr>
-          <w:rFonts w:asciiTheme="minorHAnsi" w:hAnsiTheme="minorHAnsi"/>
-          <w:sz w:val="20"/>
-          <w:szCs w:val="20"/>
-        </w:rPr>
-        <w:t xml:space="preserve"> and fast</w:t>
+          <w:rFonts w:ascii="Calibri" w:eastAsia="Calibri" w:hAnsi="Calibri" w:cs="Calibri"/>
+          <w:sz w:val="20"/>
+          <w:szCs w:val="20"/>
+        </w:rPr>
+        <w:t>I</w:t>
+      </w:r>
+      <w:r>
+        <w:rPr>
+          <w:rFonts w:asciiTheme="minorHAnsi" w:hAnsiTheme="minorHAnsi"/>
+          <w:sz w:val="20"/>
+          <w:szCs w:val="20"/>
+        </w:rPr>
+        <w:t>ncrease</w:t>
+      </w:r>
+      <w:r>
+        <w:rPr>
+          <w:rFonts w:asciiTheme="minorHAnsi" w:hAnsiTheme="minorHAnsi"/>
+          <w:sz w:val="20"/>
+          <w:szCs w:val="20"/>
+        </w:rPr>
+        <w:t>d</w:t>
+      </w:r>
+      <w:r>
+        <w:rPr>
+          <w:rFonts w:asciiTheme="minorHAnsi" w:hAnsiTheme="minorHAnsi"/>
+          <w:sz w:val="20"/>
+          <w:szCs w:val="20"/>
+        </w:rPr>
+        <w:t xml:space="preserve"> SEO and time-to-interaction</w:t>
+      </w:r>
+      <w:r>
+        <w:rPr>
+          <w:rFonts w:asciiTheme="minorHAnsi" w:hAnsiTheme="minorHAnsi"/>
+          <w:sz w:val="20"/>
+          <w:szCs w:val="20"/>
+        </w:rPr>
+        <w:t xml:space="preserve"> by rendering </w:t>
+      </w:r>
+      <w:r>
+        <w:rPr>
+          <w:rFonts w:asciiTheme="minorHAnsi" w:hAnsiTheme="minorHAnsi"/>
+          <w:sz w:val="20"/>
+          <w:szCs w:val="20"/>
+        </w:rPr>
+        <w:t xml:space="preserve">the React app on the server side </w:t>
+      </w:r>
+      <w:r>
+        <w:rPr>
+          <w:rFonts w:asciiTheme="minorHAnsi" w:hAnsiTheme="minorHAnsi"/>
+          <w:sz w:val="20"/>
+          <w:szCs w:val="20"/>
+        </w:rPr>
+        <w:t>in Node.js</w:t>
       </w:r>
     </w:p>
     <w:p>
@@ -1445,63 +1493,23 @@
           <w:sz w:val="20"/>
           <w:szCs w:val="20"/>
         </w:rPr>
-        <w:t>C</w:t>
-      </w:r>
-      <w:r>
-        <w:rPr>
-          <w:rFonts w:asciiTheme="minorHAnsi" w:hAnsiTheme="minorHAnsi"/>
-          <w:sz w:val="20"/>
-          <w:szCs w:val="20"/>
-        </w:rPr>
-        <w:t xml:space="preserve">omposed APIs from </w:t>
-      </w:r>
-      <w:r>
-        <w:rPr>
-          <w:rFonts w:asciiTheme="minorHAnsi" w:hAnsiTheme="minorHAnsi"/>
-          <w:sz w:val="20"/>
-          <w:szCs w:val="20"/>
-        </w:rPr>
-        <w:t>a product d</w:t>
-      </w:r>
-      <w:r>
-        <w:rPr>
-          <w:rFonts w:asciiTheme="minorHAnsi" w:hAnsiTheme="minorHAnsi"/>
-          <w:sz w:val="20"/>
-          <w:szCs w:val="20"/>
-        </w:rPr>
-        <w:t xml:space="preserve">atabase, a </w:t>
-      </w:r>
-      <w:r>
-        <w:rPr>
-          <w:rFonts w:asciiTheme="minorHAnsi" w:hAnsiTheme="minorHAnsi"/>
-          <w:sz w:val="20"/>
-          <w:szCs w:val="20"/>
-        </w:rPr>
-        <w:t>Firebase CMS</w:t>
-      </w:r>
-      <w:r>
-        <w:rPr>
-          <w:rFonts w:asciiTheme="minorHAnsi" w:hAnsiTheme="minorHAnsi"/>
-          <w:sz w:val="20"/>
-          <w:szCs w:val="20"/>
-        </w:rPr>
-        <w:t>, and other APIs with a Node.js</w:t>
-      </w:r>
-      <w:r>
-        <w:rPr>
-          <w:rFonts w:asciiTheme="minorHAnsi" w:hAnsiTheme="minorHAnsi"/>
-          <w:sz w:val="20"/>
-          <w:szCs w:val="20"/>
-        </w:rPr>
-        <w:t xml:space="preserve"> Koa</w:t>
-      </w:r>
-      <w:r>
-        <w:rPr>
-          <w:rFonts w:asciiTheme="minorHAnsi" w:hAnsiTheme="minorHAnsi"/>
-          <w:sz w:val="20"/>
-          <w:szCs w:val="20"/>
-        </w:rPr>
-        <w:t xml:space="preserve"> server </w:t>
+        <w:t xml:space="preserve">Synchronized between 5 </w:t>
+      </w:r>
+      <w:r>
+        <w:rPr>
+          <w:rFonts w:asciiTheme="minorHAnsi" w:hAnsiTheme="minorHAnsi"/>
+          <w:sz w:val="20"/>
+          <w:szCs w:val="20"/>
+        </w:rPr>
+        <w:t xml:space="preserve">remote </w:t>
+      </w:r>
+      <w:r>
+        <w:rPr>
+          <w:rFonts w:asciiTheme="minorHAnsi" w:hAnsiTheme="minorHAnsi"/>
+          <w:sz w:val="20"/>
+          <w:szCs w:val="20"/>
+        </w:rPr>
+        <w:t>teams in an agile process delivering working software every week</w:t>
       </w:r>
     </w:p>
     <w:p>
@@ -1524,7 +1532,191 @@
           <w:sz w:val="20"/>
           <w:szCs w:val="20"/>
         </w:rPr>
-        <w:t>Rendered the React app on the server side to increase SEO and time-to-interaction</w:t>
+        <w:t xml:space="preserve">Reduced bugs by maintaining 80% unit test coverage </w:t>
+      </w:r>
+      <w:r>
+        <w:rPr>
+          <w:rFonts w:asciiTheme="minorHAnsi" w:hAnsiTheme="minorHAnsi"/>
+          <w:sz w:val="20"/>
+          <w:szCs w:val="20"/>
+        </w:rPr>
+        <w:t xml:space="preserve">with </w:t>
+      </w:r>
+      <w:r>
+        <w:rPr>
+          <w:rFonts w:asciiTheme="minorHAnsi" w:hAnsiTheme="minorHAnsi"/>
+          <w:sz w:val="20"/>
+          <w:szCs w:val="20"/>
+        </w:rPr>
+        <w:t>Mocha, E</w:t>
+      </w:r>
+      <w:r>
+        <w:rPr>
+          <w:rFonts w:asciiTheme="minorHAnsi" w:hAnsiTheme="minorHAnsi"/>
+          <w:sz w:val="20"/>
+          <w:szCs w:val="20"/>
+        </w:rPr>
+        <w:t>nzyme and CircleCI</w:t>
+      </w:r>
+    </w:p>
+    <w:p>
+      <w:pPr>
+        <w:contextualSpacing/>
+        <w:rPr>
+          <w:rFonts w:ascii="Calibri" w:hAnsi="Calibri"/>
+          <w:sz w:val="20"/>
+          <w:szCs w:val="20"/>
+        </w:rPr>
+      </w:pPr>
+      <w:r>
+        <w:rPr>
+          <w:rFonts w:asciiTheme="majorHAnsi" w:hAnsiTheme="majorHAnsi"/>
+          <w:b/>
+          <w:sz w:val="20"/>
+          <w:szCs w:val="20"/>
+        </w:rPr>
+        <w:t>Innovasium Digital</w:t>
+      </w:r>
+      <w:r>
+        <w:rPr>
+          <w:rFonts w:asciiTheme="majorHAnsi" w:hAnsiTheme="majorHAnsi"/>
+          <w:b/>
+          <w:sz w:val="20"/>
+          <w:szCs w:val="20"/>
+        </w:rPr>
+        <w:t xml:space="preserve"> </w:t>
+      </w:r>
+      <w:r>
+        <w:rPr>
+          <w:rFonts w:ascii="Calibri" w:hAnsi="Calibri"/>
+          <w:sz w:val="20"/>
+          <w:szCs w:val="20"/>
+        </w:rPr>
+        <w:t>Full Stack Web Developer,</w:t>
+      </w:r>
+      <w:r>
+        <w:rPr>
+          <w:rFonts w:ascii="Calibri" w:hAnsi="Calibri"/>
+          <w:b/>
+          <w:sz w:val="20"/>
+          <w:szCs w:val="20"/>
+        </w:rPr>
+        <w:t xml:space="preserve"> </w:t>
+      </w:r>
+      <w:r>
+        <w:rPr>
+          <w:rFonts w:ascii="Calibri" w:hAnsi="Calibri"/>
+          <w:sz w:val="20"/>
+          <w:szCs w:val="20"/>
+        </w:rPr>
+        <w:t>Markham Ontario</w:t>
+      </w:r>
+      <w:r>
+        <w:rPr>
+          <w:rFonts w:ascii="Calibri" w:hAnsi="Calibri"/>
+          <w:sz w:val="20"/>
+          <w:szCs w:val="20"/>
+        </w:rPr>
+        <w:t xml:space="preserve"> </w:t>
+      </w:r>
+      <w:r>
+        <w:rPr>
+          <w:rFonts w:ascii="Calibri" w:hAnsi="Calibri"/>
+          <w:sz w:val="20"/>
+          <w:szCs w:val="20"/>
+        </w:rPr>
+        <w:t xml:space="preserve"> </w:t>
+      </w:r>
+      <w:r>
+        <w:rPr>
+          <w:rFonts w:ascii="Calibri" w:hAnsi="Calibri"/>
+          <w:sz w:val="20"/>
+          <w:szCs w:val="20"/>
+        </w:rPr>
+        <w:tab/>
+      </w:r>
+      <w:r>
+        <w:rPr>
+          <w:rFonts w:ascii="Calibri" w:hAnsi="Calibri"/>
+          <w:sz w:val="20"/>
+          <w:szCs w:val="20"/>
+        </w:rPr>
+        <w:tab/>
+      </w:r>
+      <w:r>
+        <w:rPr>
+          <w:rFonts w:ascii="Calibri" w:hAnsi="Calibri"/>
+          <w:sz w:val="20"/>
+          <w:szCs w:val="20"/>
+        </w:rPr>
+        <w:t xml:space="preserve">   </w:t>
+      </w:r>
+      <w:r>
+        <w:rPr>
+          <w:rFonts w:ascii="Calibri" w:hAnsi="Calibri"/>
+          <w:sz w:val="20"/>
+          <w:szCs w:val="20"/>
+        </w:rPr>
+        <w:tab/>
+        <w:t xml:space="preserve">    </w:t>
+      </w:r>
+      <w:r>
+        <w:rPr>
+          <w:rFonts w:ascii="Calibri" w:hAnsi="Calibri"/>
+          <w:sz w:val="20"/>
+          <w:szCs w:val="20"/>
+        </w:rPr>
+        <w:t xml:space="preserve"> </w:t>
+      </w:r>
+      <w:bookmarkStart w:id="0" w:name="_GoBack"/>
+      <w:bookmarkEnd w:id="0"/>
+      <w:r>
+        <w:rPr>
+          <w:rFonts w:ascii="Calibri" w:hAnsi="Calibri"/>
+          <w:sz w:val="20"/>
+          <w:szCs w:val="20"/>
+        </w:rPr>
+        <w:t xml:space="preserve">   </w:t>
+      </w:r>
+      <w:r>
+        <w:rPr>
+          <w:rFonts w:ascii="Calibri" w:hAnsi="Calibri"/>
+          <w:sz w:val="20"/>
+          <w:szCs w:val="20"/>
+        </w:rPr>
+        <w:t>Summers 2012</w:t>
+      </w:r>
+      <w:r>
+        <w:rPr>
+          <w:rFonts w:ascii="Calibri" w:hAnsi="Calibri"/>
+          <w:sz w:val="20"/>
+          <w:szCs w:val="20"/>
+        </w:rPr>
+        <w:t xml:space="preserve"> </w:t>
+      </w:r>
+      <w:r>
+        <w:rPr>
+          <w:rFonts w:ascii="Calibri" w:hAnsi="Calibri"/>
+          <w:sz w:val="20"/>
+          <w:szCs w:val="20"/>
+        </w:rPr>
+        <w:t>-</w:t>
+      </w:r>
+      <w:r>
+        <w:rPr>
+          <w:rFonts w:ascii="Calibri" w:hAnsi="Calibri"/>
+          <w:sz w:val="20"/>
+          <w:szCs w:val="20"/>
+        </w:rPr>
+        <w:t xml:space="preserve"> </w:t>
+      </w:r>
+      <w:r>
+        <w:rPr>
+          <w:rFonts w:ascii="Calibri" w:hAnsi="Calibri"/>
+          <w:sz w:val="20"/>
+          <w:szCs w:val="20"/>
+        </w:rPr>
+        <w:t>2015</w:t>
       </w:r>
     </w:p>
     <w:p>
@@ -1547,23 +1739,63 @@
           <w:sz w:val="20"/>
           <w:szCs w:val="20"/>
         </w:rPr>
-        <w:t xml:space="preserve">Synchronized between 5 </w:t>
-      </w:r>
-      <w:r>
-        <w:rPr>
-          <w:rFonts w:asciiTheme="minorHAnsi" w:hAnsiTheme="minorHAnsi"/>
-          <w:sz w:val="20"/>
-          <w:szCs w:val="20"/>
-        </w:rPr>
-        <w:t xml:space="preserve">remote </w:t>
-      </w:r>
-      <w:r>
-        <w:rPr>
-          <w:rFonts w:asciiTheme="minorHAnsi" w:hAnsiTheme="minorHAnsi"/>
-          <w:sz w:val="20"/>
-          <w:szCs w:val="20"/>
-        </w:rPr>
-        <w:t>teams in an agile scrum process delivering new working software every week</w:t>
+        <w:t xml:space="preserve">Migrated </w:t>
+      </w:r>
+      <w:r>
+        <w:rPr>
+          <w:rFonts w:asciiTheme="minorHAnsi" w:hAnsiTheme="minorHAnsi"/>
+          <w:sz w:val="20"/>
+          <w:szCs w:val="20"/>
+        </w:rPr>
+        <w:t>legacy CMS platform</w:t>
+      </w:r>
+      <w:r>
+        <w:rPr>
+          <w:rFonts w:asciiTheme="minorHAnsi" w:hAnsiTheme="minorHAnsi"/>
+          <w:sz w:val="20"/>
+          <w:szCs w:val="20"/>
+        </w:rPr>
+        <w:t xml:space="preserve"> to Docker</w:t>
+      </w:r>
+      <w:r>
+        <w:rPr>
+          <w:rFonts w:asciiTheme="minorHAnsi" w:hAnsiTheme="minorHAnsi"/>
+          <w:sz w:val="20"/>
+          <w:szCs w:val="20"/>
+        </w:rPr>
+        <w:t xml:space="preserve"> using</w:t>
+      </w:r>
+      <w:r>
+        <w:rPr>
+          <w:rFonts w:asciiTheme="minorHAnsi" w:hAnsiTheme="minorHAnsi"/>
+          <w:sz w:val="20"/>
+          <w:szCs w:val="20"/>
+        </w:rPr>
+        <w:t xml:space="preserve"> AWS </w:t>
+      </w:r>
+      <w:r>
+        <w:rPr>
+          <w:rFonts w:asciiTheme="minorHAnsi" w:hAnsiTheme="minorHAnsi"/>
+          <w:sz w:val="20"/>
+          <w:szCs w:val="20"/>
+        </w:rPr>
+        <w:t xml:space="preserve">ECS for deployment </w:t>
+      </w:r>
+      <w:r>
+        <w:rPr>
+          <w:rFonts w:asciiTheme="minorHAnsi" w:hAnsiTheme="minorHAnsi"/>
+          <w:sz w:val="20"/>
+          <w:szCs w:val="20"/>
+        </w:rPr>
+        <w:t>and CircleCI</w:t>
+      </w:r>
+      <w:r>
+        <w:rPr>
+          <w:rFonts w:asciiTheme="minorHAnsi" w:hAnsiTheme="minorHAnsi"/>
+          <w:sz w:val="20"/>
+          <w:szCs w:val="20"/>
+        </w:rPr>
+        <w:t xml:space="preserve"> for automation</w:t>
       </w:r>
     </w:p>
     <w:p>
@@ -1586,74 +1818,11 @@
           <w:sz w:val="20"/>
           <w:szCs w:val="20"/>
         </w:rPr>
-        <w:t xml:space="preserve">Reduced bugs by maintaining </w:t>
-      </w:r>
-      <w:proofErr w:type="gramStart"/>
-      <w:r>
-        <w:rPr>
-          <w:rFonts w:asciiTheme="minorHAnsi" w:hAnsiTheme="minorHAnsi"/>
-          <w:sz w:val="20"/>
-          <w:szCs w:val="20"/>
-        </w:rPr>
-        <w:t>80% unit</w:t>
-      </w:r>
-      <w:proofErr w:type="gramEnd"/>
-      <w:r>
-        <w:rPr>
-          <w:rFonts w:asciiTheme="minorHAnsi" w:hAnsiTheme="minorHAnsi"/>
-          <w:sz w:val="20"/>
-          <w:szCs w:val="20"/>
-        </w:rPr>
-        <w:t xml:space="preserve"> test coverage </w:t>
-      </w:r>
-      <w:r>
-        <w:rPr>
-          <w:rFonts w:asciiTheme="minorHAnsi" w:hAnsiTheme="minorHAnsi"/>
-          <w:sz w:val="20"/>
-          <w:szCs w:val="20"/>
-        </w:rPr>
-        <w:t xml:space="preserve">with </w:t>
-      </w:r>
-      <w:r>
-        <w:rPr>
-          <w:rFonts w:asciiTheme="minorHAnsi" w:hAnsiTheme="minorHAnsi"/>
-          <w:sz w:val="20"/>
-          <w:szCs w:val="20"/>
-        </w:rPr>
-        <w:t>Mocha, E</w:t>
-      </w:r>
-      <w:r>
-        <w:rPr>
-          <w:rFonts w:asciiTheme="minorHAnsi" w:hAnsiTheme="minorHAnsi"/>
-          <w:sz w:val="20"/>
-          <w:szCs w:val="20"/>
-        </w:rPr>
-        <w:t>nzyme and CircleCI</w:t>
-      </w:r>
-    </w:p>
-    <w:p>
-      <w:pPr>
-        <w:contextualSpacing/>
-        <w:rPr>
-          <w:rFonts w:asciiTheme="majorHAnsi" w:hAnsiTheme="majorHAnsi"/>
-          <w:b/>
-          <w:sz w:val="20"/>
-          <w:szCs w:val="20"/>
-        </w:rPr>
-      </w:pPr>
-      <w:r>
-        <w:rPr>
-          <w:rFonts w:asciiTheme="majorHAnsi" w:hAnsiTheme="majorHAnsi"/>
-          <w:b/>
-          <w:sz w:val="20"/>
-          <w:szCs w:val="20"/>
-        </w:rPr>
-        <w:t>Innovasium Digital</w:t>
-      </w:r>
-      <w:r>
-        <w:rPr>
-          <w:rFonts w:asciiTheme="majorHAnsi" w:hAnsiTheme="majorHAnsi"/>
-          <w:b/>
+        <w:t>Taught</w:t>
+      </w:r>
+      <w:r>
+        <w:rPr>
+          <w:rFonts w:asciiTheme="minorHAnsi" w:hAnsiTheme="minorHAnsi"/>
           <w:sz w:val="20"/>
           <w:szCs w:val="20"/>
         </w:rPr>
@@ -1661,16 +1830,31 @@
       </w:r>
       <w:r>
         <w:rPr>
-          <w:rFonts w:ascii="Calibri" w:hAnsi="Calibri"/>
-          <w:sz w:val="20"/>
-          <w:szCs w:val="20"/>
-        </w:rPr>
-        <w:t>Full Stack Web Developer,</w:t>
-      </w:r>
-      <w:r>
-        <w:rPr>
-          <w:rFonts w:ascii="Calibri" w:hAnsi="Calibri"/>
-          <w:b/>
+          <w:rFonts w:asciiTheme="minorHAnsi" w:hAnsiTheme="minorHAnsi"/>
+          <w:sz w:val="20"/>
+          <w:szCs w:val="20"/>
+        </w:rPr>
+        <w:t>new</w:t>
+      </w:r>
+      <w:r>
+        <w:rPr>
+          <w:rFonts w:asciiTheme="minorHAnsi" w:hAnsiTheme="minorHAnsi"/>
+          <w:sz w:val="20"/>
+          <w:szCs w:val="20"/>
+        </w:rPr>
+        <w:t xml:space="preserve"> co-op s</w:t>
+      </w:r>
+      <w:r>
+        <w:rPr>
+          <w:rFonts w:asciiTheme="minorHAnsi" w:hAnsiTheme="minorHAnsi"/>
+          <w:sz w:val="20"/>
+          <w:szCs w:val="20"/>
+        </w:rPr>
+        <w:t>tudents React, Redux and</w:t>
+      </w:r>
+      <w:r>
+        <w:rPr>
+          <w:rFonts w:asciiTheme="minorHAnsi" w:hAnsiTheme="minorHAnsi"/>
           <w:sz w:val="20"/>
           <w:szCs w:val="20"/>
         </w:rPr>
@@ -1678,83 +1862,19 @@
       </w:r>
       <w:r>
         <w:rPr>
-          <w:rFonts w:ascii="Calibri" w:hAnsi="Calibri"/>
-          <w:sz w:val="20"/>
-          <w:szCs w:val="20"/>
-        </w:rPr>
-        <w:t>Markham Ontario</w:t>
-      </w:r>
-      <w:r>
-        <w:rPr>
-          <w:rFonts w:ascii="Calibri" w:hAnsi="Calibri"/>
-          <w:sz w:val="20"/>
-          <w:szCs w:val="20"/>
-        </w:rPr>
-        <w:t xml:space="preserve"> </w:t>
-      </w:r>
-      <w:r>
-        <w:rPr>
-          <w:rFonts w:ascii="Calibri" w:hAnsi="Calibri"/>
-          <w:sz w:val="20"/>
-          <w:szCs w:val="20"/>
-        </w:rPr>
-        <w:t xml:space="preserve">                                       </w:t>
-      </w:r>
-      <w:r>
-        <w:rPr>
-          <w:rFonts w:ascii="Calibri" w:hAnsi="Calibri"/>
-          <w:sz w:val="20"/>
-          <w:szCs w:val="20"/>
-        </w:rPr>
-        <w:t xml:space="preserve">          </w:t>
-      </w:r>
-      <w:r>
-        <w:rPr>
-          <w:rFonts w:ascii="Calibri" w:hAnsi="Calibri"/>
-          <w:sz w:val="20"/>
-          <w:szCs w:val="20"/>
-        </w:rPr>
-        <w:t xml:space="preserve">  </w:t>
-      </w:r>
-      <w:r>
-        <w:rPr>
-          <w:rFonts w:ascii="Calibri" w:hAnsi="Calibri"/>
-          <w:sz w:val="20"/>
-          <w:szCs w:val="20"/>
-        </w:rPr>
-        <w:t>Summers 2012</w:t>
-      </w:r>
-      <w:r>
-        <w:rPr>
-          <w:rFonts w:ascii="Calibri" w:hAnsi="Calibri"/>
-          <w:sz w:val="20"/>
-          <w:szCs w:val="20"/>
-        </w:rPr>
-        <w:t xml:space="preserve"> </w:t>
-      </w:r>
-      <w:r>
-        <w:rPr>
-          <w:rFonts w:ascii="Calibri" w:hAnsi="Calibri"/>
-          <w:sz w:val="20"/>
-          <w:szCs w:val="20"/>
-        </w:rPr>
-        <w:t>-</w:t>
-      </w:r>
-      <w:r>
-        <w:rPr>
-          <w:rFonts w:ascii="Calibri" w:hAnsi="Calibri"/>
-          <w:sz w:val="20"/>
-          <w:szCs w:val="20"/>
-        </w:rPr>
-        <w:t xml:space="preserve"> </w:t>
-      </w:r>
-      <w:r>
-        <w:rPr>
-          <w:rFonts w:ascii="Calibri" w:hAnsi="Calibri"/>
-          <w:sz w:val="20"/>
-          <w:szCs w:val="20"/>
-        </w:rPr>
-        <w:t>2015</w:t>
+          <w:rFonts w:asciiTheme="minorHAnsi" w:hAnsiTheme="minorHAnsi"/>
+          <w:sz w:val="20"/>
+          <w:szCs w:val="20"/>
+        </w:rPr>
+        <w:t>Rails</w:t>
+      </w:r>
+      <w:r>
+        <w:rPr>
+          <w:rFonts w:asciiTheme="minorHAnsi" w:hAnsiTheme="minorHAnsi"/>
+          <w:sz w:val="20"/>
+          <w:szCs w:val="20"/>
+        </w:rPr>
+        <w:t xml:space="preserve"> in multiple onboarding sessions</w:t>
       </w:r>
     </w:p>
     <w:p>
@@ -1777,7 +1897,23 @@
           <w:sz w:val="20"/>
           <w:szCs w:val="20"/>
         </w:rPr>
-        <w:t>Taught</w:t>
+        <w:t xml:space="preserve">Built a modern </w:t>
+      </w:r>
+      <w:r>
+        <w:rPr>
+          <w:rFonts w:asciiTheme="minorHAnsi" w:hAnsiTheme="minorHAnsi"/>
+          <w:sz w:val="20"/>
+          <w:szCs w:val="20"/>
+        </w:rPr>
+        <w:t xml:space="preserve">web application for </w:t>
+      </w:r>
+      <w:r>
+        <w:rPr>
+          <w:rFonts w:asciiTheme="minorHAnsi" w:hAnsiTheme="minorHAnsi"/>
+          <w:sz w:val="20"/>
+          <w:szCs w:val="20"/>
+        </w:rPr>
+        <w:t>client</w:t>
       </w:r>
       <w:r>
         <w:rPr>
@@ -1793,47 +1929,15 @@
           <w:sz w:val="20"/>
           <w:szCs w:val="20"/>
         </w:rPr>
-        <w:t>new</w:t>
-      </w:r>
-      <w:r>
-        <w:rPr>
-          <w:rFonts w:asciiTheme="minorHAnsi" w:hAnsiTheme="minorHAnsi"/>
-          <w:sz w:val="20"/>
-          <w:szCs w:val="20"/>
-        </w:rPr>
-        <w:t xml:space="preserve"> co-op s</w:t>
-      </w:r>
-      <w:r>
-        <w:rPr>
-          <w:rFonts w:asciiTheme="minorHAnsi" w:hAnsiTheme="minorHAnsi"/>
-          <w:sz w:val="20"/>
-          <w:szCs w:val="20"/>
-        </w:rPr>
-        <w:t>tudents React, Redux and</w:t>
-      </w:r>
-      <w:r>
-        <w:rPr>
-          <w:rFonts w:asciiTheme="minorHAnsi" w:hAnsiTheme="minorHAnsi"/>
-          <w:sz w:val="20"/>
-          <w:szCs w:val="20"/>
-        </w:rPr>
-        <w:t xml:space="preserve"> </w:t>
-      </w:r>
-      <w:r>
-        <w:rPr>
-          <w:rFonts w:asciiTheme="minorHAnsi" w:hAnsiTheme="minorHAnsi"/>
-          <w:sz w:val="20"/>
-          <w:szCs w:val="20"/>
-        </w:rPr>
-        <w:t>Rails</w:t>
-      </w:r>
-      <w:r>
-        <w:rPr>
-          <w:rFonts w:asciiTheme="minorHAnsi" w:hAnsiTheme="minorHAnsi"/>
-          <w:sz w:val="20"/>
-          <w:szCs w:val="20"/>
-        </w:rPr>
-        <w:t xml:space="preserve"> in multiple onboarding sessions</w:t>
+        <w:t xml:space="preserve">with PHP, AngularJS and SQL that </w:t>
+      </w:r>
+      <w:r>
+        <w:rPr>
+          <w:rFonts w:asciiTheme="minorHAnsi" w:hAnsiTheme="minorHAnsi"/>
+          <w:sz w:val="20"/>
+          <w:szCs w:val="20"/>
+        </w:rPr>
+        <w:t>manages the submission, review and approval process for ~8000 advertising submissions/year for pharmaceutical industry</w:t>
       </w:r>
     </w:p>
     <w:p>
@@ -1856,94 +1960,6 @@
           <w:sz w:val="20"/>
           <w:szCs w:val="20"/>
         </w:rPr>
-        <w:t xml:space="preserve">Migrated </w:t>
-      </w:r>
-      <w:proofErr w:type="spellStart"/>
-      <w:r>
-        <w:rPr>
-          <w:rFonts w:asciiTheme="minorHAnsi" w:hAnsiTheme="minorHAnsi"/>
-          <w:sz w:val="20"/>
-          <w:szCs w:val="20"/>
-        </w:rPr>
-        <w:t>iCMS</w:t>
-      </w:r>
-      <w:proofErr w:type="spellEnd"/>
-      <w:r>
-        <w:rPr>
-          <w:rFonts w:asciiTheme="minorHAnsi" w:hAnsiTheme="minorHAnsi"/>
-          <w:sz w:val="20"/>
-          <w:szCs w:val="20"/>
-        </w:rPr>
-        <w:t xml:space="preserve"> to Docker and set up deployment automation with AWS and CircleCI</w:t>
-      </w:r>
-    </w:p>
-    <w:p>
-      <w:pPr>
-        <w:numPr>
-          <w:ilvl w:val="0"/>
-          <w:numId w:val="8"/>
-        </w:numPr>
-        <w:ind w:hanging="360"/>
-        <w:contextualSpacing/>
-        <w:rPr>
-          <w:rFonts w:asciiTheme="minorHAnsi" w:hAnsiTheme="minorHAnsi"/>
-          <w:sz w:val="20"/>
-          <w:szCs w:val="20"/>
-        </w:rPr>
-      </w:pPr>
-      <w:r>
-        <w:rPr>
-          <w:rFonts w:asciiTheme="minorHAnsi" w:hAnsiTheme="minorHAnsi"/>
-          <w:sz w:val="20"/>
-          <w:szCs w:val="20"/>
-        </w:rPr>
-        <w:t xml:space="preserve">Built a modern </w:t>
-      </w:r>
-      <w:r>
-        <w:rPr>
-          <w:rFonts w:asciiTheme="minorHAnsi" w:hAnsiTheme="minorHAnsi"/>
-          <w:sz w:val="20"/>
-          <w:szCs w:val="20"/>
-        </w:rPr>
-        <w:t xml:space="preserve">web application for PAAB </w:t>
-      </w:r>
-      <w:r>
-        <w:rPr>
-          <w:rFonts w:asciiTheme="minorHAnsi" w:hAnsiTheme="minorHAnsi"/>
-          <w:sz w:val="20"/>
-          <w:szCs w:val="20"/>
-        </w:rPr>
-        <w:t xml:space="preserve">with PHP, AngularJS and SQL that </w:t>
-      </w:r>
-      <w:r>
-        <w:rPr>
-          <w:rFonts w:asciiTheme="minorHAnsi" w:hAnsiTheme="minorHAnsi"/>
-          <w:sz w:val="20"/>
-          <w:szCs w:val="20"/>
-        </w:rPr>
-        <w:t>manages the submission, review and approval process for ~8000 advertising submissions/year for pharmaceutical industry</w:t>
-      </w:r>
-    </w:p>
-    <w:p>
-      <w:pPr>
-        <w:numPr>
-          <w:ilvl w:val="0"/>
-          <w:numId w:val="8"/>
-        </w:numPr>
-        <w:ind w:hanging="360"/>
-        <w:contextualSpacing/>
-        <w:rPr>
-          <w:rFonts w:asciiTheme="minorHAnsi" w:hAnsiTheme="minorHAnsi"/>
-          <w:sz w:val="20"/>
-          <w:szCs w:val="20"/>
-        </w:rPr>
-      </w:pPr>
-      <w:r>
-        <w:rPr>
-          <w:rFonts w:asciiTheme="minorHAnsi" w:hAnsiTheme="minorHAnsi"/>
-          <w:sz w:val="20"/>
-          <w:szCs w:val="20"/>
-        </w:rPr>
         <w:t xml:space="preserve">Improved </w:t>
       </w:r>
       <w:r>
@@ -2052,70 +2068,15 @@
     </w:p>
     <w:p>
       <w:pPr>
-        <w:numPr>
-          <w:ilvl w:val="0"/>
-          <w:numId w:val="11"/>
-        </w:numPr>
-        <w:ind w:hanging="360"/>
         <w:contextualSpacing/>
         <w:rPr>
           <w:rFonts w:asciiTheme="minorHAnsi" w:hAnsiTheme="minorHAnsi"/>
-          <w:sz w:val="20"/>
-          <w:szCs w:val="20"/>
+          <w:sz w:val="10"/>
+          <w:szCs w:val="10"/>
         </w:rPr>
       </w:pPr>
       <w:bookmarkStart w:id="1" w:name="h.hvgjop14sakv" w:colFirst="0" w:colLast="0"/>
       <w:bookmarkEnd w:id="1"/>
-      <w:r>
-        <w:rPr>
-          <w:rFonts w:asciiTheme="minorHAnsi" w:hAnsiTheme="minorHAnsi"/>
-          <w:sz w:val="20"/>
-          <w:szCs w:val="20"/>
-        </w:rPr>
-        <w:t xml:space="preserve">Modernized </w:t>
-      </w:r>
-      <w:r>
-        <w:rPr>
-          <w:rFonts w:asciiTheme="minorHAnsi" w:hAnsiTheme="minorHAnsi"/>
-          <w:sz w:val="20"/>
-          <w:szCs w:val="20"/>
-        </w:rPr>
-        <w:t xml:space="preserve">company’s </w:t>
-      </w:r>
-      <w:r>
-        <w:rPr>
-          <w:rFonts w:asciiTheme="minorHAnsi" w:hAnsiTheme="minorHAnsi"/>
-          <w:sz w:val="20"/>
-          <w:szCs w:val="20"/>
-        </w:rPr>
-        <w:t>web development process by combining React</w:t>
-      </w:r>
-      <w:r>
-        <w:rPr>
-          <w:rFonts w:asciiTheme="minorHAnsi" w:hAnsiTheme="minorHAnsi"/>
-          <w:sz w:val="20"/>
-          <w:szCs w:val="20"/>
-        </w:rPr>
-        <w:t>, Flux MVC Architecture, Babel</w:t>
-      </w:r>
-      <w:r>
-        <w:rPr>
-          <w:rFonts w:asciiTheme="minorHAnsi" w:hAnsiTheme="minorHAnsi"/>
-          <w:sz w:val="20"/>
-          <w:szCs w:val="20"/>
-        </w:rPr>
-        <w:t>, Webpack, jQuery, Bootstrap, LESS, ESLint, NPM into one package</w:t>
-      </w:r>
-    </w:p>
-    <w:p>
-      <w:pPr>
-        <w:contextualSpacing/>
-        <w:rPr>
-          <w:rFonts w:asciiTheme="minorHAnsi" w:hAnsiTheme="minorHAnsi"/>
-          <w:sz w:val="10"/>
-          <w:szCs w:val="10"/>
-        </w:rPr>
-      </w:pPr>
     </w:p>
     <w:p>
       <w:pPr>
@@ -2409,18 +2370,8 @@
           <w:sz w:val="20"/>
           <w:szCs w:val="20"/>
         </w:rPr>
-        <w:t xml:space="preserve">, </w:t>
-      </w:r>
-      <w:proofErr w:type="spellStart"/>
-      <w:r>
-        <w:rPr>
-          <w:rFonts w:asciiTheme="majorHAnsi" w:hAnsiTheme="majorHAnsi"/>
-          <w:sz w:val="20"/>
-          <w:szCs w:val="20"/>
-        </w:rPr>
-        <w:t>RxJS</w:t>
-      </w:r>
-      <w:proofErr w:type="spellEnd"/>
+        <w:t>, RxJS</w:t>
+      </w:r>
       <w:r>
         <w:rPr>
           <w:rFonts w:asciiTheme="majorHAnsi" w:hAnsiTheme="majorHAnsi"/>
@@ -2523,7 +2474,6 @@
           <w:b/>
           <w:color w:val="17365D"/>
         </w:rPr>
-        <w:lastRenderedPageBreak/>
         <w:t>PROGRAMMING SKILLS</w:t>
       </w:r>
     </w:p>
@@ -2560,7 +2510,31 @@
           <w:sz w:val="20"/>
           <w:szCs w:val="20"/>
         </w:rPr>
-        <w:t xml:space="preserve"> Ruby, JavaScript, SQL, C++, PHP, Elm, Haskell</w:t>
+        <w:t xml:space="preserve"> Ruby, JavaScript, SQL</w:t>
+      </w:r>
+      <w:r>
+        <w:rPr>
+          <w:rFonts w:ascii="Calibri" w:hAnsi="Calibri"/>
+          <w:sz w:val="20"/>
+          <w:szCs w:val="20"/>
+        </w:rPr>
+        <w:t>, PHP, Elm, Haskell</w:t>
+      </w:r>
+      <w:r>
+        <w:rPr>
+          <w:rFonts w:ascii="Calibri" w:hAnsi="Calibri"/>
+          <w:sz w:val="20"/>
+          <w:szCs w:val="20"/>
+        </w:rPr>
+        <w:t xml:space="preserve">, </w:t>
+      </w:r>
+      <w:r>
+        <w:rPr>
+          <w:rFonts w:ascii="Calibri" w:hAnsi="Calibri"/>
+          <w:sz w:val="20"/>
+          <w:szCs w:val="20"/>
+        </w:rPr>
+        <w:t>C++</w:t>
       </w:r>
     </w:p>
     <w:p>
@@ -2612,6 +2586,22 @@
           <w:szCs w:val="20"/>
         </w:rPr>
         <w:t>AWS, Kubernetes, DataDog</w:t>
+      </w:r>
+      <w:r>
+        <w:rPr>
+          <w:rFonts w:ascii="Calibri" w:hAnsi="Calibri"/>
+          <w:sz w:val="20"/>
+          <w:szCs w:val="20"/>
+        </w:rPr>
+        <w:t>, Node.js</w:t>
+      </w:r>
+      <w:r>
+        <w:rPr>
+          <w:rFonts w:ascii="Calibri" w:hAnsi="Calibri"/>
+          <w:sz w:val="20"/>
+          <w:szCs w:val="20"/>
+        </w:rPr>
+        <w:t>, Sentry</w:t>
       </w:r>
     </w:p>
     <w:sectPr>
@@ -5081,7 +5071,7 @@
 </file>
 
 <file path=customXml/itemProps1.xml><?xml version="1.0" encoding="utf-8"?>
-<ds:datastoreItem xmlns:ds="http://schemas.openxmlformats.org/officeDocument/2006/customXml" ds:itemID="{D7A4593C-3C86-644B-9662-53AA54B19959}">
+<ds:datastoreItem xmlns:ds="http://schemas.openxmlformats.org/officeDocument/2006/customXml" ds:itemID="{5CEBA58C-C46E-3E48-B650-DFD92CC46040}">
   <ds:schemaRefs>
     <ds:schemaRef ds:uri="http://schemas.openxmlformats.org/officeDocument/2006/bibliography"/>
   </ds:schemaRefs>

</xml_diff>

<commit_message>
change functional programming to recreational sports
</commit_message>
<xml_diff>
--- a/JAMES.D.HAGEMAN_resume_winter_2017.docx
+++ b/JAMES.D.HAGEMAN_resume_winter_2017.docx
@@ -157,6 +157,7 @@
           </w:rPr>
           <w:t>github.com/</w:t>
         </w:r>
+        <w:proofErr w:type="spellStart"/>
         <w:r>
           <w:rPr>
             <w:rStyle w:val="Hyperlink"/>
@@ -168,6 +169,7 @@
           </w:rPr>
           <w:t>JamesHageman</w:t>
         </w:r>
+        <w:proofErr w:type="spellEnd"/>
       </w:hyperlink>
       <w:r>
         <w:rPr>
@@ -792,7 +794,25 @@
           <w:sz w:val="20"/>
           <w:szCs w:val="20"/>
         </w:rPr>
-        <w:t xml:space="preserve">Built a safe topic deletion mechanism for Kakfa, allowing teams to </w:t>
+        <w:t xml:space="preserve">Built a safe topic deletion mechanism for </w:t>
+      </w:r>
+      <w:proofErr w:type="spellStart"/>
+      <w:r>
+        <w:rPr>
+          <w:rFonts w:asciiTheme="minorHAnsi" w:hAnsiTheme="minorHAnsi"/>
+          <w:sz w:val="20"/>
+          <w:szCs w:val="20"/>
+        </w:rPr>
+        <w:t>Kakfa</w:t>
+      </w:r>
+      <w:proofErr w:type="spellEnd"/>
+      <w:r>
+        <w:rPr>
+          <w:rFonts w:asciiTheme="minorHAnsi" w:hAnsiTheme="minorHAnsi"/>
+          <w:sz w:val="20"/>
+          <w:szCs w:val="20"/>
+        </w:rPr>
+        <w:t xml:space="preserve">, allowing teams to </w:t>
       </w:r>
       <w:r>
         <w:rPr>
@@ -935,6 +955,7 @@
         </w:rPr>
         <w:tab/>
       </w:r>
+      <w:proofErr w:type="gramStart"/>
       <w:r>
         <w:rPr>
           <w:rFonts w:ascii="Calibri" w:hAnsi="Calibri"/>
@@ -942,7 +963,16 @@
           <w:szCs w:val="20"/>
         </w:rPr>
         <w:tab/>
-        <w:t xml:space="preserve">  January 2017</w:t>
+        <w:t xml:space="preserve">  January</w:t>
+      </w:r>
+      <w:proofErr w:type="gramEnd"/>
+      <w:r>
+        <w:rPr>
+          <w:rFonts w:ascii="Calibri" w:hAnsi="Calibri"/>
+          <w:sz w:val="20"/>
+          <w:szCs w:val="20"/>
+        </w:rPr>
+        <w:t xml:space="preserve"> 2017</w:t>
       </w:r>
       <w:r>
         <w:rPr>
@@ -1039,6 +1069,8 @@
         </w:rPr>
         <w:t>merchant trust and decreasing support load from broken scripts</w:t>
       </w:r>
+      <w:bookmarkStart w:id="0" w:name="_GoBack"/>
+      <w:bookmarkEnd w:id="0"/>
     </w:p>
     <w:p>
       <w:pPr>
@@ -1609,7 +1641,16 @@
           <w:sz w:val="20"/>
           <w:szCs w:val="20"/>
         </w:rPr>
-        <w:t>Markham Ontario</w:t>
+        <w:t xml:space="preserve">Markham </w:t>
+      </w:r>
+      <w:proofErr w:type="gramStart"/>
+      <w:r>
+        <w:rPr>
+          <w:rFonts w:ascii="Calibri" w:hAnsi="Calibri"/>
+          <w:sz w:val="20"/>
+          <w:szCs w:val="20"/>
+        </w:rPr>
+        <w:t>Ontario</w:t>
       </w:r>
       <w:r>
         <w:rPr>
@@ -1635,6 +1676,7 @@
         </w:rPr>
         <w:tab/>
       </w:r>
+      <w:proofErr w:type="gramEnd"/>
       <w:r>
         <w:rPr>
           <w:rFonts w:ascii="Calibri" w:hAnsi="Calibri"/>
@@ -1668,8 +1710,6 @@
         </w:rPr>
         <w:t xml:space="preserve"> </w:t>
       </w:r>
-      <w:bookmarkStart w:id="0" w:name="_GoBack"/>
-      <w:bookmarkEnd w:id="0"/>
       <w:r>
         <w:rPr>
           <w:rFonts w:ascii="Calibri" w:hAnsi="Calibri"/>
@@ -2256,6 +2296,183 @@
     </w:p>
     <w:p>
       <w:pPr>
+        <w:pBdr>
+          <w:bottom w:val="single" w:sz="4" w:space="1" w:color="auto"/>
+        </w:pBdr>
+        <w:rPr>
+          <w:rFonts w:ascii="Calibri" w:hAnsi="Calibri"/>
+          <w:b/>
+          <w:color w:val="17365D"/>
+          <w:sz w:val="10"/>
+          <w:szCs w:val="10"/>
+        </w:rPr>
+      </w:pPr>
+    </w:p>
+    <w:p>
+      <w:pPr>
+        <w:pBdr>
+          <w:bottom w:val="single" w:sz="4" w:space="1" w:color="auto"/>
+        </w:pBdr>
+        <w:rPr>
+          <w:rFonts w:ascii="Calibri" w:hAnsi="Calibri"/>
+          <w:b/>
+          <w:color w:val="17365D"/>
+        </w:rPr>
+      </w:pPr>
+      <w:r>
+        <w:rPr>
+          <w:rFonts w:ascii="Calibri" w:hAnsi="Calibri"/>
+          <w:b/>
+          <w:color w:val="17365D"/>
+        </w:rPr>
+        <w:t>PROGRAMMING SKILLS</w:t>
+      </w:r>
+    </w:p>
+    <w:p>
+      <w:pPr>
+        <w:rPr>
+          <w:rFonts w:ascii="Calibri" w:hAnsi="Calibri"/>
+          <w:color w:val="17365D"/>
+          <w:sz w:val="10"/>
+        </w:rPr>
+      </w:pPr>
+    </w:p>
+    <w:p>
+      <w:pPr>
+        <w:ind w:left="14"/>
+        <w:rPr>
+          <w:rFonts w:ascii="Calibri" w:hAnsi="Calibri"/>
+          <w:sz w:val="20"/>
+          <w:szCs w:val="20"/>
+        </w:rPr>
+      </w:pPr>
+      <w:r>
+        <w:rPr>
+          <w:rFonts w:ascii="Calibri" w:hAnsi="Calibri"/>
+          <w:b/>
+          <w:sz w:val="20"/>
+          <w:szCs w:val="20"/>
+        </w:rPr>
+        <w:t>Languages:</w:t>
+      </w:r>
+      <w:r>
+        <w:rPr>
+          <w:rFonts w:ascii="Calibri" w:hAnsi="Calibri"/>
+          <w:sz w:val="20"/>
+          <w:szCs w:val="20"/>
+        </w:rPr>
+        <w:t xml:space="preserve"> Ruby, JavaScript, SQL</w:t>
+      </w:r>
+      <w:r>
+        <w:rPr>
+          <w:rFonts w:ascii="Calibri" w:hAnsi="Calibri"/>
+          <w:sz w:val="20"/>
+          <w:szCs w:val="20"/>
+        </w:rPr>
+        <w:t>, PHP,</w:t>
+      </w:r>
+      <w:r>
+        <w:rPr>
+          <w:rFonts w:ascii="Calibri" w:hAnsi="Calibri"/>
+          <w:sz w:val="20"/>
+          <w:szCs w:val="20"/>
+        </w:rPr>
+        <w:t xml:space="preserve"> Bash,</w:t>
+      </w:r>
+      <w:r>
+        <w:rPr>
+          <w:rFonts w:ascii="Calibri" w:hAnsi="Calibri"/>
+          <w:sz w:val="20"/>
+          <w:szCs w:val="20"/>
+        </w:rPr>
+        <w:t xml:space="preserve"> Elm, Haskell</w:t>
+      </w:r>
+      <w:r>
+        <w:rPr>
+          <w:rFonts w:ascii="Calibri" w:hAnsi="Calibri"/>
+          <w:sz w:val="20"/>
+          <w:szCs w:val="20"/>
+        </w:rPr>
+        <w:t xml:space="preserve">, </w:t>
+      </w:r>
+      <w:r>
+        <w:rPr>
+          <w:rFonts w:ascii="Calibri" w:hAnsi="Calibri"/>
+          <w:sz w:val="20"/>
+          <w:szCs w:val="20"/>
+        </w:rPr>
+        <w:t>C++</w:t>
+      </w:r>
+    </w:p>
+    <w:p>
+      <w:pPr>
+        <w:ind w:left="14"/>
+        <w:rPr>
+          <w:rFonts w:ascii="Calibri" w:hAnsi="Calibri"/>
+          <w:sz w:val="20"/>
+          <w:szCs w:val="20"/>
+        </w:rPr>
+      </w:pPr>
+      <w:r>
+        <w:rPr>
+          <w:rFonts w:ascii="Calibri" w:hAnsi="Calibri"/>
+          <w:b/>
+          <w:sz w:val="20"/>
+          <w:szCs w:val="20"/>
+        </w:rPr>
+        <w:t>Technologies:</w:t>
+      </w:r>
+      <w:r>
+        <w:rPr>
+          <w:rFonts w:ascii="Calibri" w:hAnsi="Calibri"/>
+          <w:sz w:val="20"/>
+          <w:szCs w:val="20"/>
+        </w:rPr>
+        <w:t xml:space="preserve"> </w:t>
+      </w:r>
+      <w:r>
+        <w:rPr>
+          <w:rFonts w:ascii="Calibri" w:hAnsi="Calibri"/>
+          <w:sz w:val="20"/>
+          <w:szCs w:val="20"/>
+        </w:rPr>
+        <w:t xml:space="preserve">Docker, Rails, React, </w:t>
+      </w:r>
+      <w:r>
+        <w:rPr>
+          <w:rFonts w:ascii="Calibri" w:hAnsi="Calibri"/>
+          <w:sz w:val="20"/>
+          <w:szCs w:val="20"/>
+        </w:rPr>
+        <w:t xml:space="preserve">ElasticSearch, Kafka, </w:t>
+      </w:r>
+      <w:r>
+        <w:rPr>
+          <w:rFonts w:ascii="Calibri" w:hAnsi="Calibri"/>
+          <w:sz w:val="20"/>
+          <w:szCs w:val="20"/>
+        </w:rPr>
+        <w:t>AWS, Kubernetes, DataDog</w:t>
+      </w:r>
+      <w:r>
+        <w:rPr>
+          <w:rFonts w:ascii="Calibri" w:hAnsi="Calibri"/>
+          <w:sz w:val="20"/>
+          <w:szCs w:val="20"/>
+        </w:rPr>
+        <w:t>, Node.js</w:t>
+      </w:r>
+      <w:r>
+        <w:rPr>
+          <w:rFonts w:ascii="Calibri" w:hAnsi="Calibri"/>
+          <w:sz w:val="20"/>
+          <w:szCs w:val="20"/>
+        </w:rPr>
+        <w:t>, Sentry</w:t>
+      </w:r>
+    </w:p>
+    <w:p>
+      <w:pPr>
         <w:spacing w:line="240" w:lineRule="auto"/>
         <w:contextualSpacing/>
         <w:rPr>
@@ -2293,101 +2510,6 @@
           <w:sz w:val="10"/>
         </w:rPr>
       </w:pPr>
-    </w:p>
-    <w:p>
-      <w:pPr>
-        <w:pStyle w:val="Normal1"/>
-        <w:numPr>
-          <w:ilvl w:val="0"/>
-          <w:numId w:val="7"/>
-        </w:numPr>
-        <w:contextualSpacing/>
-        <w:rPr>
-          <w:rFonts w:asciiTheme="majorHAnsi" w:hAnsiTheme="majorHAnsi"/>
-          <w:sz w:val="20"/>
-          <w:szCs w:val="20"/>
-        </w:rPr>
-      </w:pPr>
-      <w:r>
-        <w:rPr>
-          <w:rFonts w:asciiTheme="majorHAnsi" w:hAnsiTheme="majorHAnsi"/>
-          <w:sz w:val="20"/>
-          <w:szCs w:val="20"/>
-        </w:rPr>
-        <w:t>Functional P</w:t>
-      </w:r>
-      <w:r>
-        <w:rPr>
-          <w:rFonts w:asciiTheme="majorHAnsi" w:hAnsiTheme="majorHAnsi"/>
-          <w:sz w:val="20"/>
-          <w:szCs w:val="20"/>
-        </w:rPr>
-        <w:t xml:space="preserve">rogramming and </w:t>
-      </w:r>
-      <w:r>
-        <w:rPr>
-          <w:rFonts w:asciiTheme="majorHAnsi" w:hAnsiTheme="majorHAnsi"/>
-          <w:sz w:val="20"/>
-          <w:szCs w:val="20"/>
-        </w:rPr>
-        <w:t>n</w:t>
-      </w:r>
-      <w:r>
-        <w:rPr>
-          <w:rFonts w:asciiTheme="majorHAnsi" w:hAnsiTheme="majorHAnsi"/>
-          <w:sz w:val="20"/>
-          <w:szCs w:val="20"/>
-        </w:rPr>
-        <w:t xml:space="preserve">ew </w:t>
-      </w:r>
-      <w:r>
-        <w:rPr>
-          <w:rFonts w:asciiTheme="majorHAnsi" w:hAnsiTheme="majorHAnsi"/>
-          <w:sz w:val="20"/>
-          <w:szCs w:val="20"/>
-        </w:rPr>
-        <w:t xml:space="preserve">JavaScript </w:t>
-      </w:r>
-      <w:r>
-        <w:rPr>
-          <w:rFonts w:asciiTheme="majorHAnsi" w:hAnsiTheme="majorHAnsi"/>
-          <w:sz w:val="20"/>
-          <w:szCs w:val="20"/>
-        </w:rPr>
-        <w:t>libraries like R</w:t>
-      </w:r>
-      <w:r>
-        <w:rPr>
-          <w:rFonts w:asciiTheme="majorHAnsi" w:hAnsiTheme="majorHAnsi"/>
-          <w:sz w:val="20"/>
-          <w:szCs w:val="20"/>
-        </w:rPr>
-        <w:t>eact, Redux-Saga, Cycle.js</w:t>
-      </w:r>
-      <w:r>
-        <w:rPr>
-          <w:rFonts w:asciiTheme="majorHAnsi" w:hAnsiTheme="majorHAnsi"/>
-          <w:sz w:val="20"/>
-          <w:szCs w:val="20"/>
-        </w:rPr>
-        <w:t>, RxJS</w:t>
-      </w:r>
-      <w:r>
-        <w:rPr>
-          <w:rFonts w:asciiTheme="majorHAnsi" w:hAnsiTheme="majorHAnsi"/>
-          <w:sz w:val="20"/>
-          <w:szCs w:val="20"/>
-        </w:rPr>
-        <w:t xml:space="preserve"> and</w:t>
-      </w:r>
-      <w:r>
-        <w:rPr>
-          <w:rFonts w:asciiTheme="majorHAnsi" w:hAnsiTheme="majorHAnsi"/>
-          <w:sz w:val="20"/>
-          <w:szCs w:val="20"/>
-        </w:rPr>
-        <w:t xml:space="preserve"> Elm</w:t>
-      </w:r>
     </w:p>
     <w:p>
       <w:pPr>
@@ -2416,192 +2538,53 @@
           <w:sz w:val="20"/>
           <w:szCs w:val="20"/>
         </w:rPr>
-        <w:t xml:space="preserve">erforming music </w:t>
-      </w:r>
-      <w:r>
-        <w:rPr>
-          <w:rFonts w:ascii="Calibri" w:hAnsi="Calibri"/>
-          <w:sz w:val="20"/>
-          <w:szCs w:val="20"/>
-        </w:rPr>
-        <w:t xml:space="preserve">– </w:t>
-      </w:r>
-      <w:r>
-        <w:rPr>
-          <w:rFonts w:ascii="Calibri" w:hAnsi="Calibri"/>
-          <w:sz w:val="20"/>
-          <w:szCs w:val="20"/>
-        </w:rPr>
-        <w:t>jazz/blues</w:t>
-      </w:r>
-      <w:r>
-        <w:rPr>
-          <w:rFonts w:ascii="Calibri" w:hAnsi="Calibri"/>
-          <w:sz w:val="20"/>
-          <w:szCs w:val="20"/>
-        </w:rPr>
-        <w:t xml:space="preserve"> guitar, vocals, piano</w:t>
+        <w:t>erforming music:</w:t>
+      </w:r>
+      <w:r>
+        <w:rPr>
+          <w:rFonts w:ascii="Calibri" w:hAnsi="Calibri"/>
+          <w:sz w:val="20"/>
+          <w:szCs w:val="20"/>
+        </w:rPr>
+        <w:t xml:space="preserve"> jazz/blues guitar, vocals, piano</w:t>
       </w:r>
     </w:p>
     <w:p>
       <w:pPr>
-        <w:pBdr>
-          <w:bottom w:val="single" w:sz="4" w:space="1" w:color="auto"/>
-        </w:pBdr>
-        <w:rPr>
-          <w:rFonts w:ascii="Calibri" w:hAnsi="Calibri"/>
-          <w:b/>
-          <w:color w:val="17365D"/>
-          <w:sz w:val="10"/>
-          <w:szCs w:val="10"/>
-        </w:rPr>
-      </w:pPr>
-    </w:p>
-    <w:p>
-      <w:pPr>
-        <w:pBdr>
-          <w:bottom w:val="single" w:sz="4" w:space="1" w:color="auto"/>
-        </w:pBdr>
-        <w:rPr>
-          <w:rFonts w:ascii="Calibri" w:hAnsi="Calibri"/>
-          <w:b/>
-          <w:color w:val="17365D"/>
-        </w:rPr>
-      </w:pPr>
-      <w:r>
-        <w:rPr>
-          <w:rFonts w:ascii="Calibri" w:hAnsi="Calibri"/>
-          <w:b/>
-          <w:color w:val="17365D"/>
-        </w:rPr>
-        <w:t>PROGRAMMING SKILLS</w:t>
-      </w:r>
-    </w:p>
-    <w:p>
-      <w:pPr>
-        <w:rPr>
-          <w:rFonts w:ascii="Calibri" w:hAnsi="Calibri"/>
-          <w:color w:val="17365D"/>
-          <w:sz w:val="10"/>
-        </w:rPr>
-      </w:pPr>
-    </w:p>
-    <w:p>
-      <w:pPr>
-        <w:ind w:left="14"/>
-        <w:rPr>
-          <w:rFonts w:ascii="Calibri" w:hAnsi="Calibri"/>
-          <w:sz w:val="20"/>
-          <w:szCs w:val="20"/>
-        </w:rPr>
-      </w:pPr>
-      <w:r>
-        <w:rPr>
-          <w:rFonts w:ascii="Calibri" w:hAnsi="Calibri"/>
-          <w:b/>
-          <w:sz w:val="20"/>
-          <w:szCs w:val="20"/>
-        </w:rPr>
-        <w:t>Languages:</w:t>
-      </w:r>
-      <w:r>
-        <w:rPr>
-          <w:rFonts w:ascii="Calibri" w:hAnsi="Calibri"/>
-          <w:sz w:val="20"/>
-          <w:szCs w:val="20"/>
-        </w:rPr>
-        <w:t xml:space="preserve"> Ruby, JavaScript, SQL</w:t>
-      </w:r>
-      <w:r>
-        <w:rPr>
-          <w:rFonts w:ascii="Calibri" w:hAnsi="Calibri"/>
-          <w:sz w:val="20"/>
-          <w:szCs w:val="20"/>
-        </w:rPr>
-        <w:t>, PHP, Elm, Haskell</w:t>
-      </w:r>
-      <w:r>
-        <w:rPr>
-          <w:rFonts w:ascii="Calibri" w:hAnsi="Calibri"/>
-          <w:sz w:val="20"/>
-          <w:szCs w:val="20"/>
-        </w:rPr>
-        <w:t xml:space="preserve">, </w:t>
-      </w:r>
-      <w:r>
-        <w:rPr>
-          <w:rFonts w:ascii="Calibri" w:hAnsi="Calibri"/>
-          <w:sz w:val="20"/>
-          <w:szCs w:val="20"/>
-        </w:rPr>
-        <w:t>C++</w:t>
-      </w:r>
-    </w:p>
-    <w:p>
-      <w:pPr>
-        <w:ind w:left="14"/>
-        <w:rPr>
-          <w:rFonts w:ascii="Calibri" w:hAnsi="Calibri"/>
-          <w:sz w:val="20"/>
-          <w:szCs w:val="20"/>
-        </w:rPr>
-      </w:pPr>
-      <w:r>
-        <w:rPr>
-          <w:rFonts w:ascii="Calibri" w:hAnsi="Calibri"/>
-          <w:b/>
-          <w:sz w:val="20"/>
-          <w:szCs w:val="20"/>
-        </w:rPr>
-        <w:t>Technologies:</w:t>
-      </w:r>
-      <w:r>
-        <w:rPr>
-          <w:rFonts w:ascii="Calibri" w:hAnsi="Calibri"/>
-          <w:sz w:val="20"/>
-          <w:szCs w:val="20"/>
-        </w:rPr>
-        <w:t xml:space="preserve"> </w:t>
-      </w:r>
-      <w:r>
-        <w:rPr>
-          <w:rFonts w:ascii="Calibri" w:hAnsi="Calibri"/>
-          <w:sz w:val="20"/>
-          <w:szCs w:val="20"/>
-        </w:rPr>
-        <w:t xml:space="preserve">Docker, Rails, React, </w:t>
-      </w:r>
-      <w:r>
-        <w:rPr>
-          <w:rFonts w:ascii="Calibri" w:hAnsi="Calibri"/>
-          <w:sz w:val="20"/>
-          <w:szCs w:val="20"/>
-        </w:rPr>
-        <w:t xml:space="preserve">ElasticSearch, Kafka, </w:t>
-      </w:r>
-      <w:r>
-        <w:rPr>
-          <w:rFonts w:ascii="Calibri" w:hAnsi="Calibri"/>
-          <w:sz w:val="20"/>
-          <w:szCs w:val="20"/>
-        </w:rPr>
-        <w:t>AWS, Kubernetes, DataDog</w:t>
-      </w:r>
-      <w:r>
-        <w:rPr>
-          <w:rFonts w:ascii="Calibri" w:hAnsi="Calibri"/>
-          <w:sz w:val="20"/>
-          <w:szCs w:val="20"/>
-        </w:rPr>
-        <w:t>, Node.js</w:t>
-      </w:r>
-      <w:r>
-        <w:rPr>
-          <w:rFonts w:ascii="Calibri" w:hAnsi="Calibri"/>
-          <w:sz w:val="20"/>
-          <w:szCs w:val="20"/>
-        </w:rPr>
-        <w:t>, Sentry</w:t>
+        <w:pStyle w:val="ListParagraph"/>
+        <w:numPr>
+          <w:ilvl w:val="0"/>
+          <w:numId w:val="7"/>
+        </w:numPr>
+        <w:rPr>
+          <w:rFonts w:ascii="Calibri" w:hAnsi="Calibri"/>
+          <w:sz w:val="20"/>
+          <w:szCs w:val="20"/>
+        </w:rPr>
+      </w:pPr>
+      <w:r>
+        <w:rPr>
+          <w:rFonts w:ascii="Calibri" w:hAnsi="Calibri"/>
+          <w:sz w:val="20"/>
+          <w:szCs w:val="20"/>
+        </w:rPr>
+        <w:t xml:space="preserve">Recreational sports: skiing, </w:t>
+      </w:r>
+      <w:r>
+        <w:rPr>
+          <w:rFonts w:ascii="Calibri" w:hAnsi="Calibri"/>
+          <w:sz w:val="20"/>
+          <w:szCs w:val="20"/>
+        </w:rPr>
+        <w:t xml:space="preserve">cycling, </w:t>
+      </w:r>
+      <w:r>
+        <w:rPr>
+          <w:rFonts w:ascii="Calibri" w:hAnsi="Calibri"/>
+          <w:sz w:val="20"/>
+          <w:szCs w:val="20"/>
+        </w:rPr>
+        <w:t>hiking</w:t>
       </w:r>
     </w:p>
     <w:sectPr>
@@ -5071,7 +5054,7 @@
 </file>
 
 <file path=customXml/itemProps1.xml><?xml version="1.0" encoding="utf-8"?>
-<ds:datastoreItem xmlns:ds="http://schemas.openxmlformats.org/officeDocument/2006/customXml" ds:itemID="{5CEBA58C-C46E-3E48-B650-DFD92CC46040}">
+<ds:datastoreItem xmlns:ds="http://schemas.openxmlformats.org/officeDocument/2006/customXml" ds:itemID="{877EFF5F-48FF-0148-862D-CB583836BAFE}">
   <ds:schemaRefs>
     <ds:schemaRef ds:uri="http://schemas.openxmlformats.org/officeDocument/2006/bibliography"/>
   </ds:schemaRefs>

</xml_diff>